<commit_message>
Learned about sliding window technique & solved some basic questions
</commit_message>
<xml_diff>
--- a/Basic Programming Questions.docx
+++ b/Basic Programming Questions.docx
@@ -1,6 +1,6 @@
 
 <file path=word/document.xml><?xml version="1.0" encoding="utf-8"?>
-<w:document xmlns:ve="http://schemas.openxmlformats.org/markup-compatibility/2006" xmlns:o="urn:schemas-microsoft-com:office:office" xmlns:r="http://schemas.openxmlformats.org/officeDocument/2006/relationships" xmlns:m="http://schemas.openxmlformats.org/officeDocument/2006/math" xmlns:v="urn:schemas-microsoft-com:vml" xmlns:wp="http://schemas.openxmlformats.org/drawingml/2006/wordprocessingDrawing" xmlns:w10="urn:schemas-microsoft-com:office:word" xmlns:w="http://schemas.openxmlformats.org/wordprocessingml/2006/main" xmlns:wne="http://schemas.microsoft.com/office/word/2006/wordml">
+<w:document xmlns:wpc="http://schemas.microsoft.com/office/word/2010/wordprocessingCanvas" xmlns:mc="http://schemas.openxmlformats.org/markup-compatibility/2006" xmlns:o="urn:schemas-microsoft-com:office:office" xmlns:r="http://schemas.openxmlformats.org/officeDocument/2006/relationships" xmlns:m="http://schemas.openxmlformats.org/officeDocument/2006/math" xmlns:v="urn:schemas-microsoft-com:vml" xmlns:wp14="http://schemas.microsoft.com/office/word/2010/wordprocessingDrawing" xmlns:wp="http://schemas.openxmlformats.org/drawingml/2006/wordprocessingDrawing" xmlns:w10="urn:schemas-microsoft-com:office:word" xmlns:w="http://schemas.openxmlformats.org/wordprocessingml/2006/main" xmlns:w14="http://schemas.microsoft.com/office/word/2010/wordml" xmlns:wpg="http://schemas.microsoft.com/office/word/2010/wordprocessingGroup" xmlns:wpi="http://schemas.microsoft.com/office/word/2010/wordprocessingInk" xmlns:wne="http://schemas.microsoft.com/office/word/2006/wordml" xmlns:wps="http://schemas.microsoft.com/office/word/2010/wordprocessingShape" mc:Ignorable="w14 wp14">
   <w:body>
     <w:p>
       <w:pPr>
@@ -518,6 +518,7 @@
           <w:ilvl w:val="0"/>
           <w:numId w:val="1"/>
         </w:numPr>
+        <w:shd w:val="clear" w:color="auto" w:fill="FFFF00"/>
         <w:rPr>
           <w:rFonts w:ascii="Times New Roman" w:hAnsi="Times New Roman" w:cs="Times New Roman"/>
           <w:color w:val="000000" w:themeColor="text1"/>
@@ -569,6 +570,7 @@
           <w:ilvl w:val="0"/>
           <w:numId w:val="1"/>
         </w:numPr>
+        <w:shd w:val="clear" w:color="auto" w:fill="FFFF00"/>
         <w:rPr>
           <w:rFonts w:ascii="Times New Roman" w:hAnsi="Times New Roman" w:cs="Times New Roman"/>
           <w:color w:val="000000" w:themeColor="text1"/>
@@ -602,6 +604,7 @@
           <w:ilvl w:val="0"/>
           <w:numId w:val="1"/>
         </w:numPr>
+        <w:shd w:val="clear" w:color="auto" w:fill="FFFF00"/>
         <w:rPr>
           <w:rFonts w:ascii="Times New Roman" w:hAnsi="Times New Roman" w:cs="Times New Roman"/>
           <w:color w:val="000000" w:themeColor="text1"/>
@@ -635,6 +638,7 @@
           <w:ilvl w:val="0"/>
           <w:numId w:val="1"/>
         </w:numPr>
+        <w:shd w:val="clear" w:color="auto" w:fill="FFFF00"/>
         <w:rPr>
           <w:rFonts w:ascii="Times New Roman" w:hAnsi="Times New Roman" w:cs="Times New Roman"/>
           <w:color w:val="000000" w:themeColor="text1"/>
@@ -668,6 +672,7 @@
           <w:ilvl w:val="0"/>
           <w:numId w:val="1"/>
         </w:numPr>
+        <w:shd w:val="clear" w:color="auto" w:fill="FFFF00"/>
         <w:rPr>
           <w:rFonts w:ascii="Times New Roman" w:hAnsi="Times New Roman" w:cs="Times New Roman"/>
           <w:color w:val="000000" w:themeColor="text1"/>
@@ -701,6 +706,7 @@
           <w:ilvl w:val="0"/>
           <w:numId w:val="1"/>
         </w:numPr>
+        <w:shd w:val="clear" w:color="auto" w:fill="FFFF00"/>
         <w:rPr>
           <w:rFonts w:ascii="Times New Roman" w:hAnsi="Times New Roman" w:cs="Times New Roman"/>
           <w:color w:val="000000" w:themeColor="text1"/>
@@ -734,6 +740,7 @@
           <w:ilvl w:val="0"/>
           <w:numId w:val="1"/>
         </w:numPr>
+        <w:shd w:val="clear" w:color="auto" w:fill="FFFF00"/>
         <w:rPr>
           <w:rFonts w:ascii="Times New Roman" w:hAnsi="Times New Roman" w:cs="Times New Roman"/>
           <w:color w:val="000000" w:themeColor="text1"/>
@@ -882,6 +889,39 @@
         </w:rPr>
         <w:t xml:space="preserve">WAP to identify </w:t>
       </w:r>
+      <w:r>
+        <w:rPr>
+          <w:rFonts w:ascii="Times New Roman" w:hAnsi="Times New Roman" w:cs="Times New Roman"/>
+          <w:color w:val="000000" w:themeColor="text1"/>
+          <w:sz w:val="24"/>
+          <w:szCs w:val="24"/>
+        </w:rPr>
+        <w:t>Automorphic number or not</w:t>
+      </w:r>
+    </w:p>
+    <w:p>
+      <w:pPr>
+        <w:pStyle w:val="ListParagraph"/>
+        <w:numPr>
+          <w:ilvl w:val="0"/>
+          <w:numId w:val="1"/>
+        </w:numPr>
+        <w:rPr>
+          <w:rFonts w:ascii="Times New Roman" w:hAnsi="Times New Roman" w:cs="Times New Roman"/>
+          <w:color w:val="000000" w:themeColor="text1"/>
+          <w:sz w:val="24"/>
+          <w:szCs w:val="24"/>
+        </w:rPr>
+      </w:pPr>
+      <w:r>
+        <w:rPr>
+          <w:rFonts w:ascii="Times New Roman" w:hAnsi="Times New Roman" w:cs="Times New Roman"/>
+          <w:color w:val="000000" w:themeColor="text1"/>
+          <w:sz w:val="24"/>
+          <w:szCs w:val="24"/>
+        </w:rPr>
+        <w:t xml:space="preserve">WAP to identify </w:t>
+      </w:r>
       <w:proofErr w:type="spellStart"/>
       <w:r>
         <w:rPr>
@@ -890,7 +930,7 @@
           <w:sz w:val="24"/>
           <w:szCs w:val="24"/>
         </w:rPr>
-        <w:t>Automorphic</w:t>
+        <w:t>Harshad</w:t>
       </w:r>
       <w:proofErr w:type="spellEnd"/>
       <w:r>
@@ -926,25 +966,14 @@
         </w:rPr>
         <w:t xml:space="preserve">WAP to identify </w:t>
       </w:r>
-      <w:proofErr w:type="spellStart"/>
-      <w:r>
-        <w:rPr>
-          <w:rFonts w:ascii="Times New Roman" w:hAnsi="Times New Roman" w:cs="Times New Roman"/>
-          <w:color w:val="000000" w:themeColor="text1"/>
-          <w:sz w:val="24"/>
-          <w:szCs w:val="24"/>
-        </w:rPr>
-        <w:t>Harshad</w:t>
-      </w:r>
-      <w:proofErr w:type="spellEnd"/>
-      <w:r>
-        <w:rPr>
-          <w:rFonts w:ascii="Times New Roman" w:hAnsi="Times New Roman" w:cs="Times New Roman"/>
-          <w:color w:val="000000" w:themeColor="text1"/>
-          <w:sz w:val="24"/>
-          <w:szCs w:val="24"/>
-        </w:rPr>
-        <w:t xml:space="preserve"> number or not</w:t>
+      <w:r>
+        <w:rPr>
+          <w:rFonts w:ascii="Times New Roman" w:hAnsi="Times New Roman" w:cs="Times New Roman"/>
+          <w:color w:val="000000" w:themeColor="text1"/>
+          <w:sz w:val="24"/>
+          <w:szCs w:val="24"/>
+        </w:rPr>
+        <w:t>Abundant number or not</w:t>
       </w:r>
     </w:p>
     <w:p>
@@ -968,16 +997,16 @@
           <w:sz w:val="24"/>
           <w:szCs w:val="24"/>
         </w:rPr>
-        <w:t xml:space="preserve">WAP to identify </w:t>
-      </w:r>
-      <w:r>
-        <w:rPr>
-          <w:rFonts w:ascii="Times New Roman" w:hAnsi="Times New Roman" w:cs="Times New Roman"/>
-          <w:color w:val="000000" w:themeColor="text1"/>
-          <w:sz w:val="24"/>
-          <w:szCs w:val="24"/>
-        </w:rPr>
-        <w:t>Abundant number or not</w:t>
+        <w:t xml:space="preserve">WAP to find out </w:t>
+      </w:r>
+      <w:r>
+        <w:rPr>
+          <w:rFonts w:ascii="Times New Roman" w:hAnsi="Times New Roman" w:cs="Times New Roman"/>
+          <w:color w:val="000000" w:themeColor="text1"/>
+          <w:sz w:val="24"/>
+          <w:szCs w:val="24"/>
+        </w:rPr>
+        <w:t>Power of a number</w:t>
       </w:r>
     </w:p>
     <w:p>
@@ -1010,8 +1039,10 @@
           <w:sz w:val="24"/>
           <w:szCs w:val="24"/>
         </w:rPr>
-        <w:t>Power of a number</w:t>
-      </w:r>
+        <w:t>Factors of a number</w:t>
+      </w:r>
+      <w:bookmarkStart w:id="0" w:name="_GoBack"/>
+      <w:bookmarkEnd w:id="0"/>
     </w:p>
     <w:p>
       <w:pPr>
@@ -1029,22 +1060,24 @@
       </w:pPr>
       <w:r>
         <w:rPr>
-          <w:rFonts w:ascii="Times New Roman" w:hAnsi="Times New Roman" w:cs="Times New Roman"/>
-          <w:color w:val="000000" w:themeColor="text1"/>
-          <w:sz w:val="24"/>
-          <w:szCs w:val="24"/>
-        </w:rPr>
-        <w:t xml:space="preserve">WAP to find out </w:t>
-      </w:r>
-      <w:r>
-        <w:rPr>
-          <w:rFonts w:ascii="Times New Roman" w:hAnsi="Times New Roman" w:cs="Times New Roman"/>
-          <w:color w:val="000000" w:themeColor="text1"/>
-          <w:sz w:val="24"/>
-          <w:szCs w:val="24"/>
-        </w:rPr>
-        <w:t>Factors of a number</w:t>
-      </w:r>
+          <w:rFonts w:ascii="Times New Roman" w:eastAsia="Times New Roman" w:hAnsi="Times New Roman" w:cs="Times New Roman"/>
+          <w:color w:val="000000" w:themeColor="text1"/>
+          <w:sz w:val="24"/>
+          <w:szCs w:val="24"/>
+        </w:rPr>
+        <w:t xml:space="preserve">WAP to print </w:t>
+      </w:r>
+      <w:hyperlink r:id="rId6" w:history="1">
+        <w:r>
+          <w:rPr>
+            <w:rFonts w:ascii="Times New Roman" w:eastAsia="Times New Roman" w:hAnsi="Times New Roman" w:cs="Times New Roman"/>
+            <w:color w:val="000000" w:themeColor="text1"/>
+            <w:sz w:val="24"/>
+            <w:szCs w:val="24"/>
+          </w:rPr>
+          <w:t>Prime numbers in a given range</w:t>
+        </w:r>
+      </w:hyperlink>
     </w:p>
     <w:p>
       <w:pPr>
@@ -1069,15 +1102,15 @@
         </w:rPr>
         <w:t xml:space="preserve">WAP to print </w:t>
       </w:r>
-      <w:hyperlink r:id="rId5" w:history="1">
-        <w:r>
-          <w:rPr>
-            <w:rFonts w:ascii="Times New Roman" w:eastAsia="Times New Roman" w:hAnsi="Times New Roman" w:cs="Times New Roman"/>
-            <w:color w:val="000000" w:themeColor="text1"/>
-            <w:sz w:val="24"/>
-            <w:szCs w:val="24"/>
-          </w:rPr>
-          <w:t>Prime numbers in a given range</w:t>
+      <w:hyperlink r:id="rId7" w:history="1">
+        <w:r>
+          <w:rPr>
+            <w:rFonts w:ascii="Times New Roman" w:eastAsia="Times New Roman" w:hAnsi="Times New Roman" w:cs="Times New Roman"/>
+            <w:color w:val="000000" w:themeColor="text1"/>
+            <w:sz w:val="24"/>
+            <w:szCs w:val="24"/>
+          </w:rPr>
+          <w:t>Armstrong numbers between two intervals</w:t>
         </w:r>
       </w:hyperlink>
     </w:p>
@@ -1102,17 +1135,37 @@
           <w:sz w:val="24"/>
           <w:szCs w:val="24"/>
         </w:rPr>
-        <w:t xml:space="preserve">WAP to print </w:t>
-      </w:r>
-      <w:hyperlink r:id="rId6" w:history="1">
-        <w:r>
-          <w:rPr>
-            <w:rFonts w:ascii="Times New Roman" w:eastAsia="Times New Roman" w:hAnsi="Times New Roman" w:cs="Times New Roman"/>
-            <w:color w:val="000000" w:themeColor="text1"/>
-            <w:sz w:val="24"/>
-            <w:szCs w:val="24"/>
-          </w:rPr>
-          <w:t>Armstrong numbers between two intervals</w:t>
+        <w:t>“</w:t>
+      </w:r>
+      <w:hyperlink r:id="rId8" w:history="1">
+        <w:r>
+          <w:rPr>
+            <w:rFonts w:ascii="Times New Roman" w:eastAsia="Times New Roman" w:hAnsi="Times New Roman" w:cs="Times New Roman"/>
+            <w:color w:val="000000" w:themeColor="text1"/>
+            <w:sz w:val="24"/>
+            <w:szCs w:val="24"/>
+          </w:rPr>
+          <w:t xml:space="preserve">Can a number be expressed as a sum of two prime numbers”—WAP to </w:t>
+        </w:r>
+        <w:proofErr w:type="spellStart"/>
+        <w:r>
+          <w:rPr>
+            <w:rFonts w:ascii="Times New Roman" w:eastAsia="Times New Roman" w:hAnsi="Times New Roman" w:cs="Times New Roman"/>
+            <w:color w:val="000000" w:themeColor="text1"/>
+            <w:sz w:val="24"/>
+            <w:szCs w:val="24"/>
+          </w:rPr>
+          <w:t>exaplain</w:t>
+        </w:r>
+        <w:proofErr w:type="spellEnd"/>
+        <w:r>
+          <w:rPr>
+            <w:rFonts w:ascii="Times New Roman" w:eastAsia="Times New Roman" w:hAnsi="Times New Roman" w:cs="Times New Roman"/>
+            <w:color w:val="000000" w:themeColor="text1"/>
+            <w:sz w:val="24"/>
+            <w:szCs w:val="24"/>
+          </w:rPr>
+          <w:t>?</w:t>
         </w:r>
       </w:hyperlink>
     </w:p>
@@ -1137,37 +1190,17 @@
           <w:sz w:val="24"/>
           <w:szCs w:val="24"/>
         </w:rPr>
-        <w:t>“</w:t>
-      </w:r>
-      <w:hyperlink r:id="rId7" w:history="1">
-        <w:r>
-          <w:rPr>
-            <w:rFonts w:ascii="Times New Roman" w:eastAsia="Times New Roman" w:hAnsi="Times New Roman" w:cs="Times New Roman"/>
-            <w:color w:val="000000" w:themeColor="text1"/>
-            <w:sz w:val="24"/>
-            <w:szCs w:val="24"/>
-          </w:rPr>
-          <w:t xml:space="preserve">Can a number be expressed as a sum of two prime numbers”—WAP to </w:t>
-        </w:r>
-        <w:proofErr w:type="spellStart"/>
-        <w:r>
-          <w:rPr>
-            <w:rFonts w:ascii="Times New Roman" w:eastAsia="Times New Roman" w:hAnsi="Times New Roman" w:cs="Times New Roman"/>
-            <w:color w:val="000000" w:themeColor="text1"/>
-            <w:sz w:val="24"/>
-            <w:szCs w:val="24"/>
-          </w:rPr>
-          <w:t>exaplain</w:t>
-        </w:r>
-        <w:proofErr w:type="spellEnd"/>
-        <w:r>
-          <w:rPr>
-            <w:rFonts w:ascii="Times New Roman" w:eastAsia="Times New Roman" w:hAnsi="Times New Roman" w:cs="Times New Roman"/>
-            <w:color w:val="000000" w:themeColor="text1"/>
-            <w:sz w:val="24"/>
-            <w:szCs w:val="24"/>
-          </w:rPr>
-          <w:t>?</w:t>
+        <w:t xml:space="preserve">WAP to </w:t>
+      </w:r>
+      <w:hyperlink r:id="rId9" w:history="1">
+        <w:r>
+          <w:rPr>
+            <w:rFonts w:ascii="Times New Roman" w:eastAsia="Times New Roman" w:hAnsi="Times New Roman" w:cs="Times New Roman"/>
+            <w:color w:val="000000" w:themeColor="text1"/>
+            <w:sz w:val="24"/>
+            <w:szCs w:val="24"/>
+          </w:rPr>
+          <w:t>Replace all 0’s with 1 in a given integer</w:t>
         </w:r>
       </w:hyperlink>
     </w:p>
@@ -1192,17 +1225,17 @@
           <w:sz w:val="24"/>
           <w:szCs w:val="24"/>
         </w:rPr>
-        <w:t xml:space="preserve">WAP to </w:t>
-      </w:r>
-      <w:hyperlink r:id="rId8" w:history="1">
-        <w:r>
-          <w:rPr>
-            <w:rFonts w:ascii="Times New Roman" w:eastAsia="Times New Roman" w:hAnsi="Times New Roman" w:cs="Times New Roman"/>
-            <w:color w:val="000000" w:themeColor="text1"/>
-            <w:sz w:val="24"/>
-            <w:szCs w:val="24"/>
-          </w:rPr>
-          <w:t>Replace all 0’s with 1 in a given integer</w:t>
+        <w:t xml:space="preserve">WAP </w:t>
+      </w:r>
+      <w:hyperlink r:id="rId10" w:history="1">
+        <w:r>
+          <w:rPr>
+            <w:rFonts w:ascii="Times New Roman" w:eastAsia="Times New Roman" w:hAnsi="Times New Roman" w:cs="Times New Roman"/>
+            <w:color w:val="000000" w:themeColor="text1"/>
+            <w:sz w:val="24"/>
+            <w:szCs w:val="24"/>
+          </w:rPr>
+          <w:t>Binary to decimal conversion</w:t>
         </w:r>
       </w:hyperlink>
     </w:p>
@@ -1229,15 +1262,15 @@
         </w:rPr>
         <w:t xml:space="preserve">WAP </w:t>
       </w:r>
-      <w:hyperlink r:id="rId9" w:history="1">
-        <w:r>
-          <w:rPr>
-            <w:rFonts w:ascii="Times New Roman" w:eastAsia="Times New Roman" w:hAnsi="Times New Roman" w:cs="Times New Roman"/>
-            <w:color w:val="000000" w:themeColor="text1"/>
-            <w:sz w:val="24"/>
-            <w:szCs w:val="24"/>
-          </w:rPr>
-          <w:t>Binary to decimal conversion</w:t>
+      <w:hyperlink r:id="rId11" w:history="1">
+        <w:r>
+          <w:rPr>
+            <w:rFonts w:ascii="Times New Roman" w:eastAsia="Times New Roman" w:hAnsi="Times New Roman" w:cs="Times New Roman"/>
+            <w:color w:val="000000" w:themeColor="text1"/>
+            <w:sz w:val="24"/>
+            <w:szCs w:val="24"/>
+          </w:rPr>
+          <w:t>Decimal to binary conversion</w:t>
         </w:r>
       </w:hyperlink>
     </w:p>
@@ -1264,15 +1297,15 @@
         </w:rPr>
         <w:t xml:space="preserve">WAP </w:t>
       </w:r>
-      <w:hyperlink r:id="rId10" w:history="1">
-        <w:r>
-          <w:rPr>
-            <w:rFonts w:ascii="Times New Roman" w:eastAsia="Times New Roman" w:hAnsi="Times New Roman" w:cs="Times New Roman"/>
-            <w:color w:val="000000" w:themeColor="text1"/>
-            <w:sz w:val="24"/>
-            <w:szCs w:val="24"/>
-          </w:rPr>
-          <w:t>Decimal to binary conversion</w:t>
+      <w:hyperlink r:id="rId12" w:history="1">
+        <w:r>
+          <w:rPr>
+            <w:rFonts w:ascii="Times New Roman" w:eastAsia="Times New Roman" w:hAnsi="Times New Roman" w:cs="Times New Roman"/>
+            <w:color w:val="000000" w:themeColor="text1"/>
+            <w:sz w:val="24"/>
+            <w:szCs w:val="24"/>
+          </w:rPr>
+          <w:t>Decimal to octal conversion</w:t>
         </w:r>
       </w:hyperlink>
     </w:p>
@@ -1299,42 +1332,7 @@
         </w:rPr>
         <w:t xml:space="preserve">WAP </w:t>
       </w:r>
-      <w:hyperlink r:id="rId11" w:history="1">
-        <w:r>
-          <w:rPr>
-            <w:rFonts w:ascii="Times New Roman" w:eastAsia="Times New Roman" w:hAnsi="Times New Roman" w:cs="Times New Roman"/>
-            <w:color w:val="000000" w:themeColor="text1"/>
-            <w:sz w:val="24"/>
-            <w:szCs w:val="24"/>
-          </w:rPr>
-          <w:t>Decimal to octal conversion</w:t>
-        </w:r>
-      </w:hyperlink>
-    </w:p>
-    <w:p>
-      <w:pPr>
-        <w:pStyle w:val="ListParagraph"/>
-        <w:numPr>
-          <w:ilvl w:val="0"/>
-          <w:numId w:val="1"/>
-        </w:numPr>
-        <w:rPr>
-          <w:rFonts w:ascii="Times New Roman" w:hAnsi="Times New Roman" w:cs="Times New Roman"/>
-          <w:color w:val="000000" w:themeColor="text1"/>
-          <w:sz w:val="24"/>
-          <w:szCs w:val="24"/>
-        </w:rPr>
-      </w:pPr>
-      <w:r>
-        <w:rPr>
-          <w:rFonts w:ascii="Times New Roman" w:eastAsia="Times New Roman" w:hAnsi="Times New Roman" w:cs="Times New Roman"/>
-          <w:color w:val="000000" w:themeColor="text1"/>
-          <w:sz w:val="24"/>
-          <w:szCs w:val="24"/>
-        </w:rPr>
-        <w:t xml:space="preserve">WAP </w:t>
-      </w:r>
-      <w:hyperlink r:id="rId12" w:history="1">
+      <w:hyperlink r:id="rId13" w:history="1">
         <w:r>
           <w:rPr>
             <w:rFonts w:ascii="Times New Roman" w:eastAsia="Times New Roman" w:hAnsi="Times New Roman" w:cs="Times New Roman"/>
@@ -1371,7 +1369,7 @@
         <w:lastRenderedPageBreak/>
         <w:t xml:space="preserve">WAP </w:t>
       </w:r>
-      <w:hyperlink r:id="rId13" w:history="1">
+      <w:hyperlink r:id="rId14" w:history="1">
         <w:r>
           <w:rPr>
             <w:rFonts w:ascii="Times New Roman" w:eastAsia="Times New Roman" w:hAnsi="Times New Roman" w:cs="Times New Roman"/>
@@ -1407,7 +1405,7 @@
         </w:rPr>
         <w:t xml:space="preserve">WAP </w:t>
       </w:r>
-      <w:hyperlink r:id="rId14" w:history="1">
+      <w:hyperlink r:id="rId15" w:history="1">
         <w:r>
           <w:rPr>
             <w:rFonts w:ascii="Times New Roman" w:eastAsia="Times New Roman" w:hAnsi="Times New Roman" w:cs="Times New Roman"/>
@@ -1443,7 +1441,7 @@
         </w:rPr>
         <w:t xml:space="preserve">WAP to </w:t>
       </w:r>
-      <w:hyperlink r:id="rId15" w:history="1">
+      <w:hyperlink r:id="rId16" w:history="1">
         <w:r>
           <w:rPr>
             <w:rFonts w:ascii="Times New Roman" w:eastAsia="Times New Roman" w:hAnsi="Times New Roman" w:cs="Times New Roman"/>
@@ -1479,7 +1477,7 @@
         </w:rPr>
         <w:t xml:space="preserve">WAP to find out </w:t>
       </w:r>
-      <w:hyperlink r:id="rId16" w:history="1">
+      <w:hyperlink r:id="rId17" w:history="1">
         <w:r>
           <w:rPr>
             <w:rFonts w:ascii="Times New Roman" w:eastAsia="Times New Roman" w:hAnsi="Times New Roman" w:cs="Times New Roman"/>
@@ -1515,7 +1513,7 @@
         </w:rPr>
         <w:t xml:space="preserve">WAP to find out </w:t>
       </w:r>
-      <w:hyperlink r:id="rId17" w:history="1">
+      <w:hyperlink r:id="rId18" w:history="1">
         <w:r>
           <w:rPr>
             <w:rFonts w:ascii="Times New Roman" w:eastAsia="Times New Roman" w:hAnsi="Times New Roman" w:cs="Times New Roman"/>
@@ -1551,7 +1549,7 @@
         </w:rPr>
         <w:t xml:space="preserve">WAP to find out </w:t>
       </w:r>
-      <w:hyperlink r:id="rId18" w:history="1">
+      <w:hyperlink r:id="rId19" w:history="1">
         <w:r>
           <w:rPr>
             <w:rFonts w:ascii="Times New Roman" w:eastAsia="Times New Roman" w:hAnsi="Times New Roman" w:cs="Times New Roman"/>
@@ -1587,7 +1585,7 @@
         </w:rPr>
         <w:t xml:space="preserve">WAP to find out </w:t>
       </w:r>
-      <w:hyperlink r:id="rId19" w:history="1">
+      <w:hyperlink r:id="rId20" w:history="1">
         <w:r>
           <w:rPr>
             <w:rFonts w:ascii="Times New Roman" w:eastAsia="Times New Roman" w:hAnsi="Times New Roman" w:cs="Times New Roman"/>
@@ -1623,7 +1621,7 @@
         </w:rPr>
         <w:t xml:space="preserve">WAP to print </w:t>
       </w:r>
-      <w:hyperlink r:id="rId20" w:history="1">
+      <w:hyperlink r:id="rId21" w:history="1">
         <w:r>
           <w:rPr>
             <w:rFonts w:ascii="Times New Roman" w:eastAsia="Times New Roman" w:hAnsi="Times New Roman" w:cs="Times New Roman"/>
@@ -1659,7 +1657,7 @@
         </w:rPr>
         <w:t xml:space="preserve">WAP to print </w:t>
       </w:r>
-      <w:hyperlink r:id="rId21" w:history="1">
+      <w:hyperlink r:id="rId22" w:history="1">
         <w:proofErr w:type="spellStart"/>
         <w:r>
           <w:rPr>
@@ -1706,7 +1704,7 @@
         </w:rPr>
         <w:t xml:space="preserve">WAP to print </w:t>
       </w:r>
-      <w:hyperlink r:id="rId22" w:history="1">
+      <w:hyperlink r:id="rId23" w:history="1">
         <w:r>
           <w:rPr>
             <w:rFonts w:ascii="Times New Roman" w:eastAsia="Times New Roman" w:hAnsi="Times New Roman" w:cs="Times New Roman"/>
@@ -1742,7 +1740,7 @@
         </w:rPr>
         <w:t xml:space="preserve">WAP to print </w:t>
       </w:r>
-      <w:hyperlink r:id="rId23" w:history="1">
+      <w:hyperlink r:id="rId24" w:history="1">
         <w:r>
           <w:rPr>
             <w:rFonts w:ascii="Times New Roman" w:eastAsia="Times New Roman" w:hAnsi="Times New Roman" w:cs="Times New Roman"/>
@@ -1778,7 +1776,7 @@
         </w:rPr>
         <w:t xml:space="preserve">WAP to print </w:t>
       </w:r>
-      <w:hyperlink r:id="rId24" w:history="1">
+      <w:hyperlink r:id="rId25" w:history="1">
         <w:r>
           <w:rPr>
             <w:rFonts w:ascii="Times New Roman" w:eastAsia="Times New Roman" w:hAnsi="Times New Roman" w:cs="Times New Roman"/>
@@ -1823,7 +1821,7 @@
         </w:rPr>
         <w:t xml:space="preserve">WAP to print </w:t>
       </w:r>
-      <w:hyperlink r:id="rId25" w:history="1">
+      <w:hyperlink r:id="rId26" w:history="1">
         <w:r>
           <w:rPr>
             <w:rFonts w:ascii="Times New Roman" w:eastAsia="Times New Roman" w:hAnsi="Times New Roman" w:cs="Times New Roman"/>
@@ -1868,7 +1866,7 @@
         </w:rPr>
         <w:t xml:space="preserve">WAP to print </w:t>
       </w:r>
-      <w:hyperlink r:id="rId26" w:history="1">
+      <w:hyperlink r:id="rId27" w:history="1">
         <w:r>
           <w:rPr>
             <w:rFonts w:ascii="Times New Roman" w:eastAsia="Times New Roman" w:hAnsi="Times New Roman" w:cs="Times New Roman"/>
@@ -1904,7 +1902,7 @@
         </w:rPr>
         <w:t xml:space="preserve">WAP to print </w:t>
       </w:r>
-      <w:hyperlink r:id="rId27" w:history="1">
+      <w:hyperlink r:id="rId28" w:history="1">
         <w:r>
           <w:rPr>
             <w:rFonts w:ascii="Times New Roman" w:eastAsia="Times New Roman" w:hAnsi="Times New Roman" w:cs="Times New Roman"/>
@@ -1922,7 +1920,7 @@
           <w:ilvl w:val="0"/>
           <w:numId w:val="1"/>
         </w:numPr>
-        <w:shd w:val="clear" w:color="auto" w:fill="FFFFFF"/>
+        <w:shd w:val="clear" w:color="auto" w:fill="FFFF00"/>
         <w:spacing w:before="100" w:beforeAutospacing="1" w:after="100" w:afterAutospacing="1" w:line="240" w:lineRule="auto"/>
         <w:rPr>
           <w:rFonts w:ascii="Times New Roman" w:eastAsia="Times New Roman" w:hAnsi="Times New Roman" w:cs="Times New Roman"/>
@@ -1940,7 +1938,7 @@
         </w:rPr>
         <w:t xml:space="preserve">WAP to find out </w:t>
       </w:r>
-      <w:hyperlink r:id="rId28" w:history="1">
+      <w:hyperlink r:id="rId29" w:history="1">
         <w:r>
           <w:rPr>
             <w:rFonts w:ascii="Times New Roman" w:eastAsia="Times New Roman" w:hAnsi="Times New Roman" w:cs="Times New Roman"/>
@@ -1976,7 +1974,7 @@
         </w:rPr>
         <w:t xml:space="preserve">WAP to find out </w:t>
       </w:r>
-      <w:hyperlink r:id="rId29" w:history="1">
+      <w:hyperlink r:id="rId30" w:history="1">
         <w:r>
           <w:rPr>
             <w:rFonts w:ascii="Times New Roman" w:eastAsia="Times New Roman" w:hAnsi="Times New Roman" w:cs="Times New Roman"/>
@@ -2012,7 +2010,7 @@
         </w:rPr>
         <w:t xml:space="preserve">WAP to </w:t>
       </w:r>
-      <w:hyperlink r:id="rId30" w:history="1">
+      <w:hyperlink r:id="rId31" w:history="1">
         <w:r>
           <w:rPr>
             <w:rFonts w:ascii="Times New Roman" w:eastAsia="Times New Roman" w:hAnsi="Times New Roman" w:cs="Times New Roman"/>
@@ -2048,7 +2046,7 @@
         </w:rPr>
         <w:t xml:space="preserve">WAP to find out </w:t>
       </w:r>
-      <w:hyperlink r:id="rId31" w:history="1">
+      <w:hyperlink r:id="rId32" w:history="1">
         <w:r>
           <w:rPr>
             <w:rFonts w:ascii="Times New Roman" w:eastAsia="Times New Roman" w:hAnsi="Times New Roman" w:cs="Times New Roman"/>
@@ -2066,31 +2064,33 @@
           <w:ilvl w:val="0"/>
           <w:numId w:val="1"/>
         </w:numPr>
-        <w:shd w:val="clear" w:color="auto" w:fill="FFFFFF"/>
-        <w:spacing w:before="100" w:beforeAutospacing="1" w:after="100" w:afterAutospacing="1" w:line="240" w:lineRule="auto"/>
-        <w:rPr>
-          <w:rFonts w:ascii="Times New Roman" w:eastAsia="Times New Roman" w:hAnsi="Times New Roman" w:cs="Times New Roman"/>
-          <w:color w:val="000000" w:themeColor="text1"/>
-          <w:sz w:val="24"/>
-          <w:szCs w:val="24"/>
-        </w:rPr>
-      </w:pPr>
-      <w:r>
-        <w:rPr>
-          <w:rFonts w:ascii="Times New Roman" w:eastAsia="Times New Roman" w:hAnsi="Times New Roman" w:cs="Times New Roman"/>
-          <w:color w:val="000000" w:themeColor="text1"/>
-          <w:sz w:val="24"/>
-          <w:szCs w:val="24"/>
+        <w:shd w:val="clear" w:color="auto" w:fill="FFFF00"/>
+        <w:spacing w:before="100" w:beforeAutospacing="1" w:after="100" w:afterAutospacing="1" w:line="240" w:lineRule="auto"/>
+        <w:rPr>
+          <w:rFonts w:ascii="Times New Roman" w:eastAsia="Times New Roman" w:hAnsi="Times New Roman" w:cs="Times New Roman"/>
+          <w:color w:val="000000" w:themeColor="text1"/>
+          <w:sz w:val="24"/>
+          <w:szCs w:val="24"/>
+        </w:rPr>
+      </w:pPr>
+      <w:r>
+        <w:rPr>
+          <w:rFonts w:ascii="Times New Roman" w:eastAsia="Times New Roman" w:hAnsi="Times New Roman" w:cs="Times New Roman"/>
+          <w:color w:val="000000" w:themeColor="text1"/>
+          <w:sz w:val="24"/>
+          <w:szCs w:val="24"/>
+          <w:shd w:val="clear" w:color="auto" w:fill="FFFF00"/>
         </w:rPr>
         <w:t xml:space="preserve">WAP to identify </w:t>
       </w:r>
-      <w:hyperlink r:id="rId32" w:history="1">
-        <w:r>
-          <w:rPr>
-            <w:rFonts w:ascii="Times New Roman" w:eastAsia="Times New Roman" w:hAnsi="Times New Roman" w:cs="Times New Roman"/>
-            <w:color w:val="000000" w:themeColor="text1"/>
-            <w:sz w:val="24"/>
-            <w:szCs w:val="24"/>
+      <w:hyperlink r:id="rId33" w:history="1">
+        <w:r>
+          <w:rPr>
+            <w:rFonts w:ascii="Times New Roman" w:eastAsia="Times New Roman" w:hAnsi="Times New Roman" w:cs="Times New Roman"/>
+            <w:color w:val="000000" w:themeColor="text1"/>
+            <w:sz w:val="24"/>
+            <w:szCs w:val="24"/>
+            <w:shd w:val="clear" w:color="auto" w:fill="FFFF00"/>
           </w:rPr>
           <w:t>Second smallest element in an array</w:t>
         </w:r>
@@ -2102,7 +2102,7 @@
           <w:ilvl w:val="0"/>
           <w:numId w:val="1"/>
         </w:numPr>
-        <w:shd w:val="clear" w:color="auto" w:fill="FFFFFF"/>
+        <w:shd w:val="clear" w:color="auto" w:fill="FFFF00"/>
         <w:spacing w:before="100" w:beforeAutospacing="1" w:after="100" w:afterAutospacing="1" w:line="240" w:lineRule="auto"/>
         <w:rPr>
           <w:rFonts w:ascii="Times New Roman" w:eastAsia="Times New Roman" w:hAnsi="Times New Roman" w:cs="Times New Roman"/>
@@ -2120,7 +2120,7 @@
         </w:rPr>
         <w:t xml:space="preserve">WAP to </w:t>
       </w:r>
-      <w:hyperlink r:id="rId33" w:history="1">
+      <w:hyperlink r:id="rId34" w:history="1">
         <w:r>
           <w:rPr>
             <w:rFonts w:ascii="Times New Roman" w:eastAsia="Times New Roman" w:hAnsi="Times New Roman" w:cs="Times New Roman"/>
@@ -2138,7 +2138,7 @@
           <w:ilvl w:val="0"/>
           <w:numId w:val="1"/>
         </w:numPr>
-        <w:shd w:val="clear" w:color="auto" w:fill="FFFFFF"/>
+        <w:shd w:val="clear" w:color="auto" w:fill="FFFF00"/>
         <w:spacing w:before="100" w:beforeAutospacing="1" w:after="100" w:afterAutospacing="1" w:line="240" w:lineRule="auto"/>
         <w:rPr>
           <w:rFonts w:ascii="Times New Roman" w:eastAsia="Times New Roman" w:hAnsi="Times New Roman" w:cs="Times New Roman"/>
@@ -2156,7 +2156,7 @@
         </w:rPr>
         <w:t xml:space="preserve">WAP to </w:t>
       </w:r>
-      <w:hyperlink r:id="rId34" w:history="1">
+      <w:hyperlink r:id="rId35" w:history="1">
         <w:r>
           <w:rPr>
             <w:rFonts w:ascii="Times New Roman" w:eastAsia="Times New Roman" w:hAnsi="Times New Roman" w:cs="Times New Roman"/>
@@ -2174,7 +2174,7 @@
           <w:ilvl w:val="0"/>
           <w:numId w:val="1"/>
         </w:numPr>
-        <w:shd w:val="clear" w:color="auto" w:fill="FFFFFF"/>
+        <w:shd w:val="clear" w:color="auto" w:fill="FFFF00"/>
         <w:spacing w:before="100" w:beforeAutospacing="1" w:after="100" w:afterAutospacing="1" w:line="240" w:lineRule="auto"/>
         <w:rPr>
           <w:rFonts w:ascii="Times New Roman" w:eastAsia="Times New Roman" w:hAnsi="Times New Roman" w:cs="Times New Roman"/>
@@ -2192,7 +2192,7 @@
         </w:rPr>
         <w:t xml:space="preserve">WAP to find out </w:t>
       </w:r>
-      <w:hyperlink r:id="rId35" w:history="1">
+      <w:hyperlink r:id="rId36" w:history="1">
         <w:r>
           <w:rPr>
             <w:rFonts w:ascii="Times New Roman" w:eastAsia="Times New Roman" w:hAnsi="Times New Roman" w:cs="Times New Roman"/>
@@ -2228,7 +2228,7 @@
         </w:rPr>
         <w:t xml:space="preserve">WAP to </w:t>
       </w:r>
-      <w:hyperlink r:id="rId36" w:history="1">
+      <w:hyperlink r:id="rId37" w:history="1">
         <w:r>
           <w:rPr>
             <w:rFonts w:ascii="Times New Roman" w:eastAsia="Times New Roman" w:hAnsi="Times New Roman" w:cs="Times New Roman"/>
@@ -2264,7 +2264,7 @@
         </w:rPr>
         <w:t xml:space="preserve">WAP to print and count </w:t>
       </w:r>
-      <w:hyperlink r:id="rId37" w:history="1">
+      <w:hyperlink r:id="rId38" w:history="1">
         <w:r>
           <w:rPr>
             <w:rFonts w:ascii="Times New Roman" w:eastAsia="Times New Roman" w:hAnsi="Times New Roman" w:cs="Times New Roman"/>
@@ -2300,7 +2300,7 @@
         </w:rPr>
         <w:t xml:space="preserve">WAP to print and count </w:t>
       </w:r>
-      <w:hyperlink r:id="rId38" w:history="1">
+      <w:hyperlink r:id="rId39" w:history="1">
         <w:r>
           <w:rPr>
             <w:rFonts w:ascii="Times New Roman" w:eastAsia="Times New Roman" w:hAnsi="Times New Roman" w:cs="Times New Roman"/>
@@ -2318,7 +2318,7 @@
           <w:ilvl w:val="0"/>
           <w:numId w:val="1"/>
         </w:numPr>
-        <w:shd w:val="clear" w:color="auto" w:fill="FFFFFF"/>
+        <w:shd w:val="clear" w:color="auto" w:fill="FFFF00"/>
         <w:spacing w:before="100" w:beforeAutospacing="1" w:after="100" w:afterAutospacing="1" w:line="240" w:lineRule="auto"/>
         <w:rPr>
           <w:rFonts w:ascii="Times New Roman" w:eastAsia="Times New Roman" w:hAnsi="Times New Roman" w:cs="Times New Roman"/>
@@ -2336,7 +2336,7 @@
         </w:rPr>
         <w:t xml:space="preserve">WAP to </w:t>
       </w:r>
-      <w:hyperlink r:id="rId39" w:history="1">
+      <w:hyperlink r:id="rId40" w:history="1">
         <w:r>
           <w:rPr>
             <w:rFonts w:ascii="Times New Roman" w:eastAsia="Times New Roman" w:hAnsi="Times New Roman" w:cs="Times New Roman"/>
@@ -2372,7 +2372,7 @@
         </w:rPr>
         <w:t xml:space="preserve">WAP to find out </w:t>
       </w:r>
-      <w:hyperlink r:id="rId40" w:history="1">
+      <w:hyperlink r:id="rId41" w:history="1">
         <w:r>
           <w:rPr>
             <w:rFonts w:ascii="Times New Roman" w:eastAsia="Times New Roman" w:hAnsi="Times New Roman" w:cs="Times New Roman"/>
@@ -2408,7 +2408,7 @@
         </w:rPr>
         <w:t xml:space="preserve">WAP to find out </w:t>
       </w:r>
-      <w:hyperlink r:id="rId41" w:history="1">
+      <w:hyperlink r:id="rId42" w:history="1">
         <w:r>
           <w:rPr>
             <w:rFonts w:ascii="Times New Roman" w:eastAsia="Times New Roman" w:hAnsi="Times New Roman" w:cs="Times New Roman"/>
@@ -2444,7 +2444,7 @@
         </w:rPr>
         <w:t xml:space="preserve">WAP to find out </w:t>
       </w:r>
-      <w:hyperlink r:id="rId42" w:history="1">
+      <w:hyperlink r:id="rId43" w:history="1">
         <w:r>
           <w:rPr>
             <w:rFonts w:ascii="Times New Roman" w:eastAsia="Times New Roman" w:hAnsi="Times New Roman" w:cs="Times New Roman"/>
@@ -2480,7 +2480,7 @@
         </w:rPr>
         <w:t xml:space="preserve">WAP to find out </w:t>
       </w:r>
-      <w:hyperlink r:id="rId43" w:history="1">
+      <w:hyperlink r:id="rId44" w:history="1">
         <w:r>
           <w:rPr>
             <w:rFonts w:ascii="Times New Roman" w:eastAsia="Times New Roman" w:hAnsi="Times New Roman" w:cs="Times New Roman"/>
@@ -2516,7 +2516,7 @@
         </w:rPr>
         <w:t xml:space="preserve">WAP to find out </w:t>
       </w:r>
-      <w:hyperlink r:id="rId44" w:history="1">
+      <w:hyperlink r:id="rId45" w:history="1">
         <w:r>
           <w:rPr>
             <w:rFonts w:ascii="Times New Roman" w:eastAsia="Times New Roman" w:hAnsi="Times New Roman" w:cs="Times New Roman"/>
@@ -2552,7 +2552,7 @@
         </w:rPr>
         <w:t xml:space="preserve">WAP to find out </w:t>
       </w:r>
-      <w:hyperlink r:id="rId45" w:history="1">
+      <w:hyperlink r:id="rId46" w:history="1">
         <w:r>
           <w:rPr>
             <w:rFonts w:ascii="Times New Roman" w:eastAsia="Times New Roman" w:hAnsi="Times New Roman" w:cs="Times New Roman"/>
@@ -2588,7 +2588,7 @@
         </w:rPr>
         <w:t xml:space="preserve">WAP to identify </w:t>
       </w:r>
-      <w:hyperlink r:id="rId46" w:history="1">
+      <w:hyperlink r:id="rId47" w:history="1">
         <w:r>
           <w:rPr>
             <w:rFonts w:ascii="Times New Roman" w:eastAsia="Times New Roman" w:hAnsi="Times New Roman" w:cs="Times New Roman"/>
@@ -2624,7 +2624,7 @@
         </w:rPr>
         <w:t xml:space="preserve">WAP to identify </w:t>
       </w:r>
-      <w:hyperlink r:id="rId47" w:history="1">
+      <w:hyperlink r:id="rId48" w:history="1">
         <w:r>
           <w:rPr>
             <w:rFonts w:ascii="Times New Roman" w:eastAsia="Times New Roman" w:hAnsi="Times New Roman" w:cs="Times New Roman"/>
@@ -2660,7 +2660,7 @@
         </w:rPr>
         <w:t xml:space="preserve">WAP to </w:t>
       </w:r>
-      <w:hyperlink r:id="rId48" w:history="1">
+      <w:hyperlink r:id="rId49" w:history="1">
         <w:r>
           <w:rPr>
             <w:rFonts w:ascii="Times New Roman" w:eastAsia="Times New Roman" w:hAnsi="Times New Roman" w:cs="Times New Roman"/>
@@ -2696,7 +2696,7 @@
         </w:rPr>
         <w:t xml:space="preserve">WAP to operate </w:t>
       </w:r>
-      <w:hyperlink r:id="rId49" w:history="1">
+      <w:hyperlink r:id="rId50" w:history="1">
         <w:r>
           <w:rPr>
             <w:rFonts w:ascii="Times New Roman" w:eastAsia="Times New Roman" w:hAnsi="Times New Roman" w:cs="Times New Roman"/>
@@ -2714,7 +2714,7 @@
           <w:ilvl w:val="0"/>
           <w:numId w:val="1"/>
         </w:numPr>
-        <w:shd w:val="clear" w:color="auto" w:fill="FFFFFF"/>
+        <w:shd w:val="clear" w:color="auto" w:fill="FFFF00"/>
         <w:spacing w:before="100" w:beforeAutospacing="1" w:after="100" w:afterAutospacing="1" w:line="240" w:lineRule="auto"/>
         <w:rPr>
           <w:rFonts w:ascii="Times New Roman" w:eastAsia="Times New Roman" w:hAnsi="Times New Roman" w:cs="Times New Roman"/>
@@ -2732,7 +2732,7 @@
         </w:rPr>
         <w:t xml:space="preserve">WAP to </w:t>
       </w:r>
-      <w:hyperlink r:id="rId50" w:history="1">
+      <w:hyperlink r:id="rId51" w:history="1">
         <w:r>
           <w:rPr>
             <w:rFonts w:ascii="Times New Roman" w:eastAsia="Times New Roman" w:hAnsi="Times New Roman" w:cs="Times New Roman"/>
@@ -2777,7 +2777,7 @@
         </w:rPr>
         <w:t xml:space="preserve">WAP to find out </w:t>
       </w:r>
-      <w:hyperlink r:id="rId51" w:history="1">
+      <w:hyperlink r:id="rId52" w:history="1">
         <w:r>
           <w:rPr>
             <w:rFonts w:ascii="Times New Roman" w:eastAsia="Times New Roman" w:hAnsi="Times New Roman" w:cs="Times New Roman"/>
@@ -2813,7 +2813,7 @@
         </w:rPr>
         <w:t xml:space="preserve">WAP to find out </w:t>
       </w:r>
-      <w:hyperlink r:id="rId52" w:history="1">
+      <w:hyperlink r:id="rId53" w:history="1">
         <w:r>
           <w:rPr>
             <w:rFonts w:ascii="Times New Roman" w:eastAsia="Times New Roman" w:hAnsi="Times New Roman" w:cs="Times New Roman"/>
@@ -2849,7 +2849,7 @@
         </w:rPr>
         <w:t xml:space="preserve">WAP to solve </w:t>
       </w:r>
-      <w:hyperlink r:id="rId53" w:history="1">
+      <w:hyperlink r:id="rId54" w:history="1">
         <w:r>
           <w:rPr>
             <w:rFonts w:ascii="Times New Roman" w:eastAsia="Times New Roman" w:hAnsi="Times New Roman" w:cs="Times New Roman"/>
@@ -2885,7 +2885,7 @@
         </w:rPr>
         <w:t xml:space="preserve">WAP to operate </w:t>
       </w:r>
-      <w:hyperlink r:id="rId54" w:history="1">
+      <w:hyperlink r:id="rId55" w:history="1">
         <w:r>
           <w:rPr>
             <w:rFonts w:ascii="Times New Roman" w:eastAsia="Times New Roman" w:hAnsi="Times New Roman" w:cs="Times New Roman"/>
@@ -2921,7 +2921,7 @@
         </w:rPr>
         <w:t xml:space="preserve">WAP to find out </w:t>
       </w:r>
-      <w:hyperlink r:id="rId55" w:history="1">
+      <w:hyperlink r:id="rId56" w:history="1">
         <w:r>
           <w:rPr>
             <w:rFonts w:ascii="Times New Roman" w:eastAsia="Times New Roman" w:hAnsi="Times New Roman" w:cs="Times New Roman"/>
@@ -2957,7 +2957,7 @@
         </w:rPr>
         <w:t xml:space="preserve">WAP to identify </w:t>
       </w:r>
-      <w:hyperlink r:id="rId56" w:history="1">
+      <w:hyperlink r:id="rId57" w:history="1">
         <w:r>
           <w:rPr>
             <w:rFonts w:ascii="Times New Roman" w:eastAsia="Times New Roman" w:hAnsi="Times New Roman" w:cs="Times New Roman"/>
@@ -2993,7 +2993,7 @@
         </w:rPr>
         <w:t xml:space="preserve">WAP to identify </w:t>
       </w:r>
-      <w:hyperlink r:id="rId57" w:history="1">
+      <w:hyperlink r:id="rId58" w:history="1">
         <w:r>
           <w:rPr>
             <w:rFonts w:ascii="Times New Roman" w:eastAsia="Times New Roman" w:hAnsi="Times New Roman" w:cs="Times New Roman"/>
@@ -3029,7 +3029,7 @@
         </w:rPr>
         <w:t xml:space="preserve">WAP to find out </w:t>
       </w:r>
-      <w:hyperlink r:id="rId58" w:history="1">
+      <w:hyperlink r:id="rId59" w:history="1">
         <w:r>
           <w:rPr>
             <w:rFonts w:ascii="Times New Roman" w:eastAsia="Times New Roman" w:hAnsi="Times New Roman" w:cs="Times New Roman"/>
@@ -3076,7 +3076,7 @@
         <w:lastRenderedPageBreak/>
         <w:t xml:space="preserve">WAP to find out </w:t>
       </w:r>
-      <w:hyperlink r:id="rId59" w:history="1">
+      <w:hyperlink r:id="rId60" w:history="1">
         <w:r>
           <w:rPr>
             <w:rFonts w:ascii="Times New Roman" w:eastAsia="Times New Roman" w:hAnsi="Times New Roman" w:cs="Times New Roman"/>
@@ -3121,7 +3121,7 @@
         </w:rPr>
         <w:t xml:space="preserve">WAP to find out </w:t>
       </w:r>
-      <w:hyperlink r:id="rId60" w:history="1">
+      <w:hyperlink r:id="rId61" w:history="1">
         <w:r>
           <w:rPr>
             <w:rFonts w:ascii="Times New Roman" w:eastAsia="Times New Roman" w:hAnsi="Times New Roman" w:cs="Times New Roman"/>
@@ -3157,7 +3157,7 @@
         </w:rPr>
         <w:t xml:space="preserve">WAP to find out </w:t>
       </w:r>
-      <w:hyperlink r:id="rId61" w:history="1">
+      <w:hyperlink r:id="rId62" w:history="1">
         <w:r>
           <w:rPr>
             <w:rFonts w:ascii="Times New Roman" w:eastAsia="Times New Roman" w:hAnsi="Times New Roman" w:cs="Times New Roman"/>
@@ -3193,7 +3193,7 @@
         </w:rPr>
         <w:t xml:space="preserve">WAP to print </w:t>
       </w:r>
-      <w:hyperlink r:id="rId62" w:history="1">
+      <w:hyperlink r:id="rId63" w:history="1">
         <w:r>
           <w:rPr>
             <w:rFonts w:ascii="Times New Roman" w:eastAsia="Times New Roman" w:hAnsi="Times New Roman" w:cs="Times New Roman"/>
@@ -3229,7 +3229,7 @@
         </w:rPr>
         <w:t xml:space="preserve">WAP to </w:t>
       </w:r>
-      <w:hyperlink r:id="rId63" w:history="1">
+      <w:hyperlink r:id="rId64" w:history="1">
         <w:r>
           <w:rPr>
             <w:rFonts w:ascii="Times New Roman" w:eastAsia="Times New Roman" w:hAnsi="Times New Roman" w:cs="Times New Roman"/>
@@ -3265,7 +3265,7 @@
         </w:rPr>
         <w:t xml:space="preserve">WAP to operate </w:t>
       </w:r>
-      <w:hyperlink r:id="rId64" w:history="1">
+      <w:hyperlink r:id="rId65" w:history="1">
         <w:r>
           <w:rPr>
             <w:rFonts w:ascii="Times New Roman" w:eastAsia="Times New Roman" w:hAnsi="Times New Roman" w:cs="Times New Roman"/>
@@ -3337,7 +3337,7 @@
           <w:ilvl w:val="0"/>
           <w:numId w:val="1"/>
         </w:numPr>
-        <w:shd w:val="clear" w:color="auto" w:fill="FFFFFF"/>
+        <w:shd w:val="clear" w:color="auto" w:fill="FFFF00"/>
         <w:spacing w:before="100" w:beforeAutospacing="1" w:after="100" w:afterAutospacing="1" w:line="240" w:lineRule="auto"/>
         <w:rPr>
           <w:rFonts w:ascii="Times New Roman" w:eastAsia="Times New Roman" w:hAnsi="Times New Roman" w:cs="Times New Roman"/>
@@ -3425,7 +3425,7 @@
           <w:ilvl w:val="0"/>
           <w:numId w:val="1"/>
         </w:numPr>
-        <w:shd w:val="clear" w:color="auto" w:fill="FFFFFF"/>
+        <w:shd w:val="clear" w:color="auto" w:fill="FFFF00"/>
         <w:spacing w:before="100" w:beforeAutospacing="1" w:after="100" w:afterAutospacing="1" w:line="240" w:lineRule="auto"/>
         <w:rPr>
           <w:rFonts w:ascii="Times New Roman" w:eastAsia="Times New Roman" w:hAnsi="Times New Roman" w:cs="Times New Roman"/>
@@ -3459,7 +3459,7 @@
           <w:ilvl w:val="0"/>
           <w:numId w:val="1"/>
         </w:numPr>
-        <w:shd w:val="clear" w:color="auto" w:fill="FFFFFF"/>
+        <w:shd w:val="clear" w:color="auto" w:fill="FFFF00"/>
         <w:spacing w:before="100" w:beforeAutospacing="1" w:after="100" w:afterAutospacing="1" w:line="240" w:lineRule="auto"/>
         <w:rPr>
           <w:rFonts w:ascii="Times New Roman" w:eastAsia="Times New Roman" w:hAnsi="Times New Roman" w:cs="Times New Roman"/>
@@ -3493,7 +3493,7 @@
           <w:ilvl w:val="0"/>
           <w:numId w:val="1"/>
         </w:numPr>
-        <w:shd w:val="clear" w:color="auto" w:fill="FFFFFF"/>
+        <w:shd w:val="clear" w:color="auto" w:fill="FFFF00"/>
         <w:spacing w:before="100" w:beforeAutospacing="1" w:after="100" w:afterAutospacing="1" w:line="240" w:lineRule="auto"/>
         <w:rPr>
           <w:rFonts w:ascii="Times New Roman" w:eastAsia="Times New Roman" w:hAnsi="Times New Roman" w:cs="Times New Roman"/>
@@ -3716,7 +3716,7 @@
           <w:ilvl w:val="0"/>
           <w:numId w:val="1"/>
         </w:numPr>
-        <w:shd w:val="clear" w:color="auto" w:fill="FFFFFF"/>
+        <w:shd w:val="clear" w:color="auto" w:fill="FFFF00"/>
         <w:spacing w:before="100" w:beforeAutospacing="1" w:after="100" w:afterAutospacing="1" w:line="240" w:lineRule="auto"/>
         <w:rPr>
           <w:rFonts w:ascii="Times New Roman" w:eastAsia="Times New Roman" w:hAnsi="Times New Roman" w:cs="Times New Roman"/>
@@ -3847,7 +3847,7 @@
           <w:ilvl w:val="0"/>
           <w:numId w:val="1"/>
         </w:numPr>
-        <w:shd w:val="clear" w:color="auto" w:fill="FFFFFF"/>
+        <w:shd w:val="clear" w:color="auto" w:fill="FFFF00"/>
         <w:spacing w:before="100" w:beforeAutospacing="1" w:after="100" w:afterAutospacing="1" w:line="240" w:lineRule="auto"/>
         <w:rPr>
           <w:rFonts w:ascii="Times New Roman" w:eastAsia="Times New Roman" w:hAnsi="Times New Roman" w:cs="Times New Roman"/>
@@ -4096,7 +4096,7 @@
 </file>
 
 <file path=word/numbering.xml><?xml version="1.0" encoding="utf-8"?>
-<w:numbering xmlns:ve="http://schemas.openxmlformats.org/markup-compatibility/2006" xmlns:o="urn:schemas-microsoft-com:office:office" xmlns:r="http://schemas.openxmlformats.org/officeDocument/2006/relationships" xmlns:m="http://schemas.openxmlformats.org/officeDocument/2006/math" xmlns:v="urn:schemas-microsoft-com:vml" xmlns:wp="http://schemas.openxmlformats.org/drawingml/2006/wordprocessingDrawing" xmlns:w10="urn:schemas-microsoft-com:office:word" xmlns:w="http://schemas.openxmlformats.org/wordprocessingml/2006/main" xmlns:wne="http://schemas.microsoft.com/office/word/2006/wordml">
+<w:numbering xmlns:wpc="http://schemas.microsoft.com/office/word/2010/wordprocessingCanvas" xmlns:mc="http://schemas.openxmlformats.org/markup-compatibility/2006" xmlns:o="urn:schemas-microsoft-com:office:office" xmlns:r="http://schemas.openxmlformats.org/officeDocument/2006/relationships" xmlns:m="http://schemas.openxmlformats.org/officeDocument/2006/math" xmlns:v="urn:schemas-microsoft-com:vml" xmlns:wp14="http://schemas.microsoft.com/office/word/2010/wordprocessingDrawing" xmlns:wp="http://schemas.openxmlformats.org/drawingml/2006/wordprocessingDrawing" xmlns:w10="urn:schemas-microsoft-com:office:word" xmlns:w="http://schemas.openxmlformats.org/wordprocessingml/2006/main" xmlns:w14="http://schemas.microsoft.com/office/word/2010/wordml" xmlns:wpg="http://schemas.microsoft.com/office/word/2010/wordprocessingGroup" xmlns:wpi="http://schemas.microsoft.com/office/word/2010/wordprocessingInk" xmlns:wne="http://schemas.microsoft.com/office/word/2006/wordml" xmlns:wps="http://schemas.microsoft.com/office/word/2010/wordprocessingShape" mc:Ignorable="w14 wp14">
   <w:abstractNum w:abstractNumId="0">
     <w:nsid w:val="0986050C"/>
     <w:multiLevelType w:val="multilevel"/>
@@ -4953,7 +4953,7 @@
 </file>
 
 <file path=word/styles.xml><?xml version="1.0" encoding="utf-8"?>
-<w:styles xmlns:r="http://schemas.openxmlformats.org/officeDocument/2006/relationships" xmlns:w="http://schemas.openxmlformats.org/wordprocessingml/2006/main">
+<w:styles xmlns:mc="http://schemas.openxmlformats.org/markup-compatibility/2006" xmlns:r="http://schemas.openxmlformats.org/officeDocument/2006/relationships" xmlns:w="http://schemas.openxmlformats.org/wordprocessingml/2006/main" xmlns:w14="http://schemas.microsoft.com/office/word/2010/wordml" mc:Ignorable="w14">
   <w:docDefaults>
     <w:rPrDefault>
       <w:rPr>
@@ -5124,7 +5124,6 @@
     <w:uiPriority w:val="99"/>
     <w:semiHidden/>
     <w:unhideWhenUsed/>
-    <w:qFormat/>
     <w:tblPr>
       <w:tblInd w:w="0" w:type="dxa"/>
       <w:tblCellMar>
@@ -5163,6 +5162,196 @@
       <w:color w:val="0000FF"/>
       <w:u w:val="single"/>
     </w:rPr>
+  </w:style>
+</w:styles>
+</file>
+
+<file path=word/stylesWithEffects.xml><?xml version="1.0" encoding="utf-8"?>
+<w:styles xmlns:wpc="http://schemas.microsoft.com/office/word/2010/wordprocessingCanvas" xmlns:mc="http://schemas.openxmlformats.org/markup-compatibility/2006" xmlns:o="urn:schemas-microsoft-com:office:office" xmlns:r="http://schemas.openxmlformats.org/officeDocument/2006/relationships" xmlns:m="http://schemas.openxmlformats.org/officeDocument/2006/math" xmlns:v="urn:schemas-microsoft-com:vml" xmlns:wp14="http://schemas.microsoft.com/office/word/2010/wordprocessingDrawing" xmlns:wp="http://schemas.openxmlformats.org/drawingml/2006/wordprocessingDrawing" xmlns:w10="urn:schemas-microsoft-com:office:word" xmlns:w="http://schemas.openxmlformats.org/wordprocessingml/2006/main" xmlns:w14="http://schemas.microsoft.com/office/word/2010/wordml" xmlns:wpg="http://schemas.microsoft.com/office/word/2010/wordprocessingGroup" xmlns:wpi="http://schemas.microsoft.com/office/word/2010/wordprocessingInk" xmlns:wne="http://schemas.microsoft.com/office/word/2006/wordml" xmlns:wps="http://schemas.microsoft.com/office/word/2010/wordprocessingShape" mc:Ignorable="w14 wp14">
+  <w:docDefaults>
+    <w:rPrDefault>
+      <w:rPr>
+        <w:rFonts w:asciiTheme="minorHAnsi" w:eastAsiaTheme="minorEastAsia" w:hAnsiTheme="minorHAnsi" w:cstheme="minorBidi"/>
+        <w:sz w:val="22"/>
+        <w:szCs w:val="22"/>
+        <w:lang w:val="en-AU" w:eastAsia="en-AU" w:bidi="ar-SA"/>
+      </w:rPr>
+    </w:rPrDefault>
+    <w:pPrDefault>
+      <w:pPr>
+        <w:spacing w:after="200" w:line="276" w:lineRule="auto"/>
+      </w:pPr>
+    </w:pPrDefault>
+  </w:docDefaults>
+  <w:latentStyles w:defLockedState="0" w:defUIPriority="99" w:defSemiHidden="1" w:defUnhideWhenUsed="1" w:defQFormat="0" w:count="267">
+    <w:lsdException w:name="Normal" w:semiHidden="0" w:uiPriority="0" w:unhideWhenUsed="0" w:qFormat="1"/>
+    <w:lsdException w:name="heading 1" w:semiHidden="0" w:uiPriority="9" w:unhideWhenUsed="0" w:qFormat="1"/>
+    <w:lsdException w:name="heading 2" w:uiPriority="9" w:qFormat="1"/>
+    <w:lsdException w:name="heading 3" w:uiPriority="9" w:qFormat="1"/>
+    <w:lsdException w:name="heading 4" w:uiPriority="9" w:qFormat="1"/>
+    <w:lsdException w:name="heading 5" w:uiPriority="9" w:qFormat="1"/>
+    <w:lsdException w:name="heading 6" w:uiPriority="9" w:qFormat="1"/>
+    <w:lsdException w:name="heading 7" w:uiPriority="9" w:qFormat="1"/>
+    <w:lsdException w:name="heading 8" w:uiPriority="9" w:qFormat="1"/>
+    <w:lsdException w:name="heading 9" w:uiPriority="9" w:qFormat="1"/>
+    <w:lsdException w:name="toc 1" w:uiPriority="39"/>
+    <w:lsdException w:name="toc 2" w:uiPriority="39"/>
+    <w:lsdException w:name="toc 3" w:uiPriority="39"/>
+    <w:lsdException w:name="toc 4" w:uiPriority="39"/>
+    <w:lsdException w:name="toc 5" w:uiPriority="39"/>
+    <w:lsdException w:name="toc 6" w:uiPriority="39"/>
+    <w:lsdException w:name="toc 7" w:uiPriority="39"/>
+    <w:lsdException w:name="toc 8" w:uiPriority="39"/>
+    <w:lsdException w:name="toc 9" w:uiPriority="39"/>
+    <w:lsdException w:name="caption" w:uiPriority="35" w:qFormat="1"/>
+    <w:lsdException w:name="Title" w:semiHidden="0" w:uiPriority="10" w:unhideWhenUsed="0" w:qFormat="1"/>
+    <w:lsdException w:name="Default Paragraph Font" w:uiPriority="1"/>
+    <w:lsdException w:name="Subtitle" w:semiHidden="0" w:uiPriority="11" w:unhideWhenUsed="0" w:qFormat="1"/>
+    <w:lsdException w:name="Strong" w:semiHidden="0" w:uiPriority="22" w:unhideWhenUsed="0" w:qFormat="1"/>
+    <w:lsdException w:name="Emphasis" w:semiHidden="0" w:uiPriority="20" w:unhideWhenUsed="0" w:qFormat="1"/>
+    <w:lsdException w:name="Table Grid" w:semiHidden="0" w:uiPriority="59" w:unhideWhenUsed="0"/>
+    <w:lsdException w:name="Placeholder Text" w:unhideWhenUsed="0"/>
+    <w:lsdException w:name="No Spacing" w:semiHidden="0" w:uiPriority="1" w:unhideWhenUsed="0" w:qFormat="1"/>
+    <w:lsdException w:name="Light Shading" w:semiHidden="0" w:uiPriority="60" w:unhideWhenUsed="0"/>
+    <w:lsdException w:name="Light List" w:semiHidden="0" w:uiPriority="61" w:unhideWhenUsed="0"/>
+    <w:lsdException w:name="Light Grid" w:semiHidden="0" w:uiPriority="62" w:unhideWhenUsed="0"/>
+    <w:lsdException w:name="Medium Shading 1" w:semiHidden="0" w:uiPriority="63" w:unhideWhenUsed="0"/>
+    <w:lsdException w:name="Medium Shading 2" w:semiHidden="0" w:uiPriority="64" w:unhideWhenUsed="0"/>
+    <w:lsdException w:name="Medium List 1" w:semiHidden="0" w:uiPriority="65" w:unhideWhenUsed="0"/>
+    <w:lsdException w:name="Medium List 2" w:semiHidden="0" w:uiPriority="66" w:unhideWhenUsed="0"/>
+    <w:lsdException w:name="Medium Grid 1" w:semiHidden="0" w:uiPriority="67" w:unhideWhenUsed="0"/>
+    <w:lsdException w:name="Medium Grid 2" w:semiHidden="0" w:uiPriority="68" w:unhideWhenUsed="0"/>
+    <w:lsdException w:name="Medium Grid 3" w:semiHidden="0" w:uiPriority="69" w:unhideWhenUsed="0"/>
+    <w:lsdException w:name="Dark List" w:semiHidden="0" w:uiPriority="70" w:unhideWhenUsed="0"/>
+    <w:lsdException w:name="Colorful Shading" w:semiHidden="0" w:uiPriority="71" w:unhideWhenUsed="0"/>
+    <w:lsdException w:name="Colorful List" w:semiHidden="0" w:uiPriority="72" w:unhideWhenUsed="0"/>
+    <w:lsdException w:name="Colorful Grid" w:semiHidden="0" w:uiPriority="73" w:unhideWhenUsed="0"/>
+    <w:lsdException w:name="Light Shading Accent 1" w:semiHidden="0" w:uiPriority="60" w:unhideWhenUsed="0"/>
+    <w:lsdException w:name="Light List Accent 1" w:semiHidden="0" w:uiPriority="61" w:unhideWhenUsed="0"/>
+    <w:lsdException w:name="Light Grid Accent 1" w:semiHidden="0" w:uiPriority="62" w:unhideWhenUsed="0"/>
+    <w:lsdException w:name="Medium Shading 1 Accent 1" w:semiHidden="0" w:uiPriority="63" w:unhideWhenUsed="0"/>
+    <w:lsdException w:name="Medium Shading 2 Accent 1" w:semiHidden="0" w:uiPriority="64" w:unhideWhenUsed="0"/>
+    <w:lsdException w:name="Medium List 1 Accent 1" w:semiHidden="0" w:uiPriority="65" w:unhideWhenUsed="0"/>
+    <w:lsdException w:name="Revision" w:unhideWhenUsed="0"/>
+    <w:lsdException w:name="List Paragraph" w:semiHidden="0" w:uiPriority="34" w:unhideWhenUsed="0" w:qFormat="1"/>
+    <w:lsdException w:name="Quote" w:semiHidden="0" w:uiPriority="29" w:unhideWhenUsed="0" w:qFormat="1"/>
+    <w:lsdException w:name="Intense Quote" w:semiHidden="0" w:uiPriority="30" w:unhideWhenUsed="0" w:qFormat="1"/>
+    <w:lsdException w:name="Medium List 2 Accent 1" w:semiHidden="0" w:uiPriority="66" w:unhideWhenUsed="0"/>
+    <w:lsdException w:name="Medium Grid 1 Accent 1" w:semiHidden="0" w:uiPriority="67" w:unhideWhenUsed="0"/>
+    <w:lsdException w:name="Medium Grid 2 Accent 1" w:semiHidden="0" w:uiPriority="68" w:unhideWhenUsed="0"/>
+    <w:lsdException w:name="Medium Grid 3 Accent 1" w:semiHidden="0" w:uiPriority="69" w:unhideWhenUsed="0"/>
+    <w:lsdException w:name="Dark List Accent 1" w:semiHidden="0" w:uiPriority="70" w:unhideWhenUsed="0"/>
+    <w:lsdException w:name="Colorful Shading Accent 1" w:semiHidden="0" w:uiPriority="71" w:unhideWhenUsed="0"/>
+    <w:lsdException w:name="Colorful List Accent 1" w:semiHidden="0" w:uiPriority="72" w:unhideWhenUsed="0"/>
+    <w:lsdException w:name="Colorful Grid Accent 1" w:semiHidden="0" w:uiPriority="73" w:unhideWhenUsed="0"/>
+    <w:lsdException w:name="Light Shading Accent 2" w:semiHidden="0" w:uiPriority="60" w:unhideWhenUsed="0"/>
+    <w:lsdException w:name="Light List Accent 2" w:semiHidden="0" w:uiPriority="61" w:unhideWhenUsed="0"/>
+    <w:lsdException w:name="Light Grid Accent 2" w:semiHidden="0" w:uiPriority="62" w:unhideWhenUsed="0"/>
+    <w:lsdException w:name="Medium Shading 1 Accent 2" w:semiHidden="0" w:uiPriority="63" w:unhideWhenUsed="0"/>
+    <w:lsdException w:name="Medium Shading 2 Accent 2" w:semiHidden="0" w:uiPriority="64" w:unhideWhenUsed="0"/>
+    <w:lsdException w:name="Medium List 1 Accent 2" w:semiHidden="0" w:uiPriority="65" w:unhideWhenUsed="0"/>
+    <w:lsdException w:name="Medium List 2 Accent 2" w:semiHidden="0" w:uiPriority="66" w:unhideWhenUsed="0"/>
+    <w:lsdException w:name="Medium Grid 1 Accent 2" w:semiHidden="0" w:uiPriority="67" w:unhideWhenUsed="0"/>
+    <w:lsdException w:name="Medium Grid 2 Accent 2" w:semiHidden="0" w:uiPriority="68" w:unhideWhenUsed="0"/>
+    <w:lsdException w:name="Medium Grid 3 Accent 2" w:semiHidden="0" w:uiPriority="69" w:unhideWhenUsed="0"/>
+    <w:lsdException w:name="Dark List Accent 2" w:semiHidden="0" w:uiPriority="70" w:unhideWhenUsed="0"/>
+    <w:lsdException w:name="Colorful Shading Accent 2" w:semiHidden="0" w:uiPriority="71" w:unhideWhenUsed="0"/>
+    <w:lsdException w:name="Colorful List Accent 2" w:semiHidden="0" w:uiPriority="72" w:unhideWhenUsed="0"/>
+    <w:lsdException w:name="Colorful Grid Accent 2" w:semiHidden="0" w:uiPriority="73" w:unhideWhenUsed="0"/>
+    <w:lsdException w:name="Light Shading Accent 3" w:semiHidden="0" w:uiPriority="60" w:unhideWhenUsed="0"/>
+    <w:lsdException w:name="Light List Accent 3" w:semiHidden="0" w:uiPriority="61" w:unhideWhenUsed="0"/>
+    <w:lsdException w:name="Light Grid Accent 3" w:semiHidden="0" w:uiPriority="62" w:unhideWhenUsed="0"/>
+    <w:lsdException w:name="Medium Shading 1 Accent 3" w:semiHidden="0" w:uiPriority="63" w:unhideWhenUsed="0"/>
+    <w:lsdException w:name="Medium Shading 2 Accent 3" w:semiHidden="0" w:uiPriority="64" w:unhideWhenUsed="0"/>
+    <w:lsdException w:name="Medium List 1 Accent 3" w:semiHidden="0" w:uiPriority="65" w:unhideWhenUsed="0"/>
+    <w:lsdException w:name="Medium List 2 Accent 3" w:semiHidden="0" w:uiPriority="66" w:unhideWhenUsed="0"/>
+    <w:lsdException w:name="Medium Grid 1 Accent 3" w:semiHidden="0" w:uiPriority="67" w:unhideWhenUsed="0"/>
+    <w:lsdException w:name="Medium Grid 2 Accent 3" w:semiHidden="0" w:uiPriority="68" w:unhideWhenUsed="0"/>
+    <w:lsdException w:name="Medium Grid 3 Accent 3" w:semiHidden="0" w:uiPriority="69" w:unhideWhenUsed="0"/>
+    <w:lsdException w:name="Dark List Accent 3" w:semiHidden="0" w:uiPriority="70" w:unhideWhenUsed="0"/>
+    <w:lsdException w:name="Colorful Shading Accent 3" w:semiHidden="0" w:uiPriority="71" w:unhideWhenUsed="0"/>
+    <w:lsdException w:name="Colorful List Accent 3" w:semiHidden="0" w:uiPriority="72" w:unhideWhenUsed="0"/>
+    <w:lsdException w:name="Colorful Grid Accent 3" w:semiHidden="0" w:uiPriority="73" w:unhideWhenUsed="0"/>
+    <w:lsdException w:name="Light Shading Accent 4" w:semiHidden="0" w:uiPriority="60" w:unhideWhenUsed="0"/>
+    <w:lsdException w:name="Light List Accent 4" w:semiHidden="0" w:uiPriority="61" w:unhideWhenUsed="0"/>
+    <w:lsdException w:name="Light Grid Accent 4" w:semiHidden="0" w:uiPriority="62" w:unhideWhenUsed="0"/>
+    <w:lsdException w:name="Medium Shading 1 Accent 4" w:semiHidden="0" w:uiPriority="63" w:unhideWhenUsed="0"/>
+    <w:lsdException w:name="Medium Shading 2 Accent 4" w:semiHidden="0" w:uiPriority="64" w:unhideWhenUsed="0"/>
+    <w:lsdException w:name="Medium List 1 Accent 4" w:semiHidden="0" w:uiPriority="65" w:unhideWhenUsed="0"/>
+    <w:lsdException w:name="Medium List 2 Accent 4" w:semiHidden="0" w:uiPriority="66" w:unhideWhenUsed="0"/>
+    <w:lsdException w:name="Medium Grid 1 Accent 4" w:semiHidden="0" w:uiPriority="67" w:unhideWhenUsed="0"/>
+    <w:lsdException w:name="Medium Grid 2 Accent 4" w:semiHidden="0" w:uiPriority="68" w:unhideWhenUsed="0"/>
+    <w:lsdException w:name="Medium Grid 3 Accent 4" w:semiHidden="0" w:uiPriority="69" w:unhideWhenUsed="0"/>
+    <w:lsdException w:name="Dark List Accent 4" w:semiHidden="0" w:uiPriority="70" w:unhideWhenUsed="0"/>
+    <w:lsdException w:name="Colorful Shading Accent 4" w:semiHidden="0" w:uiPriority="71" w:unhideWhenUsed="0"/>
+    <w:lsdException w:name="Colorful List Accent 4" w:semiHidden="0" w:uiPriority="72" w:unhideWhenUsed="0"/>
+    <w:lsdException w:name="Colorful Grid Accent 4" w:semiHidden="0" w:uiPriority="73" w:unhideWhenUsed="0"/>
+    <w:lsdException w:name="Light Shading Accent 5" w:semiHidden="0" w:uiPriority="60" w:unhideWhenUsed="0"/>
+    <w:lsdException w:name="Light List Accent 5" w:semiHidden="0" w:uiPriority="61" w:unhideWhenUsed="0"/>
+    <w:lsdException w:name="Light Grid Accent 5" w:semiHidden="0" w:uiPriority="62" w:unhideWhenUsed="0"/>
+    <w:lsdException w:name="Medium Shading 1 Accent 5" w:semiHidden="0" w:uiPriority="63" w:unhideWhenUsed="0"/>
+    <w:lsdException w:name="Medium Shading 2 Accent 5" w:semiHidden="0" w:uiPriority="64" w:unhideWhenUsed="0"/>
+    <w:lsdException w:name="Medium List 1 Accent 5" w:semiHidden="0" w:uiPriority="65" w:unhideWhenUsed="0"/>
+    <w:lsdException w:name="Medium List 2 Accent 5" w:semiHidden="0" w:uiPriority="66" w:unhideWhenUsed="0"/>
+    <w:lsdException w:name="Medium Grid 1 Accent 5" w:semiHidden="0" w:uiPriority="67" w:unhideWhenUsed="0"/>
+    <w:lsdException w:name="Medium Grid 2 Accent 5" w:semiHidden="0" w:uiPriority="68" w:unhideWhenUsed="0"/>
+    <w:lsdException w:name="Medium Grid 3 Accent 5" w:semiHidden="0" w:uiPriority="69" w:unhideWhenUsed="0"/>
+    <w:lsdException w:name="Dark List Accent 5" w:semiHidden="0" w:uiPriority="70" w:unhideWhenUsed="0"/>
+    <w:lsdException w:name="Colorful Shading Accent 5" w:semiHidden="0" w:uiPriority="71" w:unhideWhenUsed="0"/>
+    <w:lsdException w:name="Colorful List Accent 5" w:semiHidden="0" w:uiPriority="72" w:unhideWhenUsed="0"/>
+    <w:lsdException w:name="Colorful Grid Accent 5" w:semiHidden="0" w:uiPriority="73" w:unhideWhenUsed="0"/>
+    <w:lsdException w:name="Light Shading Accent 6" w:semiHidden="0" w:uiPriority="60" w:unhideWhenUsed="0"/>
+    <w:lsdException w:name="Light List Accent 6" w:semiHidden="0" w:uiPriority="61" w:unhideWhenUsed="0"/>
+    <w:lsdException w:name="Light Grid Accent 6" w:semiHidden="0" w:uiPriority="62" w:unhideWhenUsed="0"/>
+    <w:lsdException w:name="Medium Shading 1 Accent 6" w:semiHidden="0" w:uiPriority="63" w:unhideWhenUsed="0"/>
+    <w:lsdException w:name="Medium Shading 2 Accent 6" w:semiHidden="0" w:uiPriority="64" w:unhideWhenUsed="0"/>
+    <w:lsdException w:name="Medium List 1 Accent 6" w:semiHidden="0" w:uiPriority="65" w:unhideWhenUsed="0"/>
+    <w:lsdException w:name="Medium List 2 Accent 6" w:semiHidden="0" w:uiPriority="66" w:unhideWhenUsed="0"/>
+    <w:lsdException w:name="Medium Grid 1 Accent 6" w:semiHidden="0" w:uiPriority="67" w:unhideWhenUsed="0"/>
+    <w:lsdException w:name="Medium Grid 2 Accent 6" w:semiHidden="0" w:uiPriority="68" w:unhideWhenUsed="0"/>
+    <w:lsdException w:name="Medium Grid 3 Accent 6" w:semiHidden="0" w:uiPriority="69" w:unhideWhenUsed="0"/>
+    <w:lsdException w:name="Dark List Accent 6" w:semiHidden="0" w:uiPriority="70" w:unhideWhenUsed="0"/>
+    <w:lsdException w:name="Colorful Shading Accent 6" w:semiHidden="0" w:uiPriority="71" w:unhideWhenUsed="0"/>
+    <w:lsdException w:name="Colorful List Accent 6" w:semiHidden="0" w:uiPriority="72" w:unhideWhenUsed="0"/>
+    <w:lsdException w:name="Colorful Grid Accent 6" w:semiHidden="0" w:uiPriority="73" w:unhideWhenUsed="0"/>
+    <w:lsdException w:name="Subtle Emphasis" w:semiHidden="0" w:uiPriority="19" w:unhideWhenUsed="0" w:qFormat="1"/>
+    <w:lsdException w:name="Intense Emphasis" w:semiHidden="0" w:uiPriority="21" w:unhideWhenUsed="0" w:qFormat="1"/>
+    <w:lsdException w:name="Subtle Reference" w:semiHidden="0" w:uiPriority="31" w:unhideWhenUsed="0" w:qFormat="1"/>
+    <w:lsdException w:name="Intense Reference" w:semiHidden="0" w:uiPriority="32" w:unhideWhenUsed="0" w:qFormat="1"/>
+    <w:lsdException w:name="Book Title" w:semiHidden="0" w:uiPriority="33" w:unhideWhenUsed="0" w:qFormat="1"/>
+    <w:lsdException w:name="Bibliography" w:uiPriority="37"/>
+    <w:lsdException w:name="TOC Heading" w:uiPriority="39" w:qFormat="1"/>
+  </w:latentStyles>
+  <w:style w:type="paragraph" w:default="1" w:styleId="Normal">
+    <w:name w:val="Normal"/>
+    <w:qFormat/>
+  </w:style>
+  <w:style w:type="character" w:default="1" w:styleId="DefaultParagraphFont">
+    <w:name w:val="Default Paragraph Font"/>
+    <w:uiPriority w:val="1"/>
+    <w:semiHidden/>
+    <w:unhideWhenUsed/>
+  </w:style>
+  <w:style w:type="table" w:default="1" w:styleId="TableNormal">
+    <w:name w:val="Normal Table"/>
+    <w:uiPriority w:val="99"/>
+    <w:semiHidden/>
+    <w:unhideWhenUsed/>
+    <w:tblPr>
+      <w:tblInd w:w="0" w:type="dxa"/>
+      <w:tblCellMar>
+        <w:top w:w="0" w:type="dxa"/>
+        <w:left w:w="108" w:type="dxa"/>
+        <w:bottom w:w="0" w:type="dxa"/>
+        <w:right w:w="108" w:type="dxa"/>
+      </w:tblCellMar>
+    </w:tblPr>
+  </w:style>
+  <w:style w:type="numbering" w:default="1" w:styleId="NoList">
+    <w:name w:val="No List"/>
+    <w:uiPriority w:val="99"/>
+    <w:semiHidden/>
+    <w:unhideWhenUsed/>
   </w:style>
 </w:styles>
 </file>

</xml_diff>

<commit_message>
solved some basic questions from Q1-Q15
</commit_message>
<xml_diff>
--- a/Basic Programming Questions.docx
+++ b/Basic Programming Questions.docx
@@ -30,6 +30,7 @@
           <w:ilvl w:val="0"/>
           <w:numId w:val="1"/>
         </w:numPr>
+        <w:shd w:val="clear" w:color="auto" w:fill="FFFF00"/>
         <w:rPr>
           <w:rFonts w:ascii="Times New Roman" w:hAnsi="Times New Roman" w:cs="Times New Roman"/>
           <w:color w:val="000000" w:themeColor="text1"/>
@@ -54,6 +55,7 @@
           <w:ilvl w:val="0"/>
           <w:numId w:val="1"/>
         </w:numPr>
+        <w:shd w:val="clear" w:color="auto" w:fill="FFFF00"/>
         <w:rPr>
           <w:rFonts w:ascii="Times New Roman" w:hAnsi="Times New Roman" w:cs="Times New Roman"/>
           <w:color w:val="000000" w:themeColor="text1"/>
@@ -78,6 +80,7 @@
           <w:ilvl w:val="0"/>
           <w:numId w:val="1"/>
         </w:numPr>
+        <w:shd w:val="clear" w:color="auto" w:fill="FFFF00"/>
         <w:rPr>
           <w:rFonts w:ascii="Times New Roman" w:hAnsi="Times New Roman" w:cs="Times New Roman"/>
           <w:color w:val="000000" w:themeColor="text1"/>
@@ -122,19 +125,21 @@
           <w:ilvl w:val="0"/>
           <w:numId w:val="1"/>
         </w:numPr>
-        <w:rPr>
-          <w:rFonts w:ascii="Times New Roman" w:hAnsi="Times New Roman" w:cs="Times New Roman"/>
-          <w:color w:val="000000" w:themeColor="text1"/>
-          <w:sz w:val="24"/>
-          <w:szCs w:val="24"/>
-        </w:rPr>
-      </w:pPr>
-      <w:r>
-        <w:rPr>
-          <w:rFonts w:ascii="Times New Roman" w:hAnsi="Times New Roman" w:cs="Times New Roman"/>
-          <w:color w:val="000000" w:themeColor="text1"/>
-          <w:sz w:val="24"/>
-          <w:szCs w:val="24"/>
+        <w:shd w:val="clear" w:color="auto" w:fill="FFFF00"/>
+        <w:rPr>
+          <w:rFonts w:ascii="Times New Roman" w:hAnsi="Times New Roman" w:cs="Times New Roman"/>
+          <w:color w:val="000000" w:themeColor="text1"/>
+          <w:sz w:val="24"/>
+          <w:szCs w:val="24"/>
+        </w:rPr>
+      </w:pPr>
+      <w:r>
+        <w:rPr>
+          <w:rFonts w:ascii="Times New Roman" w:hAnsi="Times New Roman" w:cs="Times New Roman"/>
+          <w:color w:val="000000" w:themeColor="text1"/>
+          <w:sz w:val="24"/>
+          <w:szCs w:val="24"/>
+          <w:shd w:val="clear" w:color="auto" w:fill="FFFF00"/>
         </w:rPr>
         <w:t>WAP to identify A number is positive or negative</w:t>
       </w:r>
@@ -146,6 +151,7 @@
           <w:ilvl w:val="0"/>
           <w:numId w:val="1"/>
         </w:numPr>
+        <w:shd w:val="clear" w:color="auto" w:fill="FFFF00"/>
         <w:rPr>
           <w:rFonts w:ascii="Times New Roman" w:hAnsi="Times New Roman" w:cs="Times New Roman"/>
           <w:color w:val="000000" w:themeColor="text1"/>
@@ -179,6 +185,7 @@
           <w:ilvl w:val="0"/>
           <w:numId w:val="1"/>
         </w:numPr>
+        <w:shd w:val="clear" w:color="auto" w:fill="FFFF00"/>
         <w:rPr>
           <w:rFonts w:ascii="Times New Roman" w:hAnsi="Times New Roman" w:cs="Times New Roman"/>
           <w:color w:val="000000" w:themeColor="text1"/>
@@ -212,6 +219,7 @@
           <w:ilvl w:val="0"/>
           <w:numId w:val="1"/>
         </w:numPr>
+        <w:shd w:val="clear" w:color="auto" w:fill="FFFF00"/>
         <w:rPr>
           <w:rFonts w:ascii="Times New Roman" w:hAnsi="Times New Roman" w:cs="Times New Roman"/>
           <w:color w:val="000000" w:themeColor="text1"/>
@@ -254,6 +262,7 @@
           <w:ilvl w:val="0"/>
           <w:numId w:val="1"/>
         </w:numPr>
+        <w:shd w:val="clear" w:color="auto" w:fill="FFFF00"/>
         <w:rPr>
           <w:rFonts w:ascii="Times New Roman" w:hAnsi="Times New Roman" w:cs="Times New Roman"/>
           <w:color w:val="000000" w:themeColor="text1"/>
@@ -287,6 +296,7 @@
           <w:ilvl w:val="0"/>
           <w:numId w:val="1"/>
         </w:numPr>
+        <w:shd w:val="clear" w:color="auto" w:fill="FFFF00"/>
         <w:rPr>
           <w:rFonts w:ascii="Times New Roman" w:hAnsi="Times New Roman" w:cs="Times New Roman"/>
           <w:color w:val="000000" w:themeColor="text1"/>
@@ -320,6 +330,7 @@
           <w:ilvl w:val="0"/>
           <w:numId w:val="1"/>
         </w:numPr>
+        <w:shd w:val="clear" w:color="auto" w:fill="FFFF00"/>
         <w:rPr>
           <w:rFonts w:ascii="Times New Roman" w:hAnsi="Times New Roman" w:cs="Times New Roman"/>
           <w:color w:val="000000" w:themeColor="text1"/>
@@ -353,6 +364,7 @@
           <w:ilvl w:val="0"/>
           <w:numId w:val="1"/>
         </w:numPr>
+        <w:shd w:val="clear" w:color="auto" w:fill="FFFF00"/>
         <w:rPr>
           <w:rFonts w:ascii="Times New Roman" w:hAnsi="Times New Roman" w:cs="Times New Roman"/>
           <w:color w:val="000000" w:themeColor="text1"/>
@@ -386,6 +398,7 @@
           <w:ilvl w:val="0"/>
           <w:numId w:val="1"/>
         </w:numPr>
+        <w:shd w:val="clear" w:color="auto" w:fill="FFFF00"/>
         <w:rPr>
           <w:rFonts w:ascii="Times New Roman" w:hAnsi="Times New Roman" w:cs="Times New Roman"/>
           <w:color w:val="000000" w:themeColor="text1"/>
@@ -419,6 +432,7 @@
           <w:ilvl w:val="0"/>
           <w:numId w:val="1"/>
         </w:numPr>
+        <w:shd w:val="clear" w:color="auto" w:fill="FFFF00"/>
         <w:rPr>
           <w:rFonts w:ascii="Times New Roman" w:hAnsi="Times New Roman" w:cs="Times New Roman"/>
           <w:color w:val="000000" w:themeColor="text1"/>
@@ -452,6 +466,7 @@
           <w:ilvl w:val="0"/>
           <w:numId w:val="1"/>
         </w:numPr>
+        <w:shd w:val="clear" w:color="auto" w:fill="FFFF00"/>
         <w:rPr>
           <w:rFonts w:ascii="Times New Roman" w:hAnsi="Times New Roman" w:cs="Times New Roman"/>
           <w:color w:val="000000" w:themeColor="text1"/>
@@ -485,6 +500,7 @@
           <w:ilvl w:val="0"/>
           <w:numId w:val="1"/>
         </w:numPr>
+        <w:shd w:val="clear" w:color="auto" w:fill="FFFF00"/>
         <w:rPr>
           <w:rFonts w:ascii="Times New Roman" w:hAnsi="Times New Roman" w:cs="Times New Roman"/>
           <w:color w:val="000000" w:themeColor="text1"/>
@@ -765,284 +781,284 @@
           <w:szCs w:val="24"/>
         </w:rPr>
         <w:t>Armstrong number or not</w:t>
-      </w:r>
-    </w:p>
-    <w:p>
-      <w:pPr>
-        <w:pStyle w:val="ListParagraph"/>
-        <w:numPr>
-          <w:ilvl w:val="0"/>
-          <w:numId w:val="1"/>
-        </w:numPr>
-        <w:rPr>
-          <w:rFonts w:ascii="Times New Roman" w:hAnsi="Times New Roman" w:cs="Times New Roman"/>
-          <w:color w:val="000000" w:themeColor="text1"/>
-          <w:sz w:val="24"/>
-          <w:szCs w:val="24"/>
-        </w:rPr>
-      </w:pPr>
-      <w:r>
-        <w:rPr>
-          <w:rFonts w:ascii="Times New Roman" w:hAnsi="Times New Roman" w:cs="Times New Roman"/>
-          <w:color w:val="000000" w:themeColor="text1"/>
-          <w:sz w:val="24"/>
-          <w:szCs w:val="24"/>
-        </w:rPr>
-        <w:t xml:space="preserve">WAP to identify an user given number is </w:t>
-      </w:r>
-      <w:r>
-        <w:rPr>
-          <w:rFonts w:ascii="Times New Roman" w:hAnsi="Times New Roman" w:cs="Times New Roman"/>
-          <w:color w:val="000000" w:themeColor="text1"/>
-          <w:sz w:val="24"/>
-          <w:szCs w:val="24"/>
-        </w:rPr>
-        <w:t>Strong number or not</w:t>
-      </w:r>
-    </w:p>
-    <w:p>
-      <w:pPr>
-        <w:pStyle w:val="ListParagraph"/>
-        <w:numPr>
-          <w:ilvl w:val="0"/>
-          <w:numId w:val="1"/>
-        </w:numPr>
-        <w:rPr>
-          <w:rFonts w:ascii="Times New Roman" w:hAnsi="Times New Roman" w:cs="Times New Roman"/>
-          <w:color w:val="000000" w:themeColor="text1"/>
-          <w:sz w:val="24"/>
-          <w:szCs w:val="24"/>
-        </w:rPr>
-      </w:pPr>
-      <w:r>
-        <w:rPr>
-          <w:rFonts w:ascii="Times New Roman" w:hAnsi="Times New Roman" w:cs="Times New Roman"/>
-          <w:color w:val="000000" w:themeColor="text1"/>
-          <w:sz w:val="24"/>
-          <w:szCs w:val="24"/>
-        </w:rPr>
-        <w:t xml:space="preserve">WAP to identify an user given number is </w:t>
-      </w:r>
-      <w:r>
-        <w:rPr>
-          <w:rFonts w:ascii="Times New Roman" w:hAnsi="Times New Roman" w:cs="Times New Roman"/>
-          <w:color w:val="000000" w:themeColor="text1"/>
-          <w:sz w:val="24"/>
-          <w:szCs w:val="24"/>
-        </w:rPr>
-        <w:t>Perfect number or not</w:t>
-      </w:r>
-    </w:p>
-    <w:p>
-      <w:pPr>
-        <w:pStyle w:val="ListParagraph"/>
-        <w:numPr>
-          <w:ilvl w:val="0"/>
-          <w:numId w:val="1"/>
-        </w:numPr>
-        <w:rPr>
-          <w:rFonts w:ascii="Times New Roman" w:hAnsi="Times New Roman" w:cs="Times New Roman"/>
-          <w:color w:val="000000" w:themeColor="text1"/>
-          <w:sz w:val="24"/>
-          <w:szCs w:val="24"/>
-        </w:rPr>
-      </w:pPr>
-      <w:r>
-        <w:rPr>
-          <w:rFonts w:ascii="Times New Roman" w:hAnsi="Times New Roman" w:cs="Times New Roman"/>
-          <w:color w:val="000000" w:themeColor="text1"/>
-          <w:sz w:val="24"/>
-          <w:szCs w:val="24"/>
-        </w:rPr>
-        <w:t xml:space="preserve">WAP to identify </w:t>
-      </w:r>
-      <w:r>
-        <w:rPr>
-          <w:rFonts w:ascii="Times New Roman" w:hAnsi="Times New Roman" w:cs="Times New Roman"/>
-          <w:color w:val="000000" w:themeColor="text1"/>
-          <w:sz w:val="24"/>
-          <w:szCs w:val="24"/>
-        </w:rPr>
-        <w:t>Friendly pair or not (amicable or not)</w:t>
-      </w:r>
-    </w:p>
-    <w:p>
-      <w:pPr>
-        <w:pStyle w:val="ListParagraph"/>
-        <w:numPr>
-          <w:ilvl w:val="0"/>
-          <w:numId w:val="1"/>
-        </w:numPr>
-        <w:rPr>
-          <w:rFonts w:ascii="Times New Roman" w:hAnsi="Times New Roman" w:cs="Times New Roman"/>
-          <w:color w:val="000000" w:themeColor="text1"/>
-          <w:sz w:val="24"/>
-          <w:szCs w:val="24"/>
-        </w:rPr>
-      </w:pPr>
-      <w:r>
-        <w:rPr>
-          <w:rFonts w:ascii="Times New Roman" w:hAnsi="Times New Roman" w:cs="Times New Roman"/>
-          <w:color w:val="000000" w:themeColor="text1"/>
-          <w:sz w:val="24"/>
-          <w:szCs w:val="24"/>
-        </w:rPr>
-        <w:t xml:space="preserve">WAP to identify </w:t>
-      </w:r>
-      <w:r>
-        <w:rPr>
-          <w:rFonts w:ascii="Times New Roman" w:hAnsi="Times New Roman" w:cs="Times New Roman"/>
-          <w:color w:val="000000" w:themeColor="text1"/>
-          <w:sz w:val="24"/>
-          <w:szCs w:val="24"/>
-        </w:rPr>
-        <w:t>Automorphic number or not</w:t>
-      </w:r>
-    </w:p>
-    <w:p>
-      <w:pPr>
-        <w:pStyle w:val="ListParagraph"/>
-        <w:numPr>
-          <w:ilvl w:val="0"/>
-          <w:numId w:val="1"/>
-        </w:numPr>
-        <w:rPr>
-          <w:rFonts w:ascii="Times New Roman" w:hAnsi="Times New Roman" w:cs="Times New Roman"/>
-          <w:color w:val="000000" w:themeColor="text1"/>
-          <w:sz w:val="24"/>
-          <w:szCs w:val="24"/>
-        </w:rPr>
-      </w:pPr>
-      <w:r>
-        <w:rPr>
-          <w:rFonts w:ascii="Times New Roman" w:hAnsi="Times New Roman" w:cs="Times New Roman"/>
-          <w:color w:val="000000" w:themeColor="text1"/>
-          <w:sz w:val="24"/>
-          <w:szCs w:val="24"/>
-        </w:rPr>
-        <w:t xml:space="preserve">WAP to identify </w:t>
-      </w:r>
-      <w:proofErr w:type="spellStart"/>
-      <w:r>
-        <w:rPr>
-          <w:rFonts w:ascii="Times New Roman" w:hAnsi="Times New Roman" w:cs="Times New Roman"/>
-          <w:color w:val="000000" w:themeColor="text1"/>
-          <w:sz w:val="24"/>
-          <w:szCs w:val="24"/>
-        </w:rPr>
-        <w:t>Harshad</w:t>
-      </w:r>
-      <w:proofErr w:type="spellEnd"/>
-      <w:r>
-        <w:rPr>
-          <w:rFonts w:ascii="Times New Roman" w:hAnsi="Times New Roman" w:cs="Times New Roman"/>
-          <w:color w:val="000000" w:themeColor="text1"/>
-          <w:sz w:val="24"/>
-          <w:szCs w:val="24"/>
-        </w:rPr>
-        <w:t xml:space="preserve"> number or not</w:t>
-      </w:r>
-    </w:p>
-    <w:p>
-      <w:pPr>
-        <w:pStyle w:val="ListParagraph"/>
-        <w:numPr>
-          <w:ilvl w:val="0"/>
-          <w:numId w:val="1"/>
-        </w:numPr>
-        <w:rPr>
-          <w:rFonts w:ascii="Times New Roman" w:hAnsi="Times New Roman" w:cs="Times New Roman"/>
-          <w:color w:val="000000" w:themeColor="text1"/>
-          <w:sz w:val="24"/>
-          <w:szCs w:val="24"/>
-        </w:rPr>
-      </w:pPr>
-      <w:r>
-        <w:rPr>
-          <w:rFonts w:ascii="Times New Roman" w:hAnsi="Times New Roman" w:cs="Times New Roman"/>
-          <w:color w:val="000000" w:themeColor="text1"/>
-          <w:sz w:val="24"/>
-          <w:szCs w:val="24"/>
-        </w:rPr>
-        <w:t xml:space="preserve">WAP to identify </w:t>
-      </w:r>
-      <w:r>
-        <w:rPr>
-          <w:rFonts w:ascii="Times New Roman" w:hAnsi="Times New Roman" w:cs="Times New Roman"/>
-          <w:color w:val="000000" w:themeColor="text1"/>
-          <w:sz w:val="24"/>
-          <w:szCs w:val="24"/>
-        </w:rPr>
-        <w:t>Abundant number or not</w:t>
-      </w:r>
-    </w:p>
-    <w:p>
-      <w:pPr>
-        <w:pStyle w:val="ListParagraph"/>
-        <w:numPr>
-          <w:ilvl w:val="0"/>
-          <w:numId w:val="1"/>
-        </w:numPr>
-        <w:rPr>
-          <w:rFonts w:ascii="Times New Roman" w:hAnsi="Times New Roman" w:cs="Times New Roman"/>
-          <w:color w:val="000000" w:themeColor="text1"/>
-          <w:sz w:val="24"/>
-          <w:szCs w:val="24"/>
-        </w:rPr>
-      </w:pPr>
-      <w:r>
-        <w:rPr>
-          <w:rFonts w:ascii="Times New Roman" w:hAnsi="Times New Roman" w:cs="Times New Roman"/>
-          <w:color w:val="000000" w:themeColor="text1"/>
-          <w:sz w:val="24"/>
-          <w:szCs w:val="24"/>
-        </w:rPr>
-        <w:t xml:space="preserve">WAP to find out </w:t>
-      </w:r>
-      <w:r>
-        <w:rPr>
-          <w:rFonts w:ascii="Times New Roman" w:hAnsi="Times New Roman" w:cs="Times New Roman"/>
-          <w:color w:val="000000" w:themeColor="text1"/>
-          <w:sz w:val="24"/>
-          <w:szCs w:val="24"/>
-        </w:rPr>
-        <w:t>Power of a number</w:t>
-      </w:r>
-    </w:p>
-    <w:p>
-      <w:pPr>
-        <w:pStyle w:val="ListParagraph"/>
-        <w:numPr>
-          <w:ilvl w:val="0"/>
-          <w:numId w:val="1"/>
-        </w:numPr>
-        <w:rPr>
-          <w:rFonts w:ascii="Times New Roman" w:hAnsi="Times New Roman" w:cs="Times New Roman"/>
-          <w:color w:val="000000" w:themeColor="text1"/>
-          <w:sz w:val="24"/>
-          <w:szCs w:val="24"/>
-        </w:rPr>
-      </w:pPr>
-      <w:r>
-        <w:rPr>
-          <w:rFonts w:ascii="Times New Roman" w:hAnsi="Times New Roman" w:cs="Times New Roman"/>
-          <w:color w:val="000000" w:themeColor="text1"/>
-          <w:sz w:val="24"/>
-          <w:szCs w:val="24"/>
-        </w:rPr>
-        <w:t xml:space="preserve">WAP to find out </w:t>
-      </w:r>
-      <w:r>
-        <w:rPr>
-          <w:rFonts w:ascii="Times New Roman" w:hAnsi="Times New Roman" w:cs="Times New Roman"/>
-          <w:color w:val="000000" w:themeColor="text1"/>
-          <w:sz w:val="24"/>
-          <w:szCs w:val="24"/>
-        </w:rPr>
-        <w:t>Factors of a number</w:t>
       </w:r>
       <w:bookmarkStart w:id="0" w:name="_GoBack"/>
       <w:bookmarkEnd w:id="0"/>
+    </w:p>
+    <w:p>
+      <w:pPr>
+        <w:pStyle w:val="ListParagraph"/>
+        <w:numPr>
+          <w:ilvl w:val="0"/>
+          <w:numId w:val="1"/>
+        </w:numPr>
+        <w:rPr>
+          <w:rFonts w:ascii="Times New Roman" w:hAnsi="Times New Roman" w:cs="Times New Roman"/>
+          <w:color w:val="000000" w:themeColor="text1"/>
+          <w:sz w:val="24"/>
+          <w:szCs w:val="24"/>
+        </w:rPr>
+      </w:pPr>
+      <w:r>
+        <w:rPr>
+          <w:rFonts w:ascii="Times New Roman" w:hAnsi="Times New Roman" w:cs="Times New Roman"/>
+          <w:color w:val="000000" w:themeColor="text1"/>
+          <w:sz w:val="24"/>
+          <w:szCs w:val="24"/>
+        </w:rPr>
+        <w:t xml:space="preserve">WAP to identify an user given number is </w:t>
+      </w:r>
+      <w:r>
+        <w:rPr>
+          <w:rFonts w:ascii="Times New Roman" w:hAnsi="Times New Roman" w:cs="Times New Roman"/>
+          <w:color w:val="000000" w:themeColor="text1"/>
+          <w:sz w:val="24"/>
+          <w:szCs w:val="24"/>
+        </w:rPr>
+        <w:t>Strong number or not</w:t>
+      </w:r>
+    </w:p>
+    <w:p>
+      <w:pPr>
+        <w:pStyle w:val="ListParagraph"/>
+        <w:numPr>
+          <w:ilvl w:val="0"/>
+          <w:numId w:val="1"/>
+        </w:numPr>
+        <w:rPr>
+          <w:rFonts w:ascii="Times New Roman" w:hAnsi="Times New Roman" w:cs="Times New Roman"/>
+          <w:color w:val="000000" w:themeColor="text1"/>
+          <w:sz w:val="24"/>
+          <w:szCs w:val="24"/>
+        </w:rPr>
+      </w:pPr>
+      <w:r>
+        <w:rPr>
+          <w:rFonts w:ascii="Times New Roman" w:hAnsi="Times New Roman" w:cs="Times New Roman"/>
+          <w:color w:val="000000" w:themeColor="text1"/>
+          <w:sz w:val="24"/>
+          <w:szCs w:val="24"/>
+        </w:rPr>
+        <w:t xml:space="preserve">WAP to identify an user given number is </w:t>
+      </w:r>
+      <w:r>
+        <w:rPr>
+          <w:rFonts w:ascii="Times New Roman" w:hAnsi="Times New Roman" w:cs="Times New Roman"/>
+          <w:color w:val="000000" w:themeColor="text1"/>
+          <w:sz w:val="24"/>
+          <w:szCs w:val="24"/>
+        </w:rPr>
+        <w:t>Perfect number or not</w:t>
+      </w:r>
+    </w:p>
+    <w:p>
+      <w:pPr>
+        <w:pStyle w:val="ListParagraph"/>
+        <w:numPr>
+          <w:ilvl w:val="0"/>
+          <w:numId w:val="1"/>
+        </w:numPr>
+        <w:rPr>
+          <w:rFonts w:ascii="Times New Roman" w:hAnsi="Times New Roman" w:cs="Times New Roman"/>
+          <w:color w:val="000000" w:themeColor="text1"/>
+          <w:sz w:val="24"/>
+          <w:szCs w:val="24"/>
+        </w:rPr>
+      </w:pPr>
+      <w:r>
+        <w:rPr>
+          <w:rFonts w:ascii="Times New Roman" w:hAnsi="Times New Roman" w:cs="Times New Roman"/>
+          <w:color w:val="000000" w:themeColor="text1"/>
+          <w:sz w:val="24"/>
+          <w:szCs w:val="24"/>
+        </w:rPr>
+        <w:t xml:space="preserve">WAP to identify </w:t>
+      </w:r>
+      <w:r>
+        <w:rPr>
+          <w:rFonts w:ascii="Times New Roman" w:hAnsi="Times New Roman" w:cs="Times New Roman"/>
+          <w:color w:val="000000" w:themeColor="text1"/>
+          <w:sz w:val="24"/>
+          <w:szCs w:val="24"/>
+        </w:rPr>
+        <w:t>Friendly pair or not (amicable or not)</w:t>
+      </w:r>
+    </w:p>
+    <w:p>
+      <w:pPr>
+        <w:pStyle w:val="ListParagraph"/>
+        <w:numPr>
+          <w:ilvl w:val="0"/>
+          <w:numId w:val="1"/>
+        </w:numPr>
+        <w:rPr>
+          <w:rFonts w:ascii="Times New Roman" w:hAnsi="Times New Roman" w:cs="Times New Roman"/>
+          <w:color w:val="000000" w:themeColor="text1"/>
+          <w:sz w:val="24"/>
+          <w:szCs w:val="24"/>
+        </w:rPr>
+      </w:pPr>
+      <w:r>
+        <w:rPr>
+          <w:rFonts w:ascii="Times New Roman" w:hAnsi="Times New Roman" w:cs="Times New Roman"/>
+          <w:color w:val="000000" w:themeColor="text1"/>
+          <w:sz w:val="24"/>
+          <w:szCs w:val="24"/>
+        </w:rPr>
+        <w:t xml:space="preserve">WAP to identify </w:t>
+      </w:r>
+      <w:r>
+        <w:rPr>
+          <w:rFonts w:ascii="Times New Roman" w:hAnsi="Times New Roman" w:cs="Times New Roman"/>
+          <w:color w:val="000000" w:themeColor="text1"/>
+          <w:sz w:val="24"/>
+          <w:szCs w:val="24"/>
+        </w:rPr>
+        <w:t>Automorphic number or not</w:t>
+      </w:r>
+    </w:p>
+    <w:p>
+      <w:pPr>
+        <w:pStyle w:val="ListParagraph"/>
+        <w:numPr>
+          <w:ilvl w:val="0"/>
+          <w:numId w:val="1"/>
+        </w:numPr>
+        <w:rPr>
+          <w:rFonts w:ascii="Times New Roman" w:hAnsi="Times New Roman" w:cs="Times New Roman"/>
+          <w:color w:val="000000" w:themeColor="text1"/>
+          <w:sz w:val="24"/>
+          <w:szCs w:val="24"/>
+        </w:rPr>
+      </w:pPr>
+      <w:r>
+        <w:rPr>
+          <w:rFonts w:ascii="Times New Roman" w:hAnsi="Times New Roman" w:cs="Times New Roman"/>
+          <w:color w:val="000000" w:themeColor="text1"/>
+          <w:sz w:val="24"/>
+          <w:szCs w:val="24"/>
+        </w:rPr>
+        <w:t xml:space="preserve">WAP to identify </w:t>
+      </w:r>
+      <w:proofErr w:type="spellStart"/>
+      <w:r>
+        <w:rPr>
+          <w:rFonts w:ascii="Times New Roman" w:hAnsi="Times New Roman" w:cs="Times New Roman"/>
+          <w:color w:val="000000" w:themeColor="text1"/>
+          <w:sz w:val="24"/>
+          <w:szCs w:val="24"/>
+        </w:rPr>
+        <w:t>Harshad</w:t>
+      </w:r>
+      <w:proofErr w:type="spellEnd"/>
+      <w:r>
+        <w:rPr>
+          <w:rFonts w:ascii="Times New Roman" w:hAnsi="Times New Roman" w:cs="Times New Roman"/>
+          <w:color w:val="000000" w:themeColor="text1"/>
+          <w:sz w:val="24"/>
+          <w:szCs w:val="24"/>
+        </w:rPr>
+        <w:t xml:space="preserve"> number or not</w:t>
+      </w:r>
+    </w:p>
+    <w:p>
+      <w:pPr>
+        <w:pStyle w:val="ListParagraph"/>
+        <w:numPr>
+          <w:ilvl w:val="0"/>
+          <w:numId w:val="1"/>
+        </w:numPr>
+        <w:rPr>
+          <w:rFonts w:ascii="Times New Roman" w:hAnsi="Times New Roman" w:cs="Times New Roman"/>
+          <w:color w:val="000000" w:themeColor="text1"/>
+          <w:sz w:val="24"/>
+          <w:szCs w:val="24"/>
+        </w:rPr>
+      </w:pPr>
+      <w:r>
+        <w:rPr>
+          <w:rFonts w:ascii="Times New Roman" w:hAnsi="Times New Roman" w:cs="Times New Roman"/>
+          <w:color w:val="000000" w:themeColor="text1"/>
+          <w:sz w:val="24"/>
+          <w:szCs w:val="24"/>
+        </w:rPr>
+        <w:t xml:space="preserve">WAP to identify </w:t>
+      </w:r>
+      <w:r>
+        <w:rPr>
+          <w:rFonts w:ascii="Times New Roman" w:hAnsi="Times New Roman" w:cs="Times New Roman"/>
+          <w:color w:val="000000" w:themeColor="text1"/>
+          <w:sz w:val="24"/>
+          <w:szCs w:val="24"/>
+        </w:rPr>
+        <w:t>Abundant number or not</w:t>
+      </w:r>
+    </w:p>
+    <w:p>
+      <w:pPr>
+        <w:pStyle w:val="ListParagraph"/>
+        <w:numPr>
+          <w:ilvl w:val="0"/>
+          <w:numId w:val="1"/>
+        </w:numPr>
+        <w:rPr>
+          <w:rFonts w:ascii="Times New Roman" w:hAnsi="Times New Roman" w:cs="Times New Roman"/>
+          <w:color w:val="000000" w:themeColor="text1"/>
+          <w:sz w:val="24"/>
+          <w:szCs w:val="24"/>
+        </w:rPr>
+      </w:pPr>
+      <w:r>
+        <w:rPr>
+          <w:rFonts w:ascii="Times New Roman" w:hAnsi="Times New Roman" w:cs="Times New Roman"/>
+          <w:color w:val="000000" w:themeColor="text1"/>
+          <w:sz w:val="24"/>
+          <w:szCs w:val="24"/>
+        </w:rPr>
+        <w:t xml:space="preserve">WAP to find out </w:t>
+      </w:r>
+      <w:r>
+        <w:rPr>
+          <w:rFonts w:ascii="Times New Roman" w:hAnsi="Times New Roman" w:cs="Times New Roman"/>
+          <w:color w:val="000000" w:themeColor="text1"/>
+          <w:sz w:val="24"/>
+          <w:szCs w:val="24"/>
+        </w:rPr>
+        <w:t>Power of a number</w:t>
+      </w:r>
+    </w:p>
+    <w:p>
+      <w:pPr>
+        <w:pStyle w:val="ListParagraph"/>
+        <w:numPr>
+          <w:ilvl w:val="0"/>
+          <w:numId w:val="1"/>
+        </w:numPr>
+        <w:rPr>
+          <w:rFonts w:ascii="Times New Roman" w:hAnsi="Times New Roman" w:cs="Times New Roman"/>
+          <w:color w:val="000000" w:themeColor="text1"/>
+          <w:sz w:val="24"/>
+          <w:szCs w:val="24"/>
+        </w:rPr>
+      </w:pPr>
+      <w:r>
+        <w:rPr>
+          <w:rFonts w:ascii="Times New Roman" w:hAnsi="Times New Roman" w:cs="Times New Roman"/>
+          <w:color w:val="000000" w:themeColor="text1"/>
+          <w:sz w:val="24"/>
+          <w:szCs w:val="24"/>
+        </w:rPr>
+        <w:t xml:space="preserve">WAP to find out </w:t>
+      </w:r>
+      <w:r>
+        <w:rPr>
+          <w:rFonts w:ascii="Times New Roman" w:hAnsi="Times New Roman" w:cs="Times New Roman"/>
+          <w:color w:val="000000" w:themeColor="text1"/>
+          <w:sz w:val="24"/>
+          <w:szCs w:val="24"/>
+        </w:rPr>
+        <w:t>Factors of a number</w:t>
+      </w:r>
     </w:p>
     <w:p>
       <w:pPr>

</xml_diff>

<commit_message>
Solved some basic questions & techgig problem solving
</commit_message>
<xml_diff>
--- a/Basic Programming Questions.docx
+++ b/Basic Programming Questions.docx
@@ -782,6 +782,319 @@
         </w:rPr>
         <w:t>Armstrong number or not</w:t>
       </w:r>
+    </w:p>
+    <w:p>
+      <w:pPr>
+        <w:pStyle w:val="ListParagraph"/>
+        <w:numPr>
+          <w:ilvl w:val="0"/>
+          <w:numId w:val="1"/>
+        </w:numPr>
+        <w:shd w:val="clear" w:color="auto" w:fill="FFFF00"/>
+        <w:rPr>
+          <w:rFonts w:ascii="Times New Roman" w:hAnsi="Times New Roman" w:cs="Times New Roman"/>
+          <w:color w:val="000000" w:themeColor="text1"/>
+          <w:sz w:val="24"/>
+          <w:szCs w:val="24"/>
+        </w:rPr>
+      </w:pPr>
+      <w:r>
+        <w:rPr>
+          <w:rFonts w:ascii="Times New Roman" w:hAnsi="Times New Roman" w:cs="Times New Roman"/>
+          <w:color w:val="000000" w:themeColor="text1"/>
+          <w:sz w:val="24"/>
+          <w:szCs w:val="24"/>
+        </w:rPr>
+        <w:t xml:space="preserve">WAP to identify an user given number is </w:t>
+      </w:r>
+      <w:r>
+        <w:rPr>
+          <w:rFonts w:ascii="Times New Roman" w:hAnsi="Times New Roman" w:cs="Times New Roman"/>
+          <w:color w:val="000000" w:themeColor="text1"/>
+          <w:sz w:val="24"/>
+          <w:szCs w:val="24"/>
+        </w:rPr>
+        <w:t>Strong number or not</w:t>
+      </w:r>
+    </w:p>
+    <w:p>
+      <w:pPr>
+        <w:pStyle w:val="ListParagraph"/>
+        <w:numPr>
+          <w:ilvl w:val="0"/>
+          <w:numId w:val="1"/>
+        </w:numPr>
+        <w:shd w:val="clear" w:color="auto" w:fill="FFFF00"/>
+        <w:rPr>
+          <w:rFonts w:ascii="Times New Roman" w:hAnsi="Times New Roman" w:cs="Times New Roman"/>
+          <w:color w:val="000000" w:themeColor="text1"/>
+          <w:sz w:val="24"/>
+          <w:szCs w:val="24"/>
+        </w:rPr>
+      </w:pPr>
+      <w:r>
+        <w:rPr>
+          <w:rFonts w:ascii="Times New Roman" w:hAnsi="Times New Roman" w:cs="Times New Roman"/>
+          <w:color w:val="000000" w:themeColor="text1"/>
+          <w:sz w:val="24"/>
+          <w:szCs w:val="24"/>
+        </w:rPr>
+        <w:t xml:space="preserve">WAP to identify an user given number is </w:t>
+      </w:r>
+      <w:r>
+        <w:rPr>
+          <w:rFonts w:ascii="Times New Roman" w:hAnsi="Times New Roman" w:cs="Times New Roman"/>
+          <w:color w:val="000000" w:themeColor="text1"/>
+          <w:sz w:val="24"/>
+          <w:szCs w:val="24"/>
+        </w:rPr>
+        <w:t>Perfect number or not</w:t>
+      </w:r>
+    </w:p>
+    <w:p>
+      <w:pPr>
+        <w:pStyle w:val="ListParagraph"/>
+        <w:numPr>
+          <w:ilvl w:val="0"/>
+          <w:numId w:val="1"/>
+        </w:numPr>
+        <w:rPr>
+          <w:rFonts w:ascii="Times New Roman" w:hAnsi="Times New Roman" w:cs="Times New Roman"/>
+          <w:color w:val="000000" w:themeColor="text1"/>
+          <w:sz w:val="24"/>
+          <w:szCs w:val="24"/>
+        </w:rPr>
+      </w:pPr>
+      <w:r>
+        <w:rPr>
+          <w:rFonts w:ascii="Times New Roman" w:hAnsi="Times New Roman" w:cs="Times New Roman"/>
+          <w:color w:val="000000" w:themeColor="text1"/>
+          <w:sz w:val="24"/>
+          <w:szCs w:val="24"/>
+        </w:rPr>
+        <w:t xml:space="preserve">WAP to identify </w:t>
+      </w:r>
+      <w:r>
+        <w:rPr>
+          <w:rFonts w:ascii="Times New Roman" w:hAnsi="Times New Roman" w:cs="Times New Roman"/>
+          <w:color w:val="000000" w:themeColor="text1"/>
+          <w:sz w:val="24"/>
+          <w:szCs w:val="24"/>
+        </w:rPr>
+        <w:t>Friendly pair or not (amicable or not)</w:t>
+      </w:r>
+    </w:p>
+    <w:p>
+      <w:pPr>
+        <w:pStyle w:val="ListParagraph"/>
+        <w:numPr>
+          <w:ilvl w:val="0"/>
+          <w:numId w:val="1"/>
+        </w:numPr>
+        <w:rPr>
+          <w:rFonts w:ascii="Times New Roman" w:hAnsi="Times New Roman" w:cs="Times New Roman"/>
+          <w:color w:val="000000" w:themeColor="text1"/>
+          <w:sz w:val="24"/>
+          <w:szCs w:val="24"/>
+        </w:rPr>
+      </w:pPr>
+      <w:r>
+        <w:rPr>
+          <w:rFonts w:ascii="Times New Roman" w:hAnsi="Times New Roman" w:cs="Times New Roman"/>
+          <w:color w:val="000000" w:themeColor="text1"/>
+          <w:sz w:val="24"/>
+          <w:szCs w:val="24"/>
+        </w:rPr>
+        <w:t xml:space="preserve">WAP to identify </w:t>
+      </w:r>
+      <w:r>
+        <w:rPr>
+          <w:rFonts w:ascii="Times New Roman" w:hAnsi="Times New Roman" w:cs="Times New Roman"/>
+          <w:color w:val="000000" w:themeColor="text1"/>
+          <w:sz w:val="24"/>
+          <w:szCs w:val="24"/>
+        </w:rPr>
+        <w:t>Automorphic number or not</w:t>
+      </w:r>
+    </w:p>
+    <w:p>
+      <w:pPr>
+        <w:pStyle w:val="ListParagraph"/>
+        <w:numPr>
+          <w:ilvl w:val="0"/>
+          <w:numId w:val="1"/>
+        </w:numPr>
+        <w:rPr>
+          <w:rFonts w:ascii="Times New Roman" w:hAnsi="Times New Roman" w:cs="Times New Roman"/>
+          <w:color w:val="000000" w:themeColor="text1"/>
+          <w:sz w:val="24"/>
+          <w:szCs w:val="24"/>
+        </w:rPr>
+      </w:pPr>
+      <w:r>
+        <w:rPr>
+          <w:rFonts w:ascii="Times New Roman" w:hAnsi="Times New Roman" w:cs="Times New Roman"/>
+          <w:color w:val="000000" w:themeColor="text1"/>
+          <w:sz w:val="24"/>
+          <w:szCs w:val="24"/>
+        </w:rPr>
+        <w:t xml:space="preserve">WAP to identify </w:t>
+      </w:r>
+      <w:proofErr w:type="spellStart"/>
+      <w:r>
+        <w:rPr>
+          <w:rFonts w:ascii="Times New Roman" w:hAnsi="Times New Roman" w:cs="Times New Roman"/>
+          <w:color w:val="000000" w:themeColor="text1"/>
+          <w:sz w:val="24"/>
+          <w:szCs w:val="24"/>
+        </w:rPr>
+        <w:t>Harshad</w:t>
+      </w:r>
+      <w:proofErr w:type="spellEnd"/>
+      <w:r>
+        <w:rPr>
+          <w:rFonts w:ascii="Times New Roman" w:hAnsi="Times New Roman" w:cs="Times New Roman"/>
+          <w:color w:val="000000" w:themeColor="text1"/>
+          <w:sz w:val="24"/>
+          <w:szCs w:val="24"/>
+        </w:rPr>
+        <w:t xml:space="preserve"> number or not</w:t>
+      </w:r>
+    </w:p>
+    <w:p>
+      <w:pPr>
+        <w:pStyle w:val="ListParagraph"/>
+        <w:numPr>
+          <w:ilvl w:val="0"/>
+          <w:numId w:val="1"/>
+        </w:numPr>
+        <w:rPr>
+          <w:rFonts w:ascii="Times New Roman" w:hAnsi="Times New Roman" w:cs="Times New Roman"/>
+          <w:color w:val="000000" w:themeColor="text1"/>
+          <w:sz w:val="24"/>
+          <w:szCs w:val="24"/>
+        </w:rPr>
+      </w:pPr>
+      <w:r>
+        <w:rPr>
+          <w:rFonts w:ascii="Times New Roman" w:hAnsi="Times New Roman" w:cs="Times New Roman"/>
+          <w:color w:val="000000" w:themeColor="text1"/>
+          <w:sz w:val="24"/>
+          <w:szCs w:val="24"/>
+        </w:rPr>
+        <w:t xml:space="preserve">WAP to identify </w:t>
+      </w:r>
+      <w:r>
+        <w:rPr>
+          <w:rFonts w:ascii="Times New Roman" w:hAnsi="Times New Roman" w:cs="Times New Roman"/>
+          <w:color w:val="000000" w:themeColor="text1"/>
+          <w:sz w:val="24"/>
+          <w:szCs w:val="24"/>
+        </w:rPr>
+        <w:t>Abundant number or not</w:t>
+      </w:r>
+    </w:p>
+    <w:p>
+      <w:pPr>
+        <w:pStyle w:val="ListParagraph"/>
+        <w:numPr>
+          <w:ilvl w:val="0"/>
+          <w:numId w:val="1"/>
+        </w:numPr>
+        <w:rPr>
+          <w:rFonts w:ascii="Times New Roman" w:hAnsi="Times New Roman" w:cs="Times New Roman"/>
+          <w:color w:val="000000" w:themeColor="text1"/>
+          <w:sz w:val="24"/>
+          <w:szCs w:val="24"/>
+        </w:rPr>
+      </w:pPr>
+      <w:r>
+        <w:rPr>
+          <w:rFonts w:ascii="Times New Roman" w:hAnsi="Times New Roman" w:cs="Times New Roman"/>
+          <w:color w:val="000000" w:themeColor="text1"/>
+          <w:sz w:val="24"/>
+          <w:szCs w:val="24"/>
+        </w:rPr>
+        <w:t xml:space="preserve">WAP to find out </w:t>
+      </w:r>
+      <w:r>
+        <w:rPr>
+          <w:rFonts w:ascii="Times New Roman" w:hAnsi="Times New Roman" w:cs="Times New Roman"/>
+          <w:color w:val="000000" w:themeColor="text1"/>
+          <w:sz w:val="24"/>
+          <w:szCs w:val="24"/>
+        </w:rPr>
+        <w:t>Power of a number</w:t>
+      </w:r>
+    </w:p>
+    <w:p>
+      <w:pPr>
+        <w:pStyle w:val="ListParagraph"/>
+        <w:numPr>
+          <w:ilvl w:val="0"/>
+          <w:numId w:val="1"/>
+        </w:numPr>
+        <w:rPr>
+          <w:rFonts w:ascii="Times New Roman" w:hAnsi="Times New Roman" w:cs="Times New Roman"/>
+          <w:color w:val="000000" w:themeColor="text1"/>
+          <w:sz w:val="24"/>
+          <w:szCs w:val="24"/>
+        </w:rPr>
+      </w:pPr>
+      <w:r>
+        <w:rPr>
+          <w:rFonts w:ascii="Times New Roman" w:hAnsi="Times New Roman" w:cs="Times New Roman"/>
+          <w:color w:val="000000" w:themeColor="text1"/>
+          <w:sz w:val="24"/>
+          <w:szCs w:val="24"/>
+        </w:rPr>
+        <w:t xml:space="preserve">WAP to find out </w:t>
+      </w:r>
+      <w:r>
+        <w:rPr>
+          <w:rFonts w:ascii="Times New Roman" w:hAnsi="Times New Roman" w:cs="Times New Roman"/>
+          <w:color w:val="000000" w:themeColor="text1"/>
+          <w:sz w:val="24"/>
+          <w:szCs w:val="24"/>
+        </w:rPr>
+        <w:t>Factors of a number</w:t>
+      </w:r>
+    </w:p>
+    <w:p>
+      <w:pPr>
+        <w:pStyle w:val="ListParagraph"/>
+        <w:numPr>
+          <w:ilvl w:val="0"/>
+          <w:numId w:val="1"/>
+        </w:numPr>
+        <w:shd w:val="clear" w:color="auto" w:fill="FFFF00"/>
+        <w:rPr>
+          <w:rFonts w:ascii="Times New Roman" w:hAnsi="Times New Roman" w:cs="Times New Roman"/>
+          <w:color w:val="000000" w:themeColor="text1"/>
+          <w:sz w:val="24"/>
+          <w:szCs w:val="24"/>
+        </w:rPr>
+      </w:pPr>
+      <w:r>
+        <w:rPr>
+          <w:rFonts w:ascii="Times New Roman" w:eastAsia="Times New Roman" w:hAnsi="Times New Roman" w:cs="Times New Roman"/>
+          <w:color w:val="000000" w:themeColor="text1"/>
+          <w:sz w:val="24"/>
+          <w:szCs w:val="24"/>
+        </w:rPr>
+        <w:t xml:space="preserve">WAP to print </w:t>
+      </w:r>
+      <w:hyperlink r:id="rId6" w:history="1">
+        <w:r>
+          <w:rPr>
+            <w:rFonts w:ascii="Times New Roman" w:eastAsia="Times New Roman" w:hAnsi="Times New Roman" w:cs="Times New Roman"/>
+            <w:color w:val="000000" w:themeColor="text1"/>
+            <w:sz w:val="24"/>
+            <w:szCs w:val="24"/>
+          </w:rPr>
+          <w:t>Prime numbers in a given range</w:t>
+        </w:r>
+      </w:hyperlink>
       <w:bookmarkStart w:id="0" w:name="_GoBack"/>
       <w:bookmarkEnd w:id="0"/>
     </w:p>
@@ -801,22 +1114,24 @@
       </w:pPr>
       <w:r>
         <w:rPr>
-          <w:rFonts w:ascii="Times New Roman" w:hAnsi="Times New Roman" w:cs="Times New Roman"/>
-          <w:color w:val="000000" w:themeColor="text1"/>
-          <w:sz w:val="24"/>
-          <w:szCs w:val="24"/>
-        </w:rPr>
-        <w:t xml:space="preserve">WAP to identify an user given number is </w:t>
-      </w:r>
-      <w:r>
-        <w:rPr>
-          <w:rFonts w:ascii="Times New Roman" w:hAnsi="Times New Roman" w:cs="Times New Roman"/>
-          <w:color w:val="000000" w:themeColor="text1"/>
-          <w:sz w:val="24"/>
-          <w:szCs w:val="24"/>
-        </w:rPr>
-        <w:t>Strong number or not</w:t>
-      </w:r>
+          <w:rFonts w:ascii="Times New Roman" w:eastAsia="Times New Roman" w:hAnsi="Times New Roman" w:cs="Times New Roman"/>
+          <w:color w:val="000000" w:themeColor="text1"/>
+          <w:sz w:val="24"/>
+          <w:szCs w:val="24"/>
+        </w:rPr>
+        <w:t xml:space="preserve">WAP to print </w:t>
+      </w:r>
+      <w:hyperlink r:id="rId7" w:history="1">
+        <w:r>
+          <w:rPr>
+            <w:rFonts w:ascii="Times New Roman" w:eastAsia="Times New Roman" w:hAnsi="Times New Roman" w:cs="Times New Roman"/>
+            <w:color w:val="000000" w:themeColor="text1"/>
+            <w:sz w:val="24"/>
+            <w:szCs w:val="24"/>
+          </w:rPr>
+          <w:t>Armstrong numbers between two intervals</w:t>
+        </w:r>
+      </w:hyperlink>
     </w:p>
     <w:p>
       <w:pPr>
@@ -834,22 +1149,44 @@
       </w:pPr>
       <w:r>
         <w:rPr>
-          <w:rFonts w:ascii="Times New Roman" w:hAnsi="Times New Roman" w:cs="Times New Roman"/>
-          <w:color w:val="000000" w:themeColor="text1"/>
-          <w:sz w:val="24"/>
-          <w:szCs w:val="24"/>
-        </w:rPr>
-        <w:t xml:space="preserve">WAP to identify an user given number is </w:t>
-      </w:r>
-      <w:r>
-        <w:rPr>
-          <w:rFonts w:ascii="Times New Roman" w:hAnsi="Times New Roman" w:cs="Times New Roman"/>
-          <w:color w:val="000000" w:themeColor="text1"/>
-          <w:sz w:val="24"/>
-          <w:szCs w:val="24"/>
-        </w:rPr>
-        <w:t>Perfect number or not</w:t>
-      </w:r>
+          <w:rFonts w:ascii="Times New Roman" w:eastAsia="Times New Roman" w:hAnsi="Times New Roman" w:cs="Times New Roman"/>
+          <w:color w:val="000000" w:themeColor="text1"/>
+          <w:sz w:val="24"/>
+          <w:szCs w:val="24"/>
+        </w:rPr>
+        <w:t>“</w:t>
+      </w:r>
+      <w:hyperlink r:id="rId8" w:history="1">
+        <w:r>
+          <w:rPr>
+            <w:rFonts w:ascii="Times New Roman" w:eastAsia="Times New Roman" w:hAnsi="Times New Roman" w:cs="Times New Roman"/>
+            <w:color w:val="000000" w:themeColor="text1"/>
+            <w:sz w:val="24"/>
+            <w:szCs w:val="24"/>
+          </w:rPr>
+          <w:t xml:space="preserve">Can a number be expressed as a sum of two prime numbers”—WAP to </w:t>
+        </w:r>
+        <w:proofErr w:type="spellStart"/>
+        <w:r>
+          <w:rPr>
+            <w:rFonts w:ascii="Times New Roman" w:eastAsia="Times New Roman" w:hAnsi="Times New Roman" w:cs="Times New Roman"/>
+            <w:color w:val="000000" w:themeColor="text1"/>
+            <w:sz w:val="24"/>
+            <w:szCs w:val="24"/>
+          </w:rPr>
+          <w:t>exaplain</w:t>
+        </w:r>
+        <w:proofErr w:type="spellEnd"/>
+        <w:r>
+          <w:rPr>
+            <w:rFonts w:ascii="Times New Roman" w:eastAsia="Times New Roman" w:hAnsi="Times New Roman" w:cs="Times New Roman"/>
+            <w:color w:val="000000" w:themeColor="text1"/>
+            <w:sz w:val="24"/>
+            <w:szCs w:val="24"/>
+          </w:rPr>
+          <w:t>?</w:t>
+        </w:r>
+      </w:hyperlink>
     </w:p>
     <w:p>
       <w:pPr>
@@ -867,22 +1204,24 @@
       </w:pPr>
       <w:r>
         <w:rPr>
-          <w:rFonts w:ascii="Times New Roman" w:hAnsi="Times New Roman" w:cs="Times New Roman"/>
-          <w:color w:val="000000" w:themeColor="text1"/>
-          <w:sz w:val="24"/>
-          <w:szCs w:val="24"/>
-        </w:rPr>
-        <w:t xml:space="preserve">WAP to identify </w:t>
-      </w:r>
-      <w:r>
-        <w:rPr>
-          <w:rFonts w:ascii="Times New Roman" w:hAnsi="Times New Roman" w:cs="Times New Roman"/>
-          <w:color w:val="000000" w:themeColor="text1"/>
-          <w:sz w:val="24"/>
-          <w:szCs w:val="24"/>
-        </w:rPr>
-        <w:t>Friendly pair or not (amicable or not)</w:t>
-      </w:r>
+          <w:rFonts w:ascii="Times New Roman" w:eastAsia="Times New Roman" w:hAnsi="Times New Roman" w:cs="Times New Roman"/>
+          <w:color w:val="000000" w:themeColor="text1"/>
+          <w:sz w:val="24"/>
+          <w:szCs w:val="24"/>
+        </w:rPr>
+        <w:t xml:space="preserve">WAP to </w:t>
+      </w:r>
+      <w:hyperlink r:id="rId9" w:history="1">
+        <w:r>
+          <w:rPr>
+            <w:rFonts w:ascii="Times New Roman" w:eastAsia="Times New Roman" w:hAnsi="Times New Roman" w:cs="Times New Roman"/>
+            <w:color w:val="000000" w:themeColor="text1"/>
+            <w:sz w:val="24"/>
+            <w:szCs w:val="24"/>
+          </w:rPr>
+          <w:t>Replace all 0’s with 1 in a given integer</w:t>
+        </w:r>
+      </w:hyperlink>
     </w:p>
     <w:p>
       <w:pPr>
@@ -891,31 +1230,34 @@
           <w:ilvl w:val="0"/>
           <w:numId w:val="1"/>
         </w:numPr>
-        <w:rPr>
-          <w:rFonts w:ascii="Times New Roman" w:hAnsi="Times New Roman" w:cs="Times New Roman"/>
-          <w:color w:val="000000" w:themeColor="text1"/>
-          <w:sz w:val="24"/>
-          <w:szCs w:val="24"/>
-        </w:rPr>
-      </w:pPr>
-      <w:r>
-        <w:rPr>
-          <w:rFonts w:ascii="Times New Roman" w:hAnsi="Times New Roman" w:cs="Times New Roman"/>
-          <w:color w:val="000000" w:themeColor="text1"/>
-          <w:sz w:val="24"/>
-          <w:szCs w:val="24"/>
-        </w:rPr>
-        <w:t xml:space="preserve">WAP to identify </w:t>
-      </w:r>
-      <w:r>
-        <w:rPr>
-          <w:rFonts w:ascii="Times New Roman" w:hAnsi="Times New Roman" w:cs="Times New Roman"/>
-          <w:color w:val="000000" w:themeColor="text1"/>
-          <w:sz w:val="24"/>
-          <w:szCs w:val="24"/>
-        </w:rPr>
-        <w:t>Automorphic number or not</w:t>
-      </w:r>
+        <w:shd w:val="clear" w:color="auto" w:fill="FFFF00"/>
+        <w:rPr>
+          <w:rFonts w:ascii="Times New Roman" w:hAnsi="Times New Roman" w:cs="Times New Roman"/>
+          <w:color w:val="000000" w:themeColor="text1"/>
+          <w:sz w:val="24"/>
+          <w:szCs w:val="24"/>
+        </w:rPr>
+      </w:pPr>
+      <w:r>
+        <w:rPr>
+          <w:rFonts w:ascii="Times New Roman" w:eastAsia="Times New Roman" w:hAnsi="Times New Roman" w:cs="Times New Roman"/>
+          <w:color w:val="000000" w:themeColor="text1"/>
+          <w:sz w:val="24"/>
+          <w:szCs w:val="24"/>
+        </w:rPr>
+        <w:t xml:space="preserve">WAP </w:t>
+      </w:r>
+      <w:hyperlink r:id="rId10" w:history="1">
+        <w:r>
+          <w:rPr>
+            <w:rFonts w:ascii="Times New Roman" w:eastAsia="Times New Roman" w:hAnsi="Times New Roman" w:cs="Times New Roman"/>
+            <w:color w:val="000000" w:themeColor="text1"/>
+            <w:sz w:val="24"/>
+            <w:szCs w:val="24"/>
+          </w:rPr>
+          <w:t>Binary to decimal conversion</w:t>
+        </w:r>
+      </w:hyperlink>
     </w:p>
     <w:p>
       <w:pPr>
@@ -924,344 +1266,7 @@
           <w:ilvl w:val="0"/>
           <w:numId w:val="1"/>
         </w:numPr>
-        <w:rPr>
-          <w:rFonts w:ascii="Times New Roman" w:hAnsi="Times New Roman" w:cs="Times New Roman"/>
-          <w:color w:val="000000" w:themeColor="text1"/>
-          <w:sz w:val="24"/>
-          <w:szCs w:val="24"/>
-        </w:rPr>
-      </w:pPr>
-      <w:r>
-        <w:rPr>
-          <w:rFonts w:ascii="Times New Roman" w:hAnsi="Times New Roman" w:cs="Times New Roman"/>
-          <w:color w:val="000000" w:themeColor="text1"/>
-          <w:sz w:val="24"/>
-          <w:szCs w:val="24"/>
-        </w:rPr>
-        <w:t xml:space="preserve">WAP to identify </w:t>
-      </w:r>
-      <w:proofErr w:type="spellStart"/>
-      <w:r>
-        <w:rPr>
-          <w:rFonts w:ascii="Times New Roman" w:hAnsi="Times New Roman" w:cs="Times New Roman"/>
-          <w:color w:val="000000" w:themeColor="text1"/>
-          <w:sz w:val="24"/>
-          <w:szCs w:val="24"/>
-        </w:rPr>
-        <w:t>Harshad</w:t>
-      </w:r>
-      <w:proofErr w:type="spellEnd"/>
-      <w:r>
-        <w:rPr>
-          <w:rFonts w:ascii="Times New Roman" w:hAnsi="Times New Roman" w:cs="Times New Roman"/>
-          <w:color w:val="000000" w:themeColor="text1"/>
-          <w:sz w:val="24"/>
-          <w:szCs w:val="24"/>
-        </w:rPr>
-        <w:t xml:space="preserve"> number or not</w:t>
-      </w:r>
-    </w:p>
-    <w:p>
-      <w:pPr>
-        <w:pStyle w:val="ListParagraph"/>
-        <w:numPr>
-          <w:ilvl w:val="0"/>
-          <w:numId w:val="1"/>
-        </w:numPr>
-        <w:rPr>
-          <w:rFonts w:ascii="Times New Roman" w:hAnsi="Times New Roman" w:cs="Times New Roman"/>
-          <w:color w:val="000000" w:themeColor="text1"/>
-          <w:sz w:val="24"/>
-          <w:szCs w:val="24"/>
-        </w:rPr>
-      </w:pPr>
-      <w:r>
-        <w:rPr>
-          <w:rFonts w:ascii="Times New Roman" w:hAnsi="Times New Roman" w:cs="Times New Roman"/>
-          <w:color w:val="000000" w:themeColor="text1"/>
-          <w:sz w:val="24"/>
-          <w:szCs w:val="24"/>
-        </w:rPr>
-        <w:t xml:space="preserve">WAP to identify </w:t>
-      </w:r>
-      <w:r>
-        <w:rPr>
-          <w:rFonts w:ascii="Times New Roman" w:hAnsi="Times New Roman" w:cs="Times New Roman"/>
-          <w:color w:val="000000" w:themeColor="text1"/>
-          <w:sz w:val="24"/>
-          <w:szCs w:val="24"/>
-        </w:rPr>
-        <w:t>Abundant number or not</w:t>
-      </w:r>
-    </w:p>
-    <w:p>
-      <w:pPr>
-        <w:pStyle w:val="ListParagraph"/>
-        <w:numPr>
-          <w:ilvl w:val="0"/>
-          <w:numId w:val="1"/>
-        </w:numPr>
-        <w:rPr>
-          <w:rFonts w:ascii="Times New Roman" w:hAnsi="Times New Roman" w:cs="Times New Roman"/>
-          <w:color w:val="000000" w:themeColor="text1"/>
-          <w:sz w:val="24"/>
-          <w:szCs w:val="24"/>
-        </w:rPr>
-      </w:pPr>
-      <w:r>
-        <w:rPr>
-          <w:rFonts w:ascii="Times New Roman" w:hAnsi="Times New Roman" w:cs="Times New Roman"/>
-          <w:color w:val="000000" w:themeColor="text1"/>
-          <w:sz w:val="24"/>
-          <w:szCs w:val="24"/>
-        </w:rPr>
-        <w:t xml:space="preserve">WAP to find out </w:t>
-      </w:r>
-      <w:r>
-        <w:rPr>
-          <w:rFonts w:ascii="Times New Roman" w:hAnsi="Times New Roman" w:cs="Times New Roman"/>
-          <w:color w:val="000000" w:themeColor="text1"/>
-          <w:sz w:val="24"/>
-          <w:szCs w:val="24"/>
-        </w:rPr>
-        <w:t>Power of a number</w:t>
-      </w:r>
-    </w:p>
-    <w:p>
-      <w:pPr>
-        <w:pStyle w:val="ListParagraph"/>
-        <w:numPr>
-          <w:ilvl w:val="0"/>
-          <w:numId w:val="1"/>
-        </w:numPr>
-        <w:rPr>
-          <w:rFonts w:ascii="Times New Roman" w:hAnsi="Times New Roman" w:cs="Times New Roman"/>
-          <w:color w:val="000000" w:themeColor="text1"/>
-          <w:sz w:val="24"/>
-          <w:szCs w:val="24"/>
-        </w:rPr>
-      </w:pPr>
-      <w:r>
-        <w:rPr>
-          <w:rFonts w:ascii="Times New Roman" w:hAnsi="Times New Roman" w:cs="Times New Roman"/>
-          <w:color w:val="000000" w:themeColor="text1"/>
-          <w:sz w:val="24"/>
-          <w:szCs w:val="24"/>
-        </w:rPr>
-        <w:t xml:space="preserve">WAP to find out </w:t>
-      </w:r>
-      <w:r>
-        <w:rPr>
-          <w:rFonts w:ascii="Times New Roman" w:hAnsi="Times New Roman" w:cs="Times New Roman"/>
-          <w:color w:val="000000" w:themeColor="text1"/>
-          <w:sz w:val="24"/>
-          <w:szCs w:val="24"/>
-        </w:rPr>
-        <w:t>Factors of a number</w:t>
-      </w:r>
-    </w:p>
-    <w:p>
-      <w:pPr>
-        <w:pStyle w:val="ListParagraph"/>
-        <w:numPr>
-          <w:ilvl w:val="0"/>
-          <w:numId w:val="1"/>
-        </w:numPr>
-        <w:rPr>
-          <w:rFonts w:ascii="Times New Roman" w:hAnsi="Times New Roman" w:cs="Times New Roman"/>
-          <w:color w:val="000000" w:themeColor="text1"/>
-          <w:sz w:val="24"/>
-          <w:szCs w:val="24"/>
-        </w:rPr>
-      </w:pPr>
-      <w:r>
-        <w:rPr>
-          <w:rFonts w:ascii="Times New Roman" w:eastAsia="Times New Roman" w:hAnsi="Times New Roman" w:cs="Times New Roman"/>
-          <w:color w:val="000000" w:themeColor="text1"/>
-          <w:sz w:val="24"/>
-          <w:szCs w:val="24"/>
-        </w:rPr>
-        <w:t xml:space="preserve">WAP to print </w:t>
-      </w:r>
-      <w:hyperlink r:id="rId6" w:history="1">
-        <w:r>
-          <w:rPr>
-            <w:rFonts w:ascii="Times New Roman" w:eastAsia="Times New Roman" w:hAnsi="Times New Roman" w:cs="Times New Roman"/>
-            <w:color w:val="000000" w:themeColor="text1"/>
-            <w:sz w:val="24"/>
-            <w:szCs w:val="24"/>
-          </w:rPr>
-          <w:t>Prime numbers in a given range</w:t>
-        </w:r>
-      </w:hyperlink>
-    </w:p>
-    <w:p>
-      <w:pPr>
-        <w:pStyle w:val="ListParagraph"/>
-        <w:numPr>
-          <w:ilvl w:val="0"/>
-          <w:numId w:val="1"/>
-        </w:numPr>
-        <w:rPr>
-          <w:rFonts w:ascii="Times New Roman" w:hAnsi="Times New Roman" w:cs="Times New Roman"/>
-          <w:color w:val="000000" w:themeColor="text1"/>
-          <w:sz w:val="24"/>
-          <w:szCs w:val="24"/>
-        </w:rPr>
-      </w:pPr>
-      <w:r>
-        <w:rPr>
-          <w:rFonts w:ascii="Times New Roman" w:eastAsia="Times New Roman" w:hAnsi="Times New Roman" w:cs="Times New Roman"/>
-          <w:color w:val="000000" w:themeColor="text1"/>
-          <w:sz w:val="24"/>
-          <w:szCs w:val="24"/>
-        </w:rPr>
-        <w:t xml:space="preserve">WAP to print </w:t>
-      </w:r>
-      <w:hyperlink r:id="rId7" w:history="1">
-        <w:r>
-          <w:rPr>
-            <w:rFonts w:ascii="Times New Roman" w:eastAsia="Times New Roman" w:hAnsi="Times New Roman" w:cs="Times New Roman"/>
-            <w:color w:val="000000" w:themeColor="text1"/>
-            <w:sz w:val="24"/>
-            <w:szCs w:val="24"/>
-          </w:rPr>
-          <w:t>Armstrong numbers between two intervals</w:t>
-        </w:r>
-      </w:hyperlink>
-    </w:p>
-    <w:p>
-      <w:pPr>
-        <w:pStyle w:val="ListParagraph"/>
-        <w:numPr>
-          <w:ilvl w:val="0"/>
-          <w:numId w:val="1"/>
-        </w:numPr>
-        <w:rPr>
-          <w:rFonts w:ascii="Times New Roman" w:hAnsi="Times New Roman" w:cs="Times New Roman"/>
-          <w:color w:val="000000" w:themeColor="text1"/>
-          <w:sz w:val="24"/>
-          <w:szCs w:val="24"/>
-        </w:rPr>
-      </w:pPr>
-      <w:r>
-        <w:rPr>
-          <w:rFonts w:ascii="Times New Roman" w:eastAsia="Times New Roman" w:hAnsi="Times New Roman" w:cs="Times New Roman"/>
-          <w:color w:val="000000" w:themeColor="text1"/>
-          <w:sz w:val="24"/>
-          <w:szCs w:val="24"/>
-        </w:rPr>
-        <w:t>“</w:t>
-      </w:r>
-      <w:hyperlink r:id="rId8" w:history="1">
-        <w:r>
-          <w:rPr>
-            <w:rFonts w:ascii="Times New Roman" w:eastAsia="Times New Roman" w:hAnsi="Times New Roman" w:cs="Times New Roman"/>
-            <w:color w:val="000000" w:themeColor="text1"/>
-            <w:sz w:val="24"/>
-            <w:szCs w:val="24"/>
-          </w:rPr>
-          <w:t xml:space="preserve">Can a number be expressed as a sum of two prime numbers”—WAP to </w:t>
-        </w:r>
-        <w:proofErr w:type="spellStart"/>
-        <w:r>
-          <w:rPr>
-            <w:rFonts w:ascii="Times New Roman" w:eastAsia="Times New Roman" w:hAnsi="Times New Roman" w:cs="Times New Roman"/>
-            <w:color w:val="000000" w:themeColor="text1"/>
-            <w:sz w:val="24"/>
-            <w:szCs w:val="24"/>
-          </w:rPr>
-          <w:t>exaplain</w:t>
-        </w:r>
-        <w:proofErr w:type="spellEnd"/>
-        <w:r>
-          <w:rPr>
-            <w:rFonts w:ascii="Times New Roman" w:eastAsia="Times New Roman" w:hAnsi="Times New Roman" w:cs="Times New Roman"/>
-            <w:color w:val="000000" w:themeColor="text1"/>
-            <w:sz w:val="24"/>
-            <w:szCs w:val="24"/>
-          </w:rPr>
-          <w:t>?</w:t>
-        </w:r>
-      </w:hyperlink>
-    </w:p>
-    <w:p>
-      <w:pPr>
-        <w:pStyle w:val="ListParagraph"/>
-        <w:numPr>
-          <w:ilvl w:val="0"/>
-          <w:numId w:val="1"/>
-        </w:numPr>
-        <w:rPr>
-          <w:rFonts w:ascii="Times New Roman" w:hAnsi="Times New Roman" w:cs="Times New Roman"/>
-          <w:color w:val="000000" w:themeColor="text1"/>
-          <w:sz w:val="24"/>
-          <w:szCs w:val="24"/>
-        </w:rPr>
-      </w:pPr>
-      <w:r>
-        <w:rPr>
-          <w:rFonts w:ascii="Times New Roman" w:eastAsia="Times New Roman" w:hAnsi="Times New Roman" w:cs="Times New Roman"/>
-          <w:color w:val="000000" w:themeColor="text1"/>
-          <w:sz w:val="24"/>
-          <w:szCs w:val="24"/>
-        </w:rPr>
-        <w:t xml:space="preserve">WAP to </w:t>
-      </w:r>
-      <w:hyperlink r:id="rId9" w:history="1">
-        <w:r>
-          <w:rPr>
-            <w:rFonts w:ascii="Times New Roman" w:eastAsia="Times New Roman" w:hAnsi="Times New Roman" w:cs="Times New Roman"/>
-            <w:color w:val="000000" w:themeColor="text1"/>
-            <w:sz w:val="24"/>
-            <w:szCs w:val="24"/>
-          </w:rPr>
-          <w:t>Replace all 0’s with 1 in a given integer</w:t>
-        </w:r>
-      </w:hyperlink>
-    </w:p>
-    <w:p>
-      <w:pPr>
-        <w:pStyle w:val="ListParagraph"/>
-        <w:numPr>
-          <w:ilvl w:val="0"/>
-          <w:numId w:val="1"/>
-        </w:numPr>
-        <w:rPr>
-          <w:rFonts w:ascii="Times New Roman" w:hAnsi="Times New Roman" w:cs="Times New Roman"/>
-          <w:color w:val="000000" w:themeColor="text1"/>
-          <w:sz w:val="24"/>
-          <w:szCs w:val="24"/>
-        </w:rPr>
-      </w:pPr>
-      <w:r>
-        <w:rPr>
-          <w:rFonts w:ascii="Times New Roman" w:eastAsia="Times New Roman" w:hAnsi="Times New Roman" w:cs="Times New Roman"/>
-          <w:color w:val="000000" w:themeColor="text1"/>
-          <w:sz w:val="24"/>
-          <w:szCs w:val="24"/>
-        </w:rPr>
-        <w:t xml:space="preserve">WAP </w:t>
-      </w:r>
-      <w:hyperlink r:id="rId10" w:history="1">
-        <w:r>
-          <w:rPr>
-            <w:rFonts w:ascii="Times New Roman" w:eastAsia="Times New Roman" w:hAnsi="Times New Roman" w:cs="Times New Roman"/>
-            <w:color w:val="000000" w:themeColor="text1"/>
-            <w:sz w:val="24"/>
-            <w:szCs w:val="24"/>
-          </w:rPr>
-          <w:t>Binary to decimal conversion</w:t>
-        </w:r>
-      </w:hyperlink>
-    </w:p>
-    <w:p>
-      <w:pPr>
-        <w:pStyle w:val="ListParagraph"/>
-        <w:numPr>
-          <w:ilvl w:val="0"/>
-          <w:numId w:val="1"/>
-        </w:numPr>
+        <w:shd w:val="clear" w:color="auto" w:fill="FFFF00"/>
         <w:rPr>
           <w:rFonts w:ascii="Times New Roman" w:hAnsi="Times New Roman" w:cs="Times New Roman"/>
           <w:color w:val="000000" w:themeColor="text1"/>

</xml_diff>

<commit_message>
100 days of coding challenge & tried to solve longest palindrome array problem
</commit_message>
<xml_diff>
--- a/Basic Programming Questions.docx
+++ b/Basic Programming Questions.docx
@@ -1095,1107 +1095,1107 @@
           <w:t>Prime numbers in a given range</w:t>
         </w:r>
       </w:hyperlink>
+    </w:p>
+    <w:p>
+      <w:pPr>
+        <w:pStyle w:val="ListParagraph"/>
+        <w:numPr>
+          <w:ilvl w:val="0"/>
+          <w:numId w:val="1"/>
+        </w:numPr>
+        <w:rPr>
+          <w:rFonts w:ascii="Times New Roman" w:hAnsi="Times New Roman" w:cs="Times New Roman"/>
+          <w:color w:val="000000" w:themeColor="text1"/>
+          <w:sz w:val="24"/>
+          <w:szCs w:val="24"/>
+        </w:rPr>
+      </w:pPr>
+      <w:r>
+        <w:rPr>
+          <w:rFonts w:ascii="Times New Roman" w:eastAsia="Times New Roman" w:hAnsi="Times New Roman" w:cs="Times New Roman"/>
+          <w:color w:val="000000" w:themeColor="text1"/>
+          <w:sz w:val="24"/>
+          <w:szCs w:val="24"/>
+        </w:rPr>
+        <w:t xml:space="preserve">WAP to print </w:t>
+      </w:r>
+      <w:hyperlink r:id="rId7" w:history="1">
+        <w:r>
+          <w:rPr>
+            <w:rFonts w:ascii="Times New Roman" w:eastAsia="Times New Roman" w:hAnsi="Times New Roman" w:cs="Times New Roman"/>
+            <w:color w:val="000000" w:themeColor="text1"/>
+            <w:sz w:val="24"/>
+            <w:szCs w:val="24"/>
+          </w:rPr>
+          <w:t>Armstrong numbers between two intervals</w:t>
+        </w:r>
+      </w:hyperlink>
+    </w:p>
+    <w:p>
+      <w:pPr>
+        <w:pStyle w:val="ListParagraph"/>
+        <w:numPr>
+          <w:ilvl w:val="0"/>
+          <w:numId w:val="1"/>
+        </w:numPr>
+        <w:rPr>
+          <w:rFonts w:ascii="Times New Roman" w:hAnsi="Times New Roman" w:cs="Times New Roman"/>
+          <w:color w:val="000000" w:themeColor="text1"/>
+          <w:sz w:val="24"/>
+          <w:szCs w:val="24"/>
+        </w:rPr>
+      </w:pPr>
+      <w:r>
+        <w:rPr>
+          <w:rFonts w:ascii="Times New Roman" w:eastAsia="Times New Roman" w:hAnsi="Times New Roman" w:cs="Times New Roman"/>
+          <w:color w:val="000000" w:themeColor="text1"/>
+          <w:sz w:val="24"/>
+          <w:szCs w:val="24"/>
+        </w:rPr>
+        <w:t>“</w:t>
+      </w:r>
+      <w:hyperlink r:id="rId8" w:history="1">
+        <w:r>
+          <w:rPr>
+            <w:rFonts w:ascii="Times New Roman" w:eastAsia="Times New Roman" w:hAnsi="Times New Roman" w:cs="Times New Roman"/>
+            <w:color w:val="000000" w:themeColor="text1"/>
+            <w:sz w:val="24"/>
+            <w:szCs w:val="24"/>
+          </w:rPr>
+          <w:t xml:space="preserve">Can a number be expressed as a sum of two prime numbers”—WAP to </w:t>
+        </w:r>
+        <w:proofErr w:type="spellStart"/>
+        <w:r>
+          <w:rPr>
+            <w:rFonts w:ascii="Times New Roman" w:eastAsia="Times New Roman" w:hAnsi="Times New Roman" w:cs="Times New Roman"/>
+            <w:color w:val="000000" w:themeColor="text1"/>
+            <w:sz w:val="24"/>
+            <w:szCs w:val="24"/>
+          </w:rPr>
+          <w:t>exaplain</w:t>
+        </w:r>
+        <w:proofErr w:type="spellEnd"/>
+        <w:r>
+          <w:rPr>
+            <w:rFonts w:ascii="Times New Roman" w:eastAsia="Times New Roman" w:hAnsi="Times New Roman" w:cs="Times New Roman"/>
+            <w:color w:val="000000" w:themeColor="text1"/>
+            <w:sz w:val="24"/>
+            <w:szCs w:val="24"/>
+          </w:rPr>
+          <w:t>?</w:t>
+        </w:r>
+      </w:hyperlink>
+    </w:p>
+    <w:p>
+      <w:pPr>
+        <w:pStyle w:val="ListParagraph"/>
+        <w:numPr>
+          <w:ilvl w:val="0"/>
+          <w:numId w:val="1"/>
+        </w:numPr>
+        <w:rPr>
+          <w:rFonts w:ascii="Times New Roman" w:hAnsi="Times New Roman" w:cs="Times New Roman"/>
+          <w:color w:val="000000" w:themeColor="text1"/>
+          <w:sz w:val="24"/>
+          <w:szCs w:val="24"/>
+        </w:rPr>
+      </w:pPr>
+      <w:r>
+        <w:rPr>
+          <w:rFonts w:ascii="Times New Roman" w:eastAsia="Times New Roman" w:hAnsi="Times New Roman" w:cs="Times New Roman"/>
+          <w:color w:val="000000" w:themeColor="text1"/>
+          <w:sz w:val="24"/>
+          <w:szCs w:val="24"/>
+        </w:rPr>
+        <w:t xml:space="preserve">WAP to </w:t>
+      </w:r>
+      <w:hyperlink r:id="rId9" w:history="1">
+        <w:r>
+          <w:rPr>
+            <w:rFonts w:ascii="Times New Roman" w:eastAsia="Times New Roman" w:hAnsi="Times New Roman" w:cs="Times New Roman"/>
+            <w:color w:val="000000" w:themeColor="text1"/>
+            <w:sz w:val="24"/>
+            <w:szCs w:val="24"/>
+          </w:rPr>
+          <w:t>Replace all 0’s with 1 in a given integer</w:t>
+        </w:r>
+      </w:hyperlink>
+    </w:p>
+    <w:p>
+      <w:pPr>
+        <w:pStyle w:val="ListParagraph"/>
+        <w:numPr>
+          <w:ilvl w:val="0"/>
+          <w:numId w:val="1"/>
+        </w:numPr>
+        <w:shd w:val="clear" w:color="auto" w:fill="FFFF00"/>
+        <w:rPr>
+          <w:rFonts w:ascii="Times New Roman" w:hAnsi="Times New Roman" w:cs="Times New Roman"/>
+          <w:color w:val="000000" w:themeColor="text1"/>
+          <w:sz w:val="24"/>
+          <w:szCs w:val="24"/>
+        </w:rPr>
+      </w:pPr>
+      <w:r>
+        <w:rPr>
+          <w:rFonts w:ascii="Times New Roman" w:eastAsia="Times New Roman" w:hAnsi="Times New Roman" w:cs="Times New Roman"/>
+          <w:color w:val="000000" w:themeColor="text1"/>
+          <w:sz w:val="24"/>
+          <w:szCs w:val="24"/>
+        </w:rPr>
+        <w:t xml:space="preserve">WAP </w:t>
+      </w:r>
+      <w:hyperlink r:id="rId10" w:history="1">
+        <w:r>
+          <w:rPr>
+            <w:rFonts w:ascii="Times New Roman" w:eastAsia="Times New Roman" w:hAnsi="Times New Roman" w:cs="Times New Roman"/>
+            <w:color w:val="000000" w:themeColor="text1"/>
+            <w:sz w:val="24"/>
+            <w:szCs w:val="24"/>
+          </w:rPr>
+          <w:t>Binary to decimal conversion</w:t>
+        </w:r>
+      </w:hyperlink>
+    </w:p>
+    <w:p>
+      <w:pPr>
+        <w:pStyle w:val="ListParagraph"/>
+        <w:numPr>
+          <w:ilvl w:val="0"/>
+          <w:numId w:val="1"/>
+        </w:numPr>
+        <w:shd w:val="clear" w:color="auto" w:fill="FFFF00"/>
+        <w:rPr>
+          <w:rFonts w:ascii="Times New Roman" w:hAnsi="Times New Roman" w:cs="Times New Roman"/>
+          <w:color w:val="000000" w:themeColor="text1"/>
+          <w:sz w:val="24"/>
+          <w:szCs w:val="24"/>
+        </w:rPr>
+      </w:pPr>
+      <w:r>
+        <w:rPr>
+          <w:rFonts w:ascii="Times New Roman" w:eastAsia="Times New Roman" w:hAnsi="Times New Roman" w:cs="Times New Roman"/>
+          <w:color w:val="000000" w:themeColor="text1"/>
+          <w:sz w:val="24"/>
+          <w:szCs w:val="24"/>
+        </w:rPr>
+        <w:t xml:space="preserve">WAP </w:t>
+      </w:r>
+      <w:hyperlink r:id="rId11" w:history="1">
+        <w:r>
+          <w:rPr>
+            <w:rFonts w:ascii="Times New Roman" w:eastAsia="Times New Roman" w:hAnsi="Times New Roman" w:cs="Times New Roman"/>
+            <w:color w:val="000000" w:themeColor="text1"/>
+            <w:sz w:val="24"/>
+            <w:szCs w:val="24"/>
+          </w:rPr>
+          <w:t>Decimal to binary conversion</w:t>
+        </w:r>
+      </w:hyperlink>
+    </w:p>
+    <w:p>
+      <w:pPr>
+        <w:pStyle w:val="ListParagraph"/>
+        <w:numPr>
+          <w:ilvl w:val="0"/>
+          <w:numId w:val="1"/>
+        </w:numPr>
+        <w:rPr>
+          <w:rFonts w:ascii="Times New Roman" w:hAnsi="Times New Roman" w:cs="Times New Roman"/>
+          <w:color w:val="000000" w:themeColor="text1"/>
+          <w:sz w:val="24"/>
+          <w:szCs w:val="24"/>
+        </w:rPr>
+      </w:pPr>
+      <w:r>
+        <w:rPr>
+          <w:rFonts w:ascii="Times New Roman" w:eastAsia="Times New Roman" w:hAnsi="Times New Roman" w:cs="Times New Roman"/>
+          <w:color w:val="000000" w:themeColor="text1"/>
+          <w:sz w:val="24"/>
+          <w:szCs w:val="24"/>
+        </w:rPr>
+        <w:t xml:space="preserve">WAP </w:t>
+      </w:r>
+      <w:hyperlink r:id="rId12" w:history="1">
+        <w:r>
+          <w:rPr>
+            <w:rFonts w:ascii="Times New Roman" w:eastAsia="Times New Roman" w:hAnsi="Times New Roman" w:cs="Times New Roman"/>
+            <w:color w:val="000000" w:themeColor="text1"/>
+            <w:sz w:val="24"/>
+            <w:szCs w:val="24"/>
+          </w:rPr>
+          <w:t>Decimal to octal conversion</w:t>
+        </w:r>
+      </w:hyperlink>
+    </w:p>
+    <w:p>
+      <w:pPr>
+        <w:pStyle w:val="ListParagraph"/>
+        <w:numPr>
+          <w:ilvl w:val="0"/>
+          <w:numId w:val="1"/>
+        </w:numPr>
+        <w:rPr>
+          <w:rFonts w:ascii="Times New Roman" w:hAnsi="Times New Roman" w:cs="Times New Roman"/>
+          <w:color w:val="000000" w:themeColor="text1"/>
+          <w:sz w:val="24"/>
+          <w:szCs w:val="24"/>
+        </w:rPr>
+      </w:pPr>
+      <w:r>
+        <w:rPr>
+          <w:rFonts w:ascii="Times New Roman" w:eastAsia="Times New Roman" w:hAnsi="Times New Roman" w:cs="Times New Roman"/>
+          <w:color w:val="000000" w:themeColor="text1"/>
+          <w:sz w:val="24"/>
+          <w:szCs w:val="24"/>
+        </w:rPr>
+        <w:t xml:space="preserve">WAP </w:t>
+      </w:r>
+      <w:hyperlink r:id="rId13" w:history="1">
+        <w:r>
+          <w:rPr>
+            <w:rFonts w:ascii="Times New Roman" w:eastAsia="Times New Roman" w:hAnsi="Times New Roman" w:cs="Times New Roman"/>
+            <w:color w:val="000000" w:themeColor="text1"/>
+            <w:sz w:val="24"/>
+            <w:szCs w:val="24"/>
+          </w:rPr>
+          <w:t>Octal to decimal conversion</w:t>
+        </w:r>
+      </w:hyperlink>
+    </w:p>
+    <w:p>
+      <w:pPr>
+        <w:numPr>
+          <w:ilvl w:val="0"/>
+          <w:numId w:val="1"/>
+        </w:numPr>
+        <w:shd w:val="clear" w:color="auto" w:fill="FFFFFF"/>
+        <w:spacing w:before="100" w:beforeAutospacing="1" w:after="100" w:afterAutospacing="1" w:line="240" w:lineRule="auto"/>
+        <w:rPr>
+          <w:rFonts w:ascii="Times New Roman" w:eastAsia="Times New Roman" w:hAnsi="Times New Roman" w:cs="Times New Roman"/>
+          <w:color w:val="000000" w:themeColor="text1"/>
+          <w:sz w:val="24"/>
+          <w:szCs w:val="24"/>
+        </w:rPr>
+      </w:pPr>
+      <w:r>
+        <w:rPr>
+          <w:rFonts w:ascii="Times New Roman" w:eastAsia="Times New Roman" w:hAnsi="Times New Roman" w:cs="Times New Roman"/>
+          <w:color w:val="000000" w:themeColor="text1"/>
+          <w:sz w:val="24"/>
+          <w:szCs w:val="24"/>
+        </w:rPr>
+        <w:lastRenderedPageBreak/>
+        <w:t xml:space="preserve">WAP </w:t>
+      </w:r>
+      <w:hyperlink r:id="rId14" w:history="1">
+        <w:r>
+          <w:rPr>
+            <w:rFonts w:ascii="Times New Roman" w:eastAsia="Times New Roman" w:hAnsi="Times New Roman" w:cs="Times New Roman"/>
+            <w:color w:val="000000" w:themeColor="text1"/>
+            <w:sz w:val="24"/>
+            <w:szCs w:val="24"/>
+          </w:rPr>
+          <w:t>Binary to octal conversion</w:t>
+        </w:r>
+      </w:hyperlink>
+    </w:p>
+    <w:p>
+      <w:pPr>
+        <w:numPr>
+          <w:ilvl w:val="0"/>
+          <w:numId w:val="1"/>
+        </w:numPr>
+        <w:shd w:val="clear" w:color="auto" w:fill="FFFFFF"/>
+        <w:spacing w:before="100" w:beforeAutospacing="1" w:after="100" w:afterAutospacing="1" w:line="240" w:lineRule="auto"/>
+        <w:rPr>
+          <w:rFonts w:ascii="Times New Roman" w:eastAsia="Times New Roman" w:hAnsi="Times New Roman" w:cs="Times New Roman"/>
+          <w:color w:val="000000" w:themeColor="text1"/>
+          <w:sz w:val="24"/>
+          <w:szCs w:val="24"/>
+        </w:rPr>
+      </w:pPr>
+      <w:r>
+        <w:rPr>
+          <w:rFonts w:ascii="Times New Roman" w:eastAsia="Times New Roman" w:hAnsi="Times New Roman" w:cs="Times New Roman"/>
+          <w:color w:val="000000" w:themeColor="text1"/>
+          <w:sz w:val="24"/>
+          <w:szCs w:val="24"/>
+        </w:rPr>
+        <w:t xml:space="preserve">WAP </w:t>
+      </w:r>
+      <w:hyperlink r:id="rId15" w:history="1">
+        <w:r>
+          <w:rPr>
+            <w:rFonts w:ascii="Times New Roman" w:eastAsia="Times New Roman" w:hAnsi="Times New Roman" w:cs="Times New Roman"/>
+            <w:color w:val="000000" w:themeColor="text1"/>
+            <w:sz w:val="24"/>
+            <w:szCs w:val="24"/>
+          </w:rPr>
+          <w:t>Octal to binary conversion</w:t>
+        </w:r>
+      </w:hyperlink>
+    </w:p>
+    <w:p>
+      <w:pPr>
+        <w:numPr>
+          <w:ilvl w:val="0"/>
+          <w:numId w:val="1"/>
+        </w:numPr>
+        <w:shd w:val="clear" w:color="auto" w:fill="FFFFFF"/>
+        <w:spacing w:before="100" w:beforeAutospacing="1" w:after="100" w:afterAutospacing="1" w:line="240" w:lineRule="auto"/>
+        <w:rPr>
+          <w:rFonts w:ascii="Times New Roman" w:eastAsia="Times New Roman" w:hAnsi="Times New Roman" w:cs="Times New Roman"/>
+          <w:color w:val="000000" w:themeColor="text1"/>
+          <w:sz w:val="24"/>
+          <w:szCs w:val="24"/>
+        </w:rPr>
+      </w:pPr>
+      <w:r>
+        <w:rPr>
+          <w:rFonts w:ascii="Times New Roman" w:eastAsia="Times New Roman" w:hAnsi="Times New Roman" w:cs="Times New Roman"/>
+          <w:color w:val="000000" w:themeColor="text1"/>
+          <w:sz w:val="24"/>
+          <w:szCs w:val="24"/>
+        </w:rPr>
+        <w:t xml:space="preserve">WAP to </w:t>
+      </w:r>
+      <w:hyperlink r:id="rId16" w:history="1">
+        <w:r>
+          <w:rPr>
+            <w:rFonts w:ascii="Times New Roman" w:eastAsia="Times New Roman" w:hAnsi="Times New Roman" w:cs="Times New Roman"/>
+            <w:color w:val="000000" w:themeColor="text1"/>
+            <w:sz w:val="24"/>
+            <w:szCs w:val="24"/>
+          </w:rPr>
+          <w:t>Convert digit/number to words</w:t>
+        </w:r>
+      </w:hyperlink>
+    </w:p>
+    <w:p>
+      <w:pPr>
+        <w:numPr>
+          <w:ilvl w:val="0"/>
+          <w:numId w:val="1"/>
+        </w:numPr>
+        <w:shd w:val="clear" w:color="auto" w:fill="FFFFFF"/>
+        <w:spacing w:before="100" w:beforeAutospacing="1" w:after="100" w:afterAutospacing="1" w:line="240" w:lineRule="auto"/>
+        <w:rPr>
+          <w:rFonts w:ascii="Times New Roman" w:eastAsia="Times New Roman" w:hAnsi="Times New Roman" w:cs="Times New Roman"/>
+          <w:color w:val="000000" w:themeColor="text1"/>
+          <w:sz w:val="24"/>
+          <w:szCs w:val="24"/>
+        </w:rPr>
+      </w:pPr>
+      <w:r>
+        <w:rPr>
+          <w:rFonts w:ascii="Times New Roman" w:eastAsia="Times New Roman" w:hAnsi="Times New Roman" w:cs="Times New Roman"/>
+          <w:color w:val="000000" w:themeColor="text1"/>
+          <w:sz w:val="24"/>
+          <w:szCs w:val="24"/>
+        </w:rPr>
+        <w:t xml:space="preserve">WAP to find out </w:t>
+      </w:r>
+      <w:hyperlink r:id="rId17" w:history="1">
+        <w:r>
+          <w:rPr>
+            <w:rFonts w:ascii="Times New Roman" w:eastAsia="Times New Roman" w:hAnsi="Times New Roman" w:cs="Times New Roman"/>
+            <w:color w:val="000000" w:themeColor="text1"/>
+            <w:sz w:val="24"/>
+            <w:szCs w:val="24"/>
+          </w:rPr>
+          <w:t>Number of days in a given month of a given year</w:t>
+        </w:r>
+      </w:hyperlink>
+    </w:p>
+    <w:p>
+      <w:pPr>
+        <w:numPr>
+          <w:ilvl w:val="0"/>
+          <w:numId w:val="1"/>
+        </w:numPr>
+        <w:shd w:val="clear" w:color="auto" w:fill="FFFFFF"/>
+        <w:spacing w:before="100" w:beforeAutospacing="1" w:after="100" w:afterAutospacing="1" w:line="240" w:lineRule="auto"/>
+        <w:rPr>
+          <w:rFonts w:ascii="Times New Roman" w:eastAsia="Times New Roman" w:hAnsi="Times New Roman" w:cs="Times New Roman"/>
+          <w:color w:val="000000" w:themeColor="text1"/>
+          <w:sz w:val="24"/>
+          <w:szCs w:val="24"/>
+        </w:rPr>
+      </w:pPr>
+      <w:r>
+        <w:rPr>
+          <w:rFonts w:ascii="Times New Roman" w:eastAsia="Times New Roman" w:hAnsi="Times New Roman" w:cs="Times New Roman"/>
+          <w:color w:val="000000" w:themeColor="text1"/>
+          <w:sz w:val="24"/>
+          <w:szCs w:val="24"/>
+        </w:rPr>
+        <w:t xml:space="preserve">WAP to find out </w:t>
+      </w:r>
+      <w:hyperlink r:id="rId18" w:history="1">
+        <w:r>
+          <w:rPr>
+            <w:rFonts w:ascii="Times New Roman" w:eastAsia="Times New Roman" w:hAnsi="Times New Roman" w:cs="Times New Roman"/>
+            <w:color w:val="000000" w:themeColor="text1"/>
+            <w:sz w:val="24"/>
+            <w:szCs w:val="24"/>
+          </w:rPr>
+          <w:t>Permutations in which n people can occupy r seats in a theatre</w:t>
+        </w:r>
+      </w:hyperlink>
+    </w:p>
+    <w:p>
+      <w:pPr>
+        <w:numPr>
+          <w:ilvl w:val="0"/>
+          <w:numId w:val="1"/>
+        </w:numPr>
+        <w:shd w:val="clear" w:color="auto" w:fill="FFFFFF"/>
+        <w:spacing w:before="100" w:beforeAutospacing="1" w:after="100" w:afterAutospacing="1" w:line="240" w:lineRule="auto"/>
+        <w:rPr>
+          <w:rFonts w:ascii="Times New Roman" w:eastAsia="Times New Roman" w:hAnsi="Times New Roman" w:cs="Times New Roman"/>
+          <w:color w:val="000000" w:themeColor="text1"/>
+          <w:sz w:val="24"/>
+          <w:szCs w:val="24"/>
+        </w:rPr>
+      </w:pPr>
+      <w:r>
+        <w:rPr>
+          <w:rFonts w:ascii="Times New Roman" w:eastAsia="Times New Roman" w:hAnsi="Times New Roman" w:cs="Times New Roman"/>
+          <w:color w:val="000000" w:themeColor="text1"/>
+          <w:sz w:val="24"/>
+          <w:szCs w:val="24"/>
+        </w:rPr>
+        <w:t xml:space="preserve">WAP to find out </w:t>
+      </w:r>
+      <w:hyperlink r:id="rId19" w:history="1">
+        <w:r>
+          <w:rPr>
+            <w:rFonts w:ascii="Times New Roman" w:eastAsia="Times New Roman" w:hAnsi="Times New Roman" w:cs="Times New Roman"/>
+            <w:color w:val="000000" w:themeColor="text1"/>
+            <w:sz w:val="24"/>
+            <w:szCs w:val="24"/>
+          </w:rPr>
+          <w:t>Number of integers which has exactly 9 divisors</w:t>
+        </w:r>
+      </w:hyperlink>
+    </w:p>
+    <w:p>
+      <w:pPr>
+        <w:numPr>
+          <w:ilvl w:val="0"/>
+          <w:numId w:val="1"/>
+        </w:numPr>
+        <w:shd w:val="clear" w:color="auto" w:fill="FFFFFF"/>
+        <w:spacing w:before="100" w:beforeAutospacing="1" w:after="100" w:afterAutospacing="1" w:line="240" w:lineRule="auto"/>
+        <w:rPr>
+          <w:rFonts w:ascii="Times New Roman" w:eastAsia="Times New Roman" w:hAnsi="Times New Roman" w:cs="Times New Roman"/>
+          <w:color w:val="000000" w:themeColor="text1"/>
+          <w:sz w:val="24"/>
+          <w:szCs w:val="24"/>
+        </w:rPr>
+      </w:pPr>
+      <w:r>
+        <w:rPr>
+          <w:rFonts w:ascii="Times New Roman" w:eastAsia="Times New Roman" w:hAnsi="Times New Roman" w:cs="Times New Roman"/>
+          <w:color w:val="000000" w:themeColor="text1"/>
+          <w:sz w:val="24"/>
+          <w:szCs w:val="24"/>
+        </w:rPr>
+        <w:t xml:space="preserve">WAP to find out </w:t>
+      </w:r>
+      <w:hyperlink r:id="rId20" w:history="1">
+        <w:r>
+          <w:rPr>
+            <w:rFonts w:ascii="Times New Roman" w:eastAsia="Times New Roman" w:hAnsi="Times New Roman" w:cs="Times New Roman"/>
+            <w:color w:val="000000" w:themeColor="text1"/>
+            <w:sz w:val="24"/>
+            <w:szCs w:val="24"/>
+          </w:rPr>
+          <w:t>Roots of a quadratic equation</w:t>
+        </w:r>
+      </w:hyperlink>
+    </w:p>
+    <w:p>
+      <w:pPr>
+        <w:numPr>
+          <w:ilvl w:val="0"/>
+          <w:numId w:val="1"/>
+        </w:numPr>
+        <w:shd w:val="clear" w:color="auto" w:fill="FFFFFF"/>
+        <w:spacing w:before="100" w:beforeAutospacing="1" w:after="100" w:afterAutospacing="1" w:line="240" w:lineRule="auto"/>
+        <w:rPr>
+          <w:rFonts w:ascii="Times New Roman" w:eastAsia="Times New Roman" w:hAnsi="Times New Roman" w:cs="Times New Roman"/>
+          <w:color w:val="000000" w:themeColor="text1"/>
+          <w:sz w:val="24"/>
+          <w:szCs w:val="24"/>
+        </w:rPr>
+      </w:pPr>
+      <w:r>
+        <w:rPr>
+          <w:rFonts w:ascii="Times New Roman" w:eastAsia="Times New Roman" w:hAnsi="Times New Roman" w:cs="Times New Roman"/>
+          <w:color w:val="000000" w:themeColor="text1"/>
+          <w:sz w:val="24"/>
+          <w:szCs w:val="24"/>
+        </w:rPr>
+        <w:t xml:space="preserve">WAP to print </w:t>
+      </w:r>
+      <w:hyperlink r:id="rId21" w:history="1">
+        <w:r>
+          <w:rPr>
+            <w:rFonts w:ascii="Times New Roman" w:eastAsia="Times New Roman" w:hAnsi="Times New Roman" w:cs="Times New Roman"/>
+            <w:color w:val="000000" w:themeColor="text1"/>
+            <w:sz w:val="24"/>
+            <w:szCs w:val="24"/>
+          </w:rPr>
+          <w:t>Solid rectangle star pattern</w:t>
+        </w:r>
+      </w:hyperlink>
+    </w:p>
+    <w:p>
+      <w:pPr>
+        <w:numPr>
+          <w:ilvl w:val="0"/>
+          <w:numId w:val="1"/>
+        </w:numPr>
+        <w:shd w:val="clear" w:color="auto" w:fill="FFFFFF"/>
+        <w:spacing w:before="100" w:beforeAutospacing="1" w:after="100" w:afterAutospacing="1" w:line="240" w:lineRule="auto"/>
+        <w:rPr>
+          <w:rFonts w:ascii="Times New Roman" w:eastAsia="Times New Roman" w:hAnsi="Times New Roman" w:cs="Times New Roman"/>
+          <w:color w:val="000000" w:themeColor="text1"/>
+          <w:sz w:val="24"/>
+          <w:szCs w:val="24"/>
+        </w:rPr>
+      </w:pPr>
+      <w:r>
+        <w:rPr>
+          <w:rFonts w:ascii="Times New Roman" w:eastAsia="Times New Roman" w:hAnsi="Times New Roman" w:cs="Times New Roman"/>
+          <w:color w:val="000000" w:themeColor="text1"/>
+          <w:sz w:val="24"/>
+          <w:szCs w:val="24"/>
+        </w:rPr>
+        <w:t xml:space="preserve">WAP to print </w:t>
+      </w:r>
+      <w:hyperlink r:id="rId22" w:history="1">
+        <w:proofErr w:type="spellStart"/>
+        <w:r>
+          <w:rPr>
+            <w:rFonts w:ascii="Times New Roman" w:eastAsia="Times New Roman" w:hAnsi="Times New Roman" w:cs="Times New Roman"/>
+            <w:color w:val="000000" w:themeColor="text1"/>
+            <w:sz w:val="24"/>
+            <w:szCs w:val="24"/>
+          </w:rPr>
+          <w:t>holow</w:t>
+        </w:r>
+        <w:proofErr w:type="spellEnd"/>
+        <w:r>
+          <w:rPr>
+            <w:rFonts w:ascii="Times New Roman" w:eastAsia="Times New Roman" w:hAnsi="Times New Roman" w:cs="Times New Roman"/>
+            <w:color w:val="000000" w:themeColor="text1"/>
+            <w:sz w:val="24"/>
+            <w:szCs w:val="24"/>
+          </w:rPr>
+          <w:t xml:space="preserve"> rectangle star pattern</w:t>
+        </w:r>
+      </w:hyperlink>
+    </w:p>
+    <w:p>
+      <w:pPr>
+        <w:numPr>
+          <w:ilvl w:val="0"/>
+          <w:numId w:val="1"/>
+        </w:numPr>
+        <w:shd w:val="clear" w:color="auto" w:fill="FFFFFF"/>
+        <w:spacing w:before="100" w:beforeAutospacing="1" w:after="100" w:afterAutospacing="1" w:line="240" w:lineRule="auto"/>
+        <w:rPr>
+          <w:rFonts w:ascii="Times New Roman" w:eastAsia="Times New Roman" w:hAnsi="Times New Roman" w:cs="Times New Roman"/>
+          <w:color w:val="000000" w:themeColor="text1"/>
+          <w:sz w:val="24"/>
+          <w:szCs w:val="24"/>
+        </w:rPr>
+      </w:pPr>
+      <w:r>
+        <w:rPr>
+          <w:rFonts w:ascii="Times New Roman" w:eastAsia="Times New Roman" w:hAnsi="Times New Roman" w:cs="Times New Roman"/>
+          <w:color w:val="000000" w:themeColor="text1"/>
+          <w:sz w:val="24"/>
+          <w:szCs w:val="24"/>
+        </w:rPr>
+        <w:t xml:space="preserve">WAP to print </w:t>
+      </w:r>
+      <w:hyperlink r:id="rId23" w:history="1">
+        <w:r>
+          <w:rPr>
+            <w:rFonts w:ascii="Times New Roman" w:eastAsia="Times New Roman" w:hAnsi="Times New Roman" w:cs="Times New Roman"/>
+            <w:color w:val="000000" w:themeColor="text1"/>
+            <w:sz w:val="24"/>
+            <w:szCs w:val="24"/>
+          </w:rPr>
+          <w:t>Pyramid pattern using stars</w:t>
+        </w:r>
+      </w:hyperlink>
+    </w:p>
+    <w:p>
+      <w:pPr>
+        <w:numPr>
+          <w:ilvl w:val="0"/>
+          <w:numId w:val="1"/>
+        </w:numPr>
+        <w:shd w:val="clear" w:color="auto" w:fill="FFFFFF"/>
+        <w:spacing w:before="100" w:beforeAutospacing="1" w:after="100" w:afterAutospacing="1" w:line="240" w:lineRule="auto"/>
+        <w:rPr>
+          <w:rFonts w:ascii="Times New Roman" w:eastAsia="Times New Roman" w:hAnsi="Times New Roman" w:cs="Times New Roman"/>
+          <w:color w:val="000000" w:themeColor="text1"/>
+          <w:sz w:val="24"/>
+          <w:szCs w:val="24"/>
+        </w:rPr>
+      </w:pPr>
+      <w:r>
+        <w:rPr>
+          <w:rFonts w:ascii="Times New Roman" w:eastAsia="Times New Roman" w:hAnsi="Times New Roman" w:cs="Times New Roman"/>
+          <w:color w:val="000000" w:themeColor="text1"/>
+          <w:sz w:val="24"/>
+          <w:szCs w:val="24"/>
+        </w:rPr>
+        <w:t xml:space="preserve">WAP to print </w:t>
+      </w:r>
+      <w:hyperlink r:id="rId24" w:history="1">
+        <w:r>
+          <w:rPr>
+            <w:rFonts w:ascii="Times New Roman" w:eastAsia="Times New Roman" w:hAnsi="Times New Roman" w:cs="Times New Roman"/>
+            <w:color w:val="000000" w:themeColor="text1"/>
+            <w:sz w:val="24"/>
+            <w:szCs w:val="24"/>
+          </w:rPr>
+          <w:t>Pyramid pattern using numbers</w:t>
+        </w:r>
+      </w:hyperlink>
+    </w:p>
+    <w:p>
+      <w:pPr>
+        <w:numPr>
+          <w:ilvl w:val="0"/>
+          <w:numId w:val="1"/>
+        </w:numPr>
+        <w:shd w:val="clear" w:color="auto" w:fill="FFFFFF"/>
+        <w:spacing w:before="100" w:beforeAutospacing="1" w:after="100" w:afterAutospacing="1" w:line="240" w:lineRule="auto"/>
+        <w:rPr>
+          <w:rFonts w:ascii="Times New Roman" w:eastAsia="Times New Roman" w:hAnsi="Times New Roman" w:cs="Times New Roman"/>
+          <w:color w:val="000000" w:themeColor="text1"/>
+          <w:sz w:val="24"/>
+          <w:szCs w:val="24"/>
+        </w:rPr>
+      </w:pPr>
+      <w:r>
+        <w:rPr>
+          <w:rFonts w:ascii="Times New Roman" w:eastAsia="Times New Roman" w:hAnsi="Times New Roman" w:cs="Times New Roman"/>
+          <w:color w:val="000000" w:themeColor="text1"/>
+          <w:sz w:val="24"/>
+          <w:szCs w:val="24"/>
+        </w:rPr>
+        <w:t xml:space="preserve">WAP to print </w:t>
+      </w:r>
+      <w:hyperlink r:id="rId25" w:history="1">
+        <w:r>
+          <w:rPr>
+            <w:rFonts w:ascii="Times New Roman" w:eastAsia="Times New Roman" w:hAnsi="Times New Roman" w:cs="Times New Roman"/>
+            <w:color w:val="000000" w:themeColor="text1"/>
+            <w:sz w:val="24"/>
+            <w:szCs w:val="24"/>
+          </w:rPr>
+          <w:t xml:space="preserve">Diamond pattern </w:t>
+        </w:r>
+        <w:r>
+          <w:rPr>
+            <w:rFonts w:ascii="Times New Roman" w:eastAsia="Times New Roman" w:hAnsi="Times New Roman" w:cs="Times New Roman"/>
+            <w:color w:val="000000" w:themeColor="text1"/>
+            <w:sz w:val="24"/>
+            <w:szCs w:val="24"/>
+          </w:rPr>
+          <w:t>using stars</w:t>
+        </w:r>
+      </w:hyperlink>
+    </w:p>
+    <w:p>
+      <w:pPr>
+        <w:numPr>
+          <w:ilvl w:val="0"/>
+          <w:numId w:val="1"/>
+        </w:numPr>
+        <w:shd w:val="clear" w:color="auto" w:fill="FFFFFF"/>
+        <w:spacing w:before="100" w:beforeAutospacing="1" w:after="100" w:afterAutospacing="1" w:line="240" w:lineRule="auto"/>
+        <w:rPr>
+          <w:rFonts w:ascii="Times New Roman" w:eastAsia="Times New Roman" w:hAnsi="Times New Roman" w:cs="Times New Roman"/>
+          <w:color w:val="000000" w:themeColor="text1"/>
+          <w:sz w:val="24"/>
+          <w:szCs w:val="24"/>
+        </w:rPr>
+      </w:pPr>
+      <w:r>
+        <w:rPr>
+          <w:rFonts w:ascii="Times New Roman" w:eastAsia="Times New Roman" w:hAnsi="Times New Roman" w:cs="Times New Roman"/>
+          <w:color w:val="000000" w:themeColor="text1"/>
+          <w:sz w:val="24"/>
+          <w:szCs w:val="24"/>
+        </w:rPr>
+        <w:t xml:space="preserve">WAP to print </w:t>
+      </w:r>
+      <w:hyperlink r:id="rId26" w:history="1">
+        <w:r>
+          <w:rPr>
+            <w:rFonts w:ascii="Times New Roman" w:eastAsia="Times New Roman" w:hAnsi="Times New Roman" w:cs="Times New Roman"/>
+            <w:color w:val="000000" w:themeColor="text1"/>
+            <w:sz w:val="24"/>
+            <w:szCs w:val="24"/>
+          </w:rPr>
+          <w:t xml:space="preserve">Diamond pattern </w:t>
+        </w:r>
+        <w:r>
+          <w:rPr>
+            <w:rFonts w:ascii="Times New Roman" w:eastAsia="Times New Roman" w:hAnsi="Times New Roman" w:cs="Times New Roman"/>
+            <w:color w:val="000000" w:themeColor="text1"/>
+            <w:sz w:val="24"/>
+            <w:szCs w:val="24"/>
+          </w:rPr>
+          <w:t>using numbers</w:t>
+        </w:r>
+      </w:hyperlink>
+    </w:p>
+    <w:p>
+      <w:pPr>
+        <w:numPr>
+          <w:ilvl w:val="0"/>
+          <w:numId w:val="1"/>
+        </w:numPr>
+        <w:shd w:val="clear" w:color="auto" w:fill="FFFFFF"/>
+        <w:spacing w:before="100" w:beforeAutospacing="1" w:after="100" w:afterAutospacing="1" w:line="240" w:lineRule="auto"/>
+        <w:rPr>
+          <w:rFonts w:ascii="Times New Roman" w:eastAsia="Times New Roman" w:hAnsi="Times New Roman" w:cs="Times New Roman"/>
+          <w:color w:val="000000" w:themeColor="text1"/>
+          <w:sz w:val="24"/>
+          <w:szCs w:val="24"/>
+        </w:rPr>
+      </w:pPr>
+      <w:r>
+        <w:rPr>
+          <w:rFonts w:ascii="Times New Roman" w:eastAsia="Times New Roman" w:hAnsi="Times New Roman" w:cs="Times New Roman"/>
+          <w:color w:val="000000" w:themeColor="text1"/>
+          <w:sz w:val="24"/>
+          <w:szCs w:val="24"/>
+        </w:rPr>
+        <w:t xml:space="preserve">WAP to print </w:t>
+      </w:r>
+      <w:hyperlink r:id="rId27" w:history="1">
+        <w:r>
+          <w:rPr>
+            <w:rFonts w:ascii="Times New Roman" w:eastAsia="Times New Roman" w:hAnsi="Times New Roman" w:cs="Times New Roman"/>
+            <w:color w:val="000000" w:themeColor="text1"/>
+            <w:sz w:val="24"/>
+            <w:szCs w:val="24"/>
+          </w:rPr>
+          <w:t>Floyd’s triangle</w:t>
+        </w:r>
+      </w:hyperlink>
+    </w:p>
+    <w:p>
+      <w:pPr>
+        <w:numPr>
+          <w:ilvl w:val="0"/>
+          <w:numId w:val="1"/>
+        </w:numPr>
+        <w:shd w:val="clear" w:color="auto" w:fill="FFFFFF"/>
+        <w:spacing w:before="100" w:beforeAutospacing="1" w:after="100" w:afterAutospacing="1" w:line="240" w:lineRule="auto"/>
+        <w:rPr>
+          <w:rFonts w:ascii="Times New Roman" w:eastAsia="Times New Roman" w:hAnsi="Times New Roman" w:cs="Times New Roman"/>
+          <w:color w:val="000000" w:themeColor="text1"/>
+          <w:sz w:val="24"/>
+          <w:szCs w:val="24"/>
+        </w:rPr>
+      </w:pPr>
+      <w:r>
+        <w:rPr>
+          <w:rFonts w:ascii="Times New Roman" w:eastAsia="Times New Roman" w:hAnsi="Times New Roman" w:cs="Times New Roman"/>
+          <w:color w:val="000000" w:themeColor="text1"/>
+          <w:sz w:val="24"/>
+          <w:szCs w:val="24"/>
+        </w:rPr>
+        <w:t xml:space="preserve">WAP to print </w:t>
+      </w:r>
+      <w:hyperlink r:id="rId28" w:history="1">
+        <w:r>
+          <w:rPr>
+            <w:rFonts w:ascii="Times New Roman" w:eastAsia="Times New Roman" w:hAnsi="Times New Roman" w:cs="Times New Roman"/>
+            <w:color w:val="000000" w:themeColor="text1"/>
+            <w:sz w:val="24"/>
+            <w:szCs w:val="24"/>
+          </w:rPr>
+          <w:t>Pascal triangle</w:t>
+        </w:r>
+      </w:hyperlink>
+    </w:p>
+    <w:p>
+      <w:pPr>
+        <w:numPr>
+          <w:ilvl w:val="0"/>
+          <w:numId w:val="1"/>
+        </w:numPr>
+        <w:shd w:val="clear" w:color="auto" w:fill="FFFF00"/>
+        <w:spacing w:before="100" w:beforeAutospacing="1" w:after="100" w:afterAutospacing="1" w:line="240" w:lineRule="auto"/>
+        <w:rPr>
+          <w:rFonts w:ascii="Times New Roman" w:eastAsia="Times New Roman" w:hAnsi="Times New Roman" w:cs="Times New Roman"/>
+          <w:color w:val="000000" w:themeColor="text1"/>
+          <w:sz w:val="24"/>
+          <w:szCs w:val="24"/>
+        </w:rPr>
+      </w:pPr>
+      <w:r>
+        <w:rPr>
+          <w:rFonts w:ascii="Times New Roman" w:eastAsia="Times New Roman" w:hAnsi="Times New Roman" w:cs="Times New Roman"/>
+          <w:color w:val="000000" w:themeColor="text1"/>
+          <w:sz w:val="24"/>
+          <w:szCs w:val="24"/>
+        </w:rPr>
+        <w:t xml:space="preserve">WAP to find out </w:t>
+      </w:r>
+      <w:hyperlink r:id="rId29" w:history="1">
+        <w:r>
+          <w:rPr>
+            <w:rFonts w:ascii="Times New Roman" w:eastAsia="Times New Roman" w:hAnsi="Times New Roman" w:cs="Times New Roman"/>
+            <w:color w:val="000000" w:themeColor="text1"/>
+            <w:sz w:val="24"/>
+            <w:szCs w:val="24"/>
+          </w:rPr>
+          <w:t>Smallest and largest element in an array</w:t>
+        </w:r>
+      </w:hyperlink>
+    </w:p>
+    <w:p>
+      <w:pPr>
+        <w:numPr>
+          <w:ilvl w:val="0"/>
+          <w:numId w:val="1"/>
+        </w:numPr>
+        <w:shd w:val="clear" w:color="auto" w:fill="FFFF00"/>
+        <w:spacing w:before="100" w:beforeAutospacing="1" w:after="100" w:afterAutospacing="1" w:line="240" w:lineRule="auto"/>
+        <w:rPr>
+          <w:rFonts w:ascii="Times New Roman" w:eastAsia="Times New Roman" w:hAnsi="Times New Roman" w:cs="Times New Roman"/>
+          <w:color w:val="000000" w:themeColor="text1"/>
+          <w:sz w:val="24"/>
+          <w:szCs w:val="24"/>
+        </w:rPr>
+      </w:pPr>
+      <w:r>
+        <w:rPr>
+          <w:rFonts w:ascii="Times New Roman" w:eastAsia="Times New Roman" w:hAnsi="Times New Roman" w:cs="Times New Roman"/>
+          <w:color w:val="000000" w:themeColor="text1"/>
+          <w:sz w:val="24"/>
+          <w:szCs w:val="24"/>
+        </w:rPr>
+        <w:t xml:space="preserve">WAP to find out </w:t>
+      </w:r>
+      <w:hyperlink r:id="rId30" w:history="1">
+        <w:r>
+          <w:rPr>
+            <w:rFonts w:ascii="Times New Roman" w:eastAsia="Times New Roman" w:hAnsi="Times New Roman" w:cs="Times New Roman"/>
+            <w:color w:val="000000" w:themeColor="text1"/>
+            <w:sz w:val="24"/>
+            <w:szCs w:val="24"/>
+          </w:rPr>
+          <w:t>Sum of elements in an array</w:t>
+        </w:r>
+      </w:hyperlink>
+    </w:p>
+    <w:p>
+      <w:pPr>
+        <w:numPr>
+          <w:ilvl w:val="0"/>
+          <w:numId w:val="1"/>
+        </w:numPr>
+        <w:shd w:val="clear" w:color="auto" w:fill="FFFF00"/>
+        <w:spacing w:before="100" w:beforeAutospacing="1" w:after="100" w:afterAutospacing="1" w:line="240" w:lineRule="auto"/>
+        <w:rPr>
+          <w:rFonts w:ascii="Times New Roman" w:eastAsia="Times New Roman" w:hAnsi="Times New Roman" w:cs="Times New Roman"/>
+          <w:color w:val="000000" w:themeColor="text1"/>
+          <w:sz w:val="24"/>
+          <w:szCs w:val="24"/>
+        </w:rPr>
+      </w:pPr>
+      <w:r>
+        <w:rPr>
+          <w:rFonts w:ascii="Times New Roman" w:eastAsia="Times New Roman" w:hAnsi="Times New Roman" w:cs="Times New Roman"/>
+          <w:color w:val="000000" w:themeColor="text1"/>
+          <w:sz w:val="24"/>
+          <w:szCs w:val="24"/>
+        </w:rPr>
+        <w:t xml:space="preserve">WAP to </w:t>
+      </w:r>
+      <w:hyperlink r:id="rId31" w:history="1">
+        <w:r>
+          <w:rPr>
+            <w:rFonts w:ascii="Times New Roman" w:eastAsia="Times New Roman" w:hAnsi="Times New Roman" w:cs="Times New Roman"/>
+            <w:color w:val="000000" w:themeColor="text1"/>
+            <w:sz w:val="24"/>
+            <w:szCs w:val="24"/>
+          </w:rPr>
+          <w:t>Check if two arrays are the same or not</w:t>
+        </w:r>
+      </w:hyperlink>
+    </w:p>
+    <w:p>
+      <w:pPr>
+        <w:numPr>
+          <w:ilvl w:val="0"/>
+          <w:numId w:val="1"/>
+        </w:numPr>
+        <w:shd w:val="clear" w:color="auto" w:fill="FFFF00"/>
+        <w:spacing w:before="100" w:beforeAutospacing="1" w:after="100" w:afterAutospacing="1" w:line="240" w:lineRule="auto"/>
+        <w:rPr>
+          <w:rFonts w:ascii="Times New Roman" w:eastAsia="Times New Roman" w:hAnsi="Times New Roman" w:cs="Times New Roman"/>
+          <w:color w:val="000000" w:themeColor="text1"/>
+          <w:sz w:val="24"/>
+          <w:szCs w:val="24"/>
+        </w:rPr>
+      </w:pPr>
+      <w:r>
+        <w:rPr>
+          <w:rFonts w:ascii="Times New Roman" w:eastAsia="Times New Roman" w:hAnsi="Times New Roman" w:cs="Times New Roman"/>
+          <w:color w:val="000000" w:themeColor="text1"/>
+          <w:sz w:val="24"/>
+          <w:szCs w:val="24"/>
+        </w:rPr>
+        <w:t xml:space="preserve">WAP to find out </w:t>
+      </w:r>
+      <w:hyperlink r:id="rId32" w:history="1">
+        <w:r>
+          <w:rPr>
+            <w:rFonts w:ascii="Times New Roman" w:eastAsia="Times New Roman" w:hAnsi="Times New Roman" w:cs="Times New Roman"/>
+            <w:color w:val="000000" w:themeColor="text1"/>
+            <w:sz w:val="24"/>
+            <w:szCs w:val="24"/>
+          </w:rPr>
+          <w:t>Sum of positive square elements in an array</w:t>
+        </w:r>
+      </w:hyperlink>
+    </w:p>
+    <w:p>
+      <w:pPr>
+        <w:numPr>
+          <w:ilvl w:val="0"/>
+          <w:numId w:val="1"/>
+        </w:numPr>
+        <w:shd w:val="clear" w:color="auto" w:fill="FFFF00"/>
+        <w:spacing w:before="100" w:beforeAutospacing="1" w:after="100" w:afterAutospacing="1" w:line="240" w:lineRule="auto"/>
+        <w:rPr>
+          <w:rFonts w:ascii="Times New Roman" w:eastAsia="Times New Roman" w:hAnsi="Times New Roman" w:cs="Times New Roman"/>
+          <w:color w:val="000000" w:themeColor="text1"/>
+          <w:sz w:val="24"/>
+          <w:szCs w:val="24"/>
+        </w:rPr>
+      </w:pPr>
+      <w:r>
+        <w:rPr>
+          <w:rFonts w:ascii="Times New Roman" w:eastAsia="Times New Roman" w:hAnsi="Times New Roman" w:cs="Times New Roman"/>
+          <w:color w:val="000000" w:themeColor="text1"/>
+          <w:sz w:val="24"/>
+          <w:szCs w:val="24"/>
+          <w:shd w:val="clear" w:color="auto" w:fill="FFFF00"/>
+        </w:rPr>
+        <w:t xml:space="preserve">WAP to identify </w:t>
+      </w:r>
+      <w:hyperlink r:id="rId33" w:history="1">
+        <w:r>
+          <w:rPr>
+            <w:rFonts w:ascii="Times New Roman" w:eastAsia="Times New Roman" w:hAnsi="Times New Roman" w:cs="Times New Roman"/>
+            <w:color w:val="000000" w:themeColor="text1"/>
+            <w:sz w:val="24"/>
+            <w:szCs w:val="24"/>
+            <w:shd w:val="clear" w:color="auto" w:fill="FFFF00"/>
+          </w:rPr>
+          <w:t>Second smallest element in an array</w:t>
+        </w:r>
+      </w:hyperlink>
+    </w:p>
+    <w:p>
+      <w:pPr>
+        <w:numPr>
+          <w:ilvl w:val="0"/>
+          <w:numId w:val="1"/>
+        </w:numPr>
+        <w:shd w:val="clear" w:color="auto" w:fill="FFFF00"/>
+        <w:spacing w:before="100" w:beforeAutospacing="1" w:after="100" w:afterAutospacing="1" w:line="240" w:lineRule="auto"/>
+        <w:rPr>
+          <w:rFonts w:ascii="Times New Roman" w:eastAsia="Times New Roman" w:hAnsi="Times New Roman" w:cs="Times New Roman"/>
+          <w:color w:val="000000" w:themeColor="text1"/>
+          <w:sz w:val="24"/>
+          <w:szCs w:val="24"/>
+        </w:rPr>
+      </w:pPr>
+      <w:r>
+        <w:rPr>
+          <w:rFonts w:ascii="Times New Roman" w:eastAsia="Times New Roman" w:hAnsi="Times New Roman" w:cs="Times New Roman"/>
+          <w:color w:val="000000" w:themeColor="text1"/>
+          <w:sz w:val="24"/>
+          <w:szCs w:val="24"/>
+        </w:rPr>
+        <w:t xml:space="preserve">WAP to </w:t>
+      </w:r>
+      <w:hyperlink r:id="rId34" w:history="1">
+        <w:r>
+          <w:rPr>
+            <w:rFonts w:ascii="Times New Roman" w:eastAsia="Times New Roman" w:hAnsi="Times New Roman" w:cs="Times New Roman"/>
+            <w:color w:val="000000" w:themeColor="text1"/>
+            <w:sz w:val="24"/>
+            <w:szCs w:val="24"/>
+          </w:rPr>
+          <w:t>Sorting the elements of an array</w:t>
+        </w:r>
+      </w:hyperlink>
+    </w:p>
+    <w:p>
+      <w:pPr>
+        <w:numPr>
+          <w:ilvl w:val="0"/>
+          <w:numId w:val="1"/>
+        </w:numPr>
+        <w:shd w:val="clear" w:color="auto" w:fill="FFFF00"/>
+        <w:spacing w:before="100" w:beforeAutospacing="1" w:after="100" w:afterAutospacing="1" w:line="240" w:lineRule="auto"/>
+        <w:rPr>
+          <w:rFonts w:ascii="Times New Roman" w:eastAsia="Times New Roman" w:hAnsi="Times New Roman" w:cs="Times New Roman"/>
+          <w:color w:val="000000" w:themeColor="text1"/>
+          <w:sz w:val="24"/>
+          <w:szCs w:val="24"/>
+        </w:rPr>
+      </w:pPr>
+      <w:r>
+        <w:rPr>
+          <w:rFonts w:ascii="Times New Roman" w:eastAsia="Times New Roman" w:hAnsi="Times New Roman" w:cs="Times New Roman"/>
+          <w:color w:val="000000" w:themeColor="text1"/>
+          <w:sz w:val="24"/>
+          <w:szCs w:val="24"/>
+        </w:rPr>
+        <w:t xml:space="preserve">WAP to </w:t>
+      </w:r>
+      <w:hyperlink r:id="rId35" w:history="1">
+        <w:r>
+          <w:rPr>
+            <w:rFonts w:ascii="Times New Roman" w:eastAsia="Times New Roman" w:hAnsi="Times New Roman" w:cs="Times New Roman"/>
+            <w:color w:val="000000" w:themeColor="text1"/>
+            <w:sz w:val="24"/>
+            <w:szCs w:val="24"/>
+          </w:rPr>
+          <w:t>Reversing an array</w:t>
+        </w:r>
+      </w:hyperlink>
       <w:bookmarkStart w:id="0" w:name="_GoBack"/>
       <w:bookmarkEnd w:id="0"/>
     </w:p>
     <w:p>
       <w:pPr>
-        <w:pStyle w:val="ListParagraph"/>
-        <w:numPr>
-          <w:ilvl w:val="0"/>
-          <w:numId w:val="1"/>
-        </w:numPr>
-        <w:rPr>
-          <w:rFonts w:ascii="Times New Roman" w:hAnsi="Times New Roman" w:cs="Times New Roman"/>
-          <w:color w:val="000000" w:themeColor="text1"/>
-          <w:sz w:val="24"/>
-          <w:szCs w:val="24"/>
-        </w:rPr>
-      </w:pPr>
-      <w:r>
-        <w:rPr>
-          <w:rFonts w:ascii="Times New Roman" w:eastAsia="Times New Roman" w:hAnsi="Times New Roman" w:cs="Times New Roman"/>
-          <w:color w:val="000000" w:themeColor="text1"/>
-          <w:sz w:val="24"/>
-          <w:szCs w:val="24"/>
-        </w:rPr>
-        <w:t xml:space="preserve">WAP to print </w:t>
-      </w:r>
-      <w:hyperlink r:id="rId7" w:history="1">
-        <w:r>
-          <w:rPr>
-            <w:rFonts w:ascii="Times New Roman" w:eastAsia="Times New Roman" w:hAnsi="Times New Roman" w:cs="Times New Roman"/>
-            <w:color w:val="000000" w:themeColor="text1"/>
-            <w:sz w:val="24"/>
-            <w:szCs w:val="24"/>
-          </w:rPr>
-          <w:t>Armstrong numbers between two intervals</w:t>
-        </w:r>
-      </w:hyperlink>
-    </w:p>
-    <w:p>
-      <w:pPr>
-        <w:pStyle w:val="ListParagraph"/>
-        <w:numPr>
-          <w:ilvl w:val="0"/>
-          <w:numId w:val="1"/>
-        </w:numPr>
-        <w:rPr>
-          <w:rFonts w:ascii="Times New Roman" w:hAnsi="Times New Roman" w:cs="Times New Roman"/>
-          <w:color w:val="000000" w:themeColor="text1"/>
-          <w:sz w:val="24"/>
-          <w:szCs w:val="24"/>
-        </w:rPr>
-      </w:pPr>
-      <w:r>
-        <w:rPr>
-          <w:rFonts w:ascii="Times New Roman" w:eastAsia="Times New Roman" w:hAnsi="Times New Roman" w:cs="Times New Roman"/>
-          <w:color w:val="000000" w:themeColor="text1"/>
-          <w:sz w:val="24"/>
-          <w:szCs w:val="24"/>
-        </w:rPr>
-        <w:t>“</w:t>
-      </w:r>
-      <w:hyperlink r:id="rId8" w:history="1">
-        <w:r>
-          <w:rPr>
-            <w:rFonts w:ascii="Times New Roman" w:eastAsia="Times New Roman" w:hAnsi="Times New Roman" w:cs="Times New Roman"/>
-            <w:color w:val="000000" w:themeColor="text1"/>
-            <w:sz w:val="24"/>
-            <w:szCs w:val="24"/>
-          </w:rPr>
-          <w:t xml:space="preserve">Can a number be expressed as a sum of two prime numbers”—WAP to </w:t>
-        </w:r>
-        <w:proofErr w:type="spellStart"/>
-        <w:r>
-          <w:rPr>
-            <w:rFonts w:ascii="Times New Roman" w:eastAsia="Times New Roman" w:hAnsi="Times New Roman" w:cs="Times New Roman"/>
-            <w:color w:val="000000" w:themeColor="text1"/>
-            <w:sz w:val="24"/>
-            <w:szCs w:val="24"/>
-          </w:rPr>
-          <w:t>exaplain</w:t>
-        </w:r>
-        <w:proofErr w:type="spellEnd"/>
-        <w:r>
-          <w:rPr>
-            <w:rFonts w:ascii="Times New Roman" w:eastAsia="Times New Roman" w:hAnsi="Times New Roman" w:cs="Times New Roman"/>
-            <w:color w:val="000000" w:themeColor="text1"/>
-            <w:sz w:val="24"/>
-            <w:szCs w:val="24"/>
-          </w:rPr>
-          <w:t>?</w:t>
-        </w:r>
-      </w:hyperlink>
-    </w:p>
-    <w:p>
-      <w:pPr>
-        <w:pStyle w:val="ListParagraph"/>
-        <w:numPr>
-          <w:ilvl w:val="0"/>
-          <w:numId w:val="1"/>
-        </w:numPr>
-        <w:rPr>
-          <w:rFonts w:ascii="Times New Roman" w:hAnsi="Times New Roman" w:cs="Times New Roman"/>
-          <w:color w:val="000000" w:themeColor="text1"/>
-          <w:sz w:val="24"/>
-          <w:szCs w:val="24"/>
-        </w:rPr>
-      </w:pPr>
-      <w:r>
-        <w:rPr>
-          <w:rFonts w:ascii="Times New Roman" w:eastAsia="Times New Roman" w:hAnsi="Times New Roman" w:cs="Times New Roman"/>
-          <w:color w:val="000000" w:themeColor="text1"/>
-          <w:sz w:val="24"/>
-          <w:szCs w:val="24"/>
-        </w:rPr>
-        <w:t xml:space="preserve">WAP to </w:t>
-      </w:r>
-      <w:hyperlink r:id="rId9" w:history="1">
-        <w:r>
-          <w:rPr>
-            <w:rFonts w:ascii="Times New Roman" w:eastAsia="Times New Roman" w:hAnsi="Times New Roman" w:cs="Times New Roman"/>
-            <w:color w:val="000000" w:themeColor="text1"/>
-            <w:sz w:val="24"/>
-            <w:szCs w:val="24"/>
-          </w:rPr>
-          <w:t>Replace all 0’s with 1 in a given integer</w:t>
-        </w:r>
-      </w:hyperlink>
-    </w:p>
-    <w:p>
-      <w:pPr>
-        <w:pStyle w:val="ListParagraph"/>
-        <w:numPr>
-          <w:ilvl w:val="0"/>
-          <w:numId w:val="1"/>
-        </w:numPr>
-        <w:shd w:val="clear" w:color="auto" w:fill="FFFF00"/>
-        <w:rPr>
-          <w:rFonts w:ascii="Times New Roman" w:hAnsi="Times New Roman" w:cs="Times New Roman"/>
-          <w:color w:val="000000" w:themeColor="text1"/>
-          <w:sz w:val="24"/>
-          <w:szCs w:val="24"/>
-        </w:rPr>
-      </w:pPr>
-      <w:r>
-        <w:rPr>
-          <w:rFonts w:ascii="Times New Roman" w:eastAsia="Times New Roman" w:hAnsi="Times New Roman" w:cs="Times New Roman"/>
-          <w:color w:val="000000" w:themeColor="text1"/>
-          <w:sz w:val="24"/>
-          <w:szCs w:val="24"/>
-        </w:rPr>
-        <w:t xml:space="preserve">WAP </w:t>
-      </w:r>
-      <w:hyperlink r:id="rId10" w:history="1">
-        <w:r>
-          <w:rPr>
-            <w:rFonts w:ascii="Times New Roman" w:eastAsia="Times New Roman" w:hAnsi="Times New Roman" w:cs="Times New Roman"/>
-            <w:color w:val="000000" w:themeColor="text1"/>
-            <w:sz w:val="24"/>
-            <w:szCs w:val="24"/>
-          </w:rPr>
-          <w:t>Binary to decimal conversion</w:t>
-        </w:r>
-      </w:hyperlink>
-    </w:p>
-    <w:p>
-      <w:pPr>
-        <w:pStyle w:val="ListParagraph"/>
-        <w:numPr>
-          <w:ilvl w:val="0"/>
-          <w:numId w:val="1"/>
-        </w:numPr>
-        <w:shd w:val="clear" w:color="auto" w:fill="FFFF00"/>
-        <w:rPr>
-          <w:rFonts w:ascii="Times New Roman" w:hAnsi="Times New Roman" w:cs="Times New Roman"/>
-          <w:color w:val="000000" w:themeColor="text1"/>
-          <w:sz w:val="24"/>
-          <w:szCs w:val="24"/>
-        </w:rPr>
-      </w:pPr>
-      <w:r>
-        <w:rPr>
-          <w:rFonts w:ascii="Times New Roman" w:eastAsia="Times New Roman" w:hAnsi="Times New Roman" w:cs="Times New Roman"/>
-          <w:color w:val="000000" w:themeColor="text1"/>
-          <w:sz w:val="24"/>
-          <w:szCs w:val="24"/>
-        </w:rPr>
-        <w:t xml:space="preserve">WAP </w:t>
-      </w:r>
-      <w:hyperlink r:id="rId11" w:history="1">
-        <w:r>
-          <w:rPr>
-            <w:rFonts w:ascii="Times New Roman" w:eastAsia="Times New Roman" w:hAnsi="Times New Roman" w:cs="Times New Roman"/>
-            <w:color w:val="000000" w:themeColor="text1"/>
-            <w:sz w:val="24"/>
-            <w:szCs w:val="24"/>
-          </w:rPr>
-          <w:t>Decimal to binary conversion</w:t>
-        </w:r>
-      </w:hyperlink>
-    </w:p>
-    <w:p>
-      <w:pPr>
-        <w:pStyle w:val="ListParagraph"/>
-        <w:numPr>
-          <w:ilvl w:val="0"/>
-          <w:numId w:val="1"/>
-        </w:numPr>
-        <w:rPr>
-          <w:rFonts w:ascii="Times New Roman" w:hAnsi="Times New Roman" w:cs="Times New Roman"/>
-          <w:color w:val="000000" w:themeColor="text1"/>
-          <w:sz w:val="24"/>
-          <w:szCs w:val="24"/>
-        </w:rPr>
-      </w:pPr>
-      <w:r>
-        <w:rPr>
-          <w:rFonts w:ascii="Times New Roman" w:eastAsia="Times New Roman" w:hAnsi="Times New Roman" w:cs="Times New Roman"/>
-          <w:color w:val="000000" w:themeColor="text1"/>
-          <w:sz w:val="24"/>
-          <w:szCs w:val="24"/>
-        </w:rPr>
-        <w:t xml:space="preserve">WAP </w:t>
-      </w:r>
-      <w:hyperlink r:id="rId12" w:history="1">
-        <w:r>
-          <w:rPr>
-            <w:rFonts w:ascii="Times New Roman" w:eastAsia="Times New Roman" w:hAnsi="Times New Roman" w:cs="Times New Roman"/>
-            <w:color w:val="000000" w:themeColor="text1"/>
-            <w:sz w:val="24"/>
-            <w:szCs w:val="24"/>
-          </w:rPr>
-          <w:t>Decimal to octal conversion</w:t>
-        </w:r>
-      </w:hyperlink>
-    </w:p>
-    <w:p>
-      <w:pPr>
-        <w:pStyle w:val="ListParagraph"/>
-        <w:numPr>
-          <w:ilvl w:val="0"/>
-          <w:numId w:val="1"/>
-        </w:numPr>
-        <w:rPr>
-          <w:rFonts w:ascii="Times New Roman" w:hAnsi="Times New Roman" w:cs="Times New Roman"/>
-          <w:color w:val="000000" w:themeColor="text1"/>
-          <w:sz w:val="24"/>
-          <w:szCs w:val="24"/>
-        </w:rPr>
-      </w:pPr>
-      <w:r>
-        <w:rPr>
-          <w:rFonts w:ascii="Times New Roman" w:eastAsia="Times New Roman" w:hAnsi="Times New Roman" w:cs="Times New Roman"/>
-          <w:color w:val="000000" w:themeColor="text1"/>
-          <w:sz w:val="24"/>
-          <w:szCs w:val="24"/>
-        </w:rPr>
-        <w:t xml:space="preserve">WAP </w:t>
-      </w:r>
-      <w:hyperlink r:id="rId13" w:history="1">
-        <w:r>
-          <w:rPr>
-            <w:rFonts w:ascii="Times New Roman" w:eastAsia="Times New Roman" w:hAnsi="Times New Roman" w:cs="Times New Roman"/>
-            <w:color w:val="000000" w:themeColor="text1"/>
-            <w:sz w:val="24"/>
-            <w:szCs w:val="24"/>
-          </w:rPr>
-          <w:t>Octal to decimal conversion</w:t>
-        </w:r>
-      </w:hyperlink>
-    </w:p>
-    <w:p>
-      <w:pPr>
-        <w:numPr>
-          <w:ilvl w:val="0"/>
-          <w:numId w:val="1"/>
-        </w:numPr>
-        <w:shd w:val="clear" w:color="auto" w:fill="FFFFFF"/>
-        <w:spacing w:before="100" w:beforeAutospacing="1" w:after="100" w:afterAutospacing="1" w:line="240" w:lineRule="auto"/>
-        <w:rPr>
-          <w:rFonts w:ascii="Times New Roman" w:eastAsia="Times New Roman" w:hAnsi="Times New Roman" w:cs="Times New Roman"/>
-          <w:color w:val="000000" w:themeColor="text1"/>
-          <w:sz w:val="24"/>
-          <w:szCs w:val="24"/>
-        </w:rPr>
-      </w:pPr>
-      <w:r>
-        <w:rPr>
-          <w:rFonts w:ascii="Times New Roman" w:eastAsia="Times New Roman" w:hAnsi="Times New Roman" w:cs="Times New Roman"/>
-          <w:color w:val="000000" w:themeColor="text1"/>
-          <w:sz w:val="24"/>
-          <w:szCs w:val="24"/>
-        </w:rPr>
-        <w:lastRenderedPageBreak/>
-        <w:t xml:space="preserve">WAP </w:t>
-      </w:r>
-      <w:hyperlink r:id="rId14" w:history="1">
-        <w:r>
-          <w:rPr>
-            <w:rFonts w:ascii="Times New Roman" w:eastAsia="Times New Roman" w:hAnsi="Times New Roman" w:cs="Times New Roman"/>
-            <w:color w:val="000000" w:themeColor="text1"/>
-            <w:sz w:val="24"/>
-            <w:szCs w:val="24"/>
-          </w:rPr>
-          <w:t>Binary to octal conversion</w:t>
-        </w:r>
-      </w:hyperlink>
-    </w:p>
-    <w:p>
-      <w:pPr>
-        <w:numPr>
-          <w:ilvl w:val="0"/>
-          <w:numId w:val="1"/>
-        </w:numPr>
-        <w:shd w:val="clear" w:color="auto" w:fill="FFFFFF"/>
-        <w:spacing w:before="100" w:beforeAutospacing="1" w:after="100" w:afterAutospacing="1" w:line="240" w:lineRule="auto"/>
-        <w:rPr>
-          <w:rFonts w:ascii="Times New Roman" w:eastAsia="Times New Roman" w:hAnsi="Times New Roman" w:cs="Times New Roman"/>
-          <w:color w:val="000000" w:themeColor="text1"/>
-          <w:sz w:val="24"/>
-          <w:szCs w:val="24"/>
-        </w:rPr>
-      </w:pPr>
-      <w:r>
-        <w:rPr>
-          <w:rFonts w:ascii="Times New Roman" w:eastAsia="Times New Roman" w:hAnsi="Times New Roman" w:cs="Times New Roman"/>
-          <w:color w:val="000000" w:themeColor="text1"/>
-          <w:sz w:val="24"/>
-          <w:szCs w:val="24"/>
-        </w:rPr>
-        <w:t xml:space="preserve">WAP </w:t>
-      </w:r>
-      <w:hyperlink r:id="rId15" w:history="1">
-        <w:r>
-          <w:rPr>
-            <w:rFonts w:ascii="Times New Roman" w:eastAsia="Times New Roman" w:hAnsi="Times New Roman" w:cs="Times New Roman"/>
-            <w:color w:val="000000" w:themeColor="text1"/>
-            <w:sz w:val="24"/>
-            <w:szCs w:val="24"/>
-          </w:rPr>
-          <w:t>Octal to binary conversion</w:t>
-        </w:r>
-      </w:hyperlink>
-    </w:p>
-    <w:p>
-      <w:pPr>
-        <w:numPr>
-          <w:ilvl w:val="0"/>
-          <w:numId w:val="1"/>
-        </w:numPr>
-        <w:shd w:val="clear" w:color="auto" w:fill="FFFFFF"/>
-        <w:spacing w:before="100" w:beforeAutospacing="1" w:after="100" w:afterAutospacing="1" w:line="240" w:lineRule="auto"/>
-        <w:rPr>
-          <w:rFonts w:ascii="Times New Roman" w:eastAsia="Times New Roman" w:hAnsi="Times New Roman" w:cs="Times New Roman"/>
-          <w:color w:val="000000" w:themeColor="text1"/>
-          <w:sz w:val="24"/>
-          <w:szCs w:val="24"/>
-        </w:rPr>
-      </w:pPr>
-      <w:r>
-        <w:rPr>
-          <w:rFonts w:ascii="Times New Roman" w:eastAsia="Times New Roman" w:hAnsi="Times New Roman" w:cs="Times New Roman"/>
-          <w:color w:val="000000" w:themeColor="text1"/>
-          <w:sz w:val="24"/>
-          <w:szCs w:val="24"/>
-        </w:rPr>
-        <w:t xml:space="preserve">WAP to </w:t>
-      </w:r>
-      <w:hyperlink r:id="rId16" w:history="1">
-        <w:r>
-          <w:rPr>
-            <w:rFonts w:ascii="Times New Roman" w:eastAsia="Times New Roman" w:hAnsi="Times New Roman" w:cs="Times New Roman"/>
-            <w:color w:val="000000" w:themeColor="text1"/>
-            <w:sz w:val="24"/>
-            <w:szCs w:val="24"/>
-          </w:rPr>
-          <w:t>Convert digit/number to words</w:t>
-        </w:r>
-      </w:hyperlink>
-    </w:p>
-    <w:p>
-      <w:pPr>
-        <w:numPr>
-          <w:ilvl w:val="0"/>
-          <w:numId w:val="1"/>
-        </w:numPr>
-        <w:shd w:val="clear" w:color="auto" w:fill="FFFFFF"/>
-        <w:spacing w:before="100" w:beforeAutospacing="1" w:after="100" w:afterAutospacing="1" w:line="240" w:lineRule="auto"/>
-        <w:rPr>
-          <w:rFonts w:ascii="Times New Roman" w:eastAsia="Times New Roman" w:hAnsi="Times New Roman" w:cs="Times New Roman"/>
-          <w:color w:val="000000" w:themeColor="text1"/>
-          <w:sz w:val="24"/>
-          <w:szCs w:val="24"/>
-        </w:rPr>
-      </w:pPr>
-      <w:r>
-        <w:rPr>
-          <w:rFonts w:ascii="Times New Roman" w:eastAsia="Times New Roman" w:hAnsi="Times New Roman" w:cs="Times New Roman"/>
-          <w:color w:val="000000" w:themeColor="text1"/>
-          <w:sz w:val="24"/>
-          <w:szCs w:val="24"/>
-        </w:rPr>
-        <w:t xml:space="preserve">WAP to find out </w:t>
-      </w:r>
-      <w:hyperlink r:id="rId17" w:history="1">
-        <w:r>
-          <w:rPr>
-            <w:rFonts w:ascii="Times New Roman" w:eastAsia="Times New Roman" w:hAnsi="Times New Roman" w:cs="Times New Roman"/>
-            <w:color w:val="000000" w:themeColor="text1"/>
-            <w:sz w:val="24"/>
-            <w:szCs w:val="24"/>
-          </w:rPr>
-          <w:t>Number of days in a given month of a given year</w:t>
-        </w:r>
-      </w:hyperlink>
-    </w:p>
-    <w:p>
-      <w:pPr>
-        <w:numPr>
-          <w:ilvl w:val="0"/>
-          <w:numId w:val="1"/>
-        </w:numPr>
-        <w:shd w:val="clear" w:color="auto" w:fill="FFFFFF"/>
-        <w:spacing w:before="100" w:beforeAutospacing="1" w:after="100" w:afterAutospacing="1" w:line="240" w:lineRule="auto"/>
-        <w:rPr>
-          <w:rFonts w:ascii="Times New Roman" w:eastAsia="Times New Roman" w:hAnsi="Times New Roman" w:cs="Times New Roman"/>
-          <w:color w:val="000000" w:themeColor="text1"/>
-          <w:sz w:val="24"/>
-          <w:szCs w:val="24"/>
-        </w:rPr>
-      </w:pPr>
-      <w:r>
-        <w:rPr>
-          <w:rFonts w:ascii="Times New Roman" w:eastAsia="Times New Roman" w:hAnsi="Times New Roman" w:cs="Times New Roman"/>
-          <w:color w:val="000000" w:themeColor="text1"/>
-          <w:sz w:val="24"/>
-          <w:szCs w:val="24"/>
-        </w:rPr>
-        <w:t xml:space="preserve">WAP to find out </w:t>
-      </w:r>
-      <w:hyperlink r:id="rId18" w:history="1">
-        <w:r>
-          <w:rPr>
-            <w:rFonts w:ascii="Times New Roman" w:eastAsia="Times New Roman" w:hAnsi="Times New Roman" w:cs="Times New Roman"/>
-            <w:color w:val="000000" w:themeColor="text1"/>
-            <w:sz w:val="24"/>
-            <w:szCs w:val="24"/>
-          </w:rPr>
-          <w:t>Permutations in which n people can occupy r seats in a theatre</w:t>
-        </w:r>
-      </w:hyperlink>
-    </w:p>
-    <w:p>
-      <w:pPr>
-        <w:numPr>
-          <w:ilvl w:val="0"/>
-          <w:numId w:val="1"/>
-        </w:numPr>
-        <w:shd w:val="clear" w:color="auto" w:fill="FFFFFF"/>
-        <w:spacing w:before="100" w:beforeAutospacing="1" w:after="100" w:afterAutospacing="1" w:line="240" w:lineRule="auto"/>
-        <w:rPr>
-          <w:rFonts w:ascii="Times New Roman" w:eastAsia="Times New Roman" w:hAnsi="Times New Roman" w:cs="Times New Roman"/>
-          <w:color w:val="000000" w:themeColor="text1"/>
-          <w:sz w:val="24"/>
-          <w:szCs w:val="24"/>
-        </w:rPr>
-      </w:pPr>
-      <w:r>
-        <w:rPr>
-          <w:rFonts w:ascii="Times New Roman" w:eastAsia="Times New Roman" w:hAnsi="Times New Roman" w:cs="Times New Roman"/>
-          <w:color w:val="000000" w:themeColor="text1"/>
-          <w:sz w:val="24"/>
-          <w:szCs w:val="24"/>
-        </w:rPr>
-        <w:t xml:space="preserve">WAP to find out </w:t>
-      </w:r>
-      <w:hyperlink r:id="rId19" w:history="1">
-        <w:r>
-          <w:rPr>
-            <w:rFonts w:ascii="Times New Roman" w:eastAsia="Times New Roman" w:hAnsi="Times New Roman" w:cs="Times New Roman"/>
-            <w:color w:val="000000" w:themeColor="text1"/>
-            <w:sz w:val="24"/>
-            <w:szCs w:val="24"/>
-          </w:rPr>
-          <w:t>Number of integers which has exactly 9 divisors</w:t>
-        </w:r>
-      </w:hyperlink>
-    </w:p>
-    <w:p>
-      <w:pPr>
-        <w:numPr>
-          <w:ilvl w:val="0"/>
-          <w:numId w:val="1"/>
-        </w:numPr>
-        <w:shd w:val="clear" w:color="auto" w:fill="FFFFFF"/>
-        <w:spacing w:before="100" w:beforeAutospacing="1" w:after="100" w:afterAutospacing="1" w:line="240" w:lineRule="auto"/>
-        <w:rPr>
-          <w:rFonts w:ascii="Times New Roman" w:eastAsia="Times New Roman" w:hAnsi="Times New Roman" w:cs="Times New Roman"/>
-          <w:color w:val="000000" w:themeColor="text1"/>
-          <w:sz w:val="24"/>
-          <w:szCs w:val="24"/>
-        </w:rPr>
-      </w:pPr>
-      <w:r>
-        <w:rPr>
-          <w:rFonts w:ascii="Times New Roman" w:eastAsia="Times New Roman" w:hAnsi="Times New Roman" w:cs="Times New Roman"/>
-          <w:color w:val="000000" w:themeColor="text1"/>
-          <w:sz w:val="24"/>
-          <w:szCs w:val="24"/>
-        </w:rPr>
-        <w:t xml:space="preserve">WAP to find out </w:t>
-      </w:r>
-      <w:hyperlink r:id="rId20" w:history="1">
-        <w:r>
-          <w:rPr>
-            <w:rFonts w:ascii="Times New Roman" w:eastAsia="Times New Roman" w:hAnsi="Times New Roman" w:cs="Times New Roman"/>
-            <w:color w:val="000000" w:themeColor="text1"/>
-            <w:sz w:val="24"/>
-            <w:szCs w:val="24"/>
-          </w:rPr>
-          <w:t>Roots of a quadratic equation</w:t>
-        </w:r>
-      </w:hyperlink>
-    </w:p>
-    <w:p>
-      <w:pPr>
-        <w:numPr>
-          <w:ilvl w:val="0"/>
-          <w:numId w:val="1"/>
-        </w:numPr>
-        <w:shd w:val="clear" w:color="auto" w:fill="FFFFFF"/>
-        <w:spacing w:before="100" w:beforeAutospacing="1" w:after="100" w:afterAutospacing="1" w:line="240" w:lineRule="auto"/>
-        <w:rPr>
-          <w:rFonts w:ascii="Times New Roman" w:eastAsia="Times New Roman" w:hAnsi="Times New Roman" w:cs="Times New Roman"/>
-          <w:color w:val="000000" w:themeColor="text1"/>
-          <w:sz w:val="24"/>
-          <w:szCs w:val="24"/>
-        </w:rPr>
-      </w:pPr>
-      <w:r>
-        <w:rPr>
-          <w:rFonts w:ascii="Times New Roman" w:eastAsia="Times New Roman" w:hAnsi="Times New Roman" w:cs="Times New Roman"/>
-          <w:color w:val="000000" w:themeColor="text1"/>
-          <w:sz w:val="24"/>
-          <w:szCs w:val="24"/>
-        </w:rPr>
-        <w:t xml:space="preserve">WAP to print </w:t>
-      </w:r>
-      <w:hyperlink r:id="rId21" w:history="1">
-        <w:r>
-          <w:rPr>
-            <w:rFonts w:ascii="Times New Roman" w:eastAsia="Times New Roman" w:hAnsi="Times New Roman" w:cs="Times New Roman"/>
-            <w:color w:val="000000" w:themeColor="text1"/>
-            <w:sz w:val="24"/>
-            <w:szCs w:val="24"/>
-          </w:rPr>
-          <w:t>Solid rectangle star pattern</w:t>
-        </w:r>
-      </w:hyperlink>
-    </w:p>
-    <w:p>
-      <w:pPr>
-        <w:numPr>
-          <w:ilvl w:val="0"/>
-          <w:numId w:val="1"/>
-        </w:numPr>
-        <w:shd w:val="clear" w:color="auto" w:fill="FFFFFF"/>
-        <w:spacing w:before="100" w:beforeAutospacing="1" w:after="100" w:afterAutospacing="1" w:line="240" w:lineRule="auto"/>
-        <w:rPr>
-          <w:rFonts w:ascii="Times New Roman" w:eastAsia="Times New Roman" w:hAnsi="Times New Roman" w:cs="Times New Roman"/>
-          <w:color w:val="000000" w:themeColor="text1"/>
-          <w:sz w:val="24"/>
-          <w:szCs w:val="24"/>
-        </w:rPr>
-      </w:pPr>
-      <w:r>
-        <w:rPr>
-          <w:rFonts w:ascii="Times New Roman" w:eastAsia="Times New Roman" w:hAnsi="Times New Roman" w:cs="Times New Roman"/>
-          <w:color w:val="000000" w:themeColor="text1"/>
-          <w:sz w:val="24"/>
-          <w:szCs w:val="24"/>
-        </w:rPr>
-        <w:t xml:space="preserve">WAP to print </w:t>
-      </w:r>
-      <w:hyperlink r:id="rId22" w:history="1">
-        <w:proofErr w:type="spellStart"/>
-        <w:r>
-          <w:rPr>
-            <w:rFonts w:ascii="Times New Roman" w:eastAsia="Times New Roman" w:hAnsi="Times New Roman" w:cs="Times New Roman"/>
-            <w:color w:val="000000" w:themeColor="text1"/>
-            <w:sz w:val="24"/>
-            <w:szCs w:val="24"/>
-          </w:rPr>
-          <w:t>holow</w:t>
-        </w:r>
-        <w:proofErr w:type="spellEnd"/>
-        <w:r>
-          <w:rPr>
-            <w:rFonts w:ascii="Times New Roman" w:eastAsia="Times New Roman" w:hAnsi="Times New Roman" w:cs="Times New Roman"/>
-            <w:color w:val="000000" w:themeColor="text1"/>
-            <w:sz w:val="24"/>
-            <w:szCs w:val="24"/>
-          </w:rPr>
-          <w:t xml:space="preserve"> rectangle star pattern</w:t>
-        </w:r>
-      </w:hyperlink>
-    </w:p>
-    <w:p>
-      <w:pPr>
-        <w:numPr>
-          <w:ilvl w:val="0"/>
-          <w:numId w:val="1"/>
-        </w:numPr>
-        <w:shd w:val="clear" w:color="auto" w:fill="FFFFFF"/>
-        <w:spacing w:before="100" w:beforeAutospacing="1" w:after="100" w:afterAutospacing="1" w:line="240" w:lineRule="auto"/>
-        <w:rPr>
-          <w:rFonts w:ascii="Times New Roman" w:eastAsia="Times New Roman" w:hAnsi="Times New Roman" w:cs="Times New Roman"/>
-          <w:color w:val="000000" w:themeColor="text1"/>
-          <w:sz w:val="24"/>
-          <w:szCs w:val="24"/>
-        </w:rPr>
-      </w:pPr>
-      <w:r>
-        <w:rPr>
-          <w:rFonts w:ascii="Times New Roman" w:eastAsia="Times New Roman" w:hAnsi="Times New Roman" w:cs="Times New Roman"/>
-          <w:color w:val="000000" w:themeColor="text1"/>
-          <w:sz w:val="24"/>
-          <w:szCs w:val="24"/>
-        </w:rPr>
-        <w:t xml:space="preserve">WAP to print </w:t>
-      </w:r>
-      <w:hyperlink r:id="rId23" w:history="1">
-        <w:r>
-          <w:rPr>
-            <w:rFonts w:ascii="Times New Roman" w:eastAsia="Times New Roman" w:hAnsi="Times New Roman" w:cs="Times New Roman"/>
-            <w:color w:val="000000" w:themeColor="text1"/>
-            <w:sz w:val="24"/>
-            <w:szCs w:val="24"/>
-          </w:rPr>
-          <w:t>Pyramid pattern using stars</w:t>
-        </w:r>
-      </w:hyperlink>
-    </w:p>
-    <w:p>
-      <w:pPr>
-        <w:numPr>
-          <w:ilvl w:val="0"/>
-          <w:numId w:val="1"/>
-        </w:numPr>
-        <w:shd w:val="clear" w:color="auto" w:fill="FFFFFF"/>
-        <w:spacing w:before="100" w:beforeAutospacing="1" w:after="100" w:afterAutospacing="1" w:line="240" w:lineRule="auto"/>
-        <w:rPr>
-          <w:rFonts w:ascii="Times New Roman" w:eastAsia="Times New Roman" w:hAnsi="Times New Roman" w:cs="Times New Roman"/>
-          <w:color w:val="000000" w:themeColor="text1"/>
-          <w:sz w:val="24"/>
-          <w:szCs w:val="24"/>
-        </w:rPr>
-      </w:pPr>
-      <w:r>
-        <w:rPr>
-          <w:rFonts w:ascii="Times New Roman" w:eastAsia="Times New Roman" w:hAnsi="Times New Roman" w:cs="Times New Roman"/>
-          <w:color w:val="000000" w:themeColor="text1"/>
-          <w:sz w:val="24"/>
-          <w:szCs w:val="24"/>
-        </w:rPr>
-        <w:t xml:space="preserve">WAP to print </w:t>
-      </w:r>
-      <w:hyperlink r:id="rId24" w:history="1">
-        <w:r>
-          <w:rPr>
-            <w:rFonts w:ascii="Times New Roman" w:eastAsia="Times New Roman" w:hAnsi="Times New Roman" w:cs="Times New Roman"/>
-            <w:color w:val="000000" w:themeColor="text1"/>
-            <w:sz w:val="24"/>
-            <w:szCs w:val="24"/>
-          </w:rPr>
-          <w:t>Pyramid pattern using numbers</w:t>
-        </w:r>
-      </w:hyperlink>
-    </w:p>
-    <w:p>
-      <w:pPr>
-        <w:numPr>
-          <w:ilvl w:val="0"/>
-          <w:numId w:val="1"/>
-        </w:numPr>
-        <w:shd w:val="clear" w:color="auto" w:fill="FFFFFF"/>
-        <w:spacing w:before="100" w:beforeAutospacing="1" w:after="100" w:afterAutospacing="1" w:line="240" w:lineRule="auto"/>
-        <w:rPr>
-          <w:rFonts w:ascii="Times New Roman" w:eastAsia="Times New Roman" w:hAnsi="Times New Roman" w:cs="Times New Roman"/>
-          <w:color w:val="000000" w:themeColor="text1"/>
-          <w:sz w:val="24"/>
-          <w:szCs w:val="24"/>
-        </w:rPr>
-      </w:pPr>
-      <w:r>
-        <w:rPr>
-          <w:rFonts w:ascii="Times New Roman" w:eastAsia="Times New Roman" w:hAnsi="Times New Roman" w:cs="Times New Roman"/>
-          <w:color w:val="000000" w:themeColor="text1"/>
-          <w:sz w:val="24"/>
-          <w:szCs w:val="24"/>
-        </w:rPr>
-        <w:t xml:space="preserve">WAP to print </w:t>
-      </w:r>
-      <w:hyperlink r:id="rId25" w:history="1">
-        <w:r>
-          <w:rPr>
-            <w:rFonts w:ascii="Times New Roman" w:eastAsia="Times New Roman" w:hAnsi="Times New Roman" w:cs="Times New Roman"/>
-            <w:color w:val="000000" w:themeColor="text1"/>
-            <w:sz w:val="24"/>
-            <w:szCs w:val="24"/>
-          </w:rPr>
-          <w:t xml:space="preserve">Diamond pattern </w:t>
-        </w:r>
-        <w:r>
-          <w:rPr>
-            <w:rFonts w:ascii="Times New Roman" w:eastAsia="Times New Roman" w:hAnsi="Times New Roman" w:cs="Times New Roman"/>
-            <w:color w:val="000000" w:themeColor="text1"/>
-            <w:sz w:val="24"/>
-            <w:szCs w:val="24"/>
-          </w:rPr>
-          <w:t>using stars</w:t>
-        </w:r>
-      </w:hyperlink>
-    </w:p>
-    <w:p>
-      <w:pPr>
-        <w:numPr>
-          <w:ilvl w:val="0"/>
-          <w:numId w:val="1"/>
-        </w:numPr>
-        <w:shd w:val="clear" w:color="auto" w:fill="FFFFFF"/>
-        <w:spacing w:before="100" w:beforeAutospacing="1" w:after="100" w:afterAutospacing="1" w:line="240" w:lineRule="auto"/>
-        <w:rPr>
-          <w:rFonts w:ascii="Times New Roman" w:eastAsia="Times New Roman" w:hAnsi="Times New Roman" w:cs="Times New Roman"/>
-          <w:color w:val="000000" w:themeColor="text1"/>
-          <w:sz w:val="24"/>
-          <w:szCs w:val="24"/>
-        </w:rPr>
-      </w:pPr>
-      <w:r>
-        <w:rPr>
-          <w:rFonts w:ascii="Times New Roman" w:eastAsia="Times New Roman" w:hAnsi="Times New Roman" w:cs="Times New Roman"/>
-          <w:color w:val="000000" w:themeColor="text1"/>
-          <w:sz w:val="24"/>
-          <w:szCs w:val="24"/>
-        </w:rPr>
-        <w:t xml:space="preserve">WAP to print </w:t>
-      </w:r>
-      <w:hyperlink r:id="rId26" w:history="1">
-        <w:r>
-          <w:rPr>
-            <w:rFonts w:ascii="Times New Roman" w:eastAsia="Times New Roman" w:hAnsi="Times New Roman" w:cs="Times New Roman"/>
-            <w:color w:val="000000" w:themeColor="text1"/>
-            <w:sz w:val="24"/>
-            <w:szCs w:val="24"/>
-          </w:rPr>
-          <w:t xml:space="preserve">Diamond pattern </w:t>
-        </w:r>
-        <w:r>
-          <w:rPr>
-            <w:rFonts w:ascii="Times New Roman" w:eastAsia="Times New Roman" w:hAnsi="Times New Roman" w:cs="Times New Roman"/>
-            <w:color w:val="000000" w:themeColor="text1"/>
-            <w:sz w:val="24"/>
-            <w:szCs w:val="24"/>
-          </w:rPr>
-          <w:t>using numbers</w:t>
-        </w:r>
-      </w:hyperlink>
-    </w:p>
-    <w:p>
-      <w:pPr>
-        <w:numPr>
-          <w:ilvl w:val="0"/>
-          <w:numId w:val="1"/>
-        </w:numPr>
-        <w:shd w:val="clear" w:color="auto" w:fill="FFFFFF"/>
-        <w:spacing w:before="100" w:beforeAutospacing="1" w:after="100" w:afterAutospacing="1" w:line="240" w:lineRule="auto"/>
-        <w:rPr>
-          <w:rFonts w:ascii="Times New Roman" w:eastAsia="Times New Roman" w:hAnsi="Times New Roman" w:cs="Times New Roman"/>
-          <w:color w:val="000000" w:themeColor="text1"/>
-          <w:sz w:val="24"/>
-          <w:szCs w:val="24"/>
-        </w:rPr>
-      </w:pPr>
-      <w:r>
-        <w:rPr>
-          <w:rFonts w:ascii="Times New Roman" w:eastAsia="Times New Roman" w:hAnsi="Times New Roman" w:cs="Times New Roman"/>
-          <w:color w:val="000000" w:themeColor="text1"/>
-          <w:sz w:val="24"/>
-          <w:szCs w:val="24"/>
-        </w:rPr>
-        <w:t xml:space="preserve">WAP to print </w:t>
-      </w:r>
-      <w:hyperlink r:id="rId27" w:history="1">
-        <w:r>
-          <w:rPr>
-            <w:rFonts w:ascii="Times New Roman" w:eastAsia="Times New Roman" w:hAnsi="Times New Roman" w:cs="Times New Roman"/>
-            <w:color w:val="000000" w:themeColor="text1"/>
-            <w:sz w:val="24"/>
-            <w:szCs w:val="24"/>
-          </w:rPr>
-          <w:t>Floyd’s triangle</w:t>
-        </w:r>
-      </w:hyperlink>
-    </w:p>
-    <w:p>
-      <w:pPr>
-        <w:numPr>
-          <w:ilvl w:val="0"/>
-          <w:numId w:val="1"/>
-        </w:numPr>
-        <w:shd w:val="clear" w:color="auto" w:fill="FFFFFF"/>
-        <w:spacing w:before="100" w:beforeAutospacing="1" w:after="100" w:afterAutospacing="1" w:line="240" w:lineRule="auto"/>
-        <w:rPr>
-          <w:rFonts w:ascii="Times New Roman" w:eastAsia="Times New Roman" w:hAnsi="Times New Roman" w:cs="Times New Roman"/>
-          <w:color w:val="000000" w:themeColor="text1"/>
-          <w:sz w:val="24"/>
-          <w:szCs w:val="24"/>
-        </w:rPr>
-      </w:pPr>
-      <w:r>
-        <w:rPr>
-          <w:rFonts w:ascii="Times New Roman" w:eastAsia="Times New Roman" w:hAnsi="Times New Roman" w:cs="Times New Roman"/>
-          <w:color w:val="000000" w:themeColor="text1"/>
-          <w:sz w:val="24"/>
-          <w:szCs w:val="24"/>
-        </w:rPr>
-        <w:t xml:space="preserve">WAP to print </w:t>
-      </w:r>
-      <w:hyperlink r:id="rId28" w:history="1">
-        <w:r>
-          <w:rPr>
-            <w:rFonts w:ascii="Times New Roman" w:eastAsia="Times New Roman" w:hAnsi="Times New Roman" w:cs="Times New Roman"/>
-            <w:color w:val="000000" w:themeColor="text1"/>
-            <w:sz w:val="24"/>
-            <w:szCs w:val="24"/>
-          </w:rPr>
-          <w:t>Pascal triangle</w:t>
-        </w:r>
-      </w:hyperlink>
-    </w:p>
-    <w:p>
-      <w:pPr>
-        <w:numPr>
-          <w:ilvl w:val="0"/>
-          <w:numId w:val="1"/>
-        </w:numPr>
-        <w:shd w:val="clear" w:color="auto" w:fill="FFFF00"/>
-        <w:spacing w:before="100" w:beforeAutospacing="1" w:after="100" w:afterAutospacing="1" w:line="240" w:lineRule="auto"/>
-        <w:rPr>
-          <w:rFonts w:ascii="Times New Roman" w:eastAsia="Times New Roman" w:hAnsi="Times New Roman" w:cs="Times New Roman"/>
-          <w:color w:val="000000" w:themeColor="text1"/>
-          <w:sz w:val="24"/>
-          <w:szCs w:val="24"/>
-        </w:rPr>
-      </w:pPr>
-      <w:r>
-        <w:rPr>
-          <w:rFonts w:ascii="Times New Roman" w:eastAsia="Times New Roman" w:hAnsi="Times New Roman" w:cs="Times New Roman"/>
-          <w:color w:val="000000" w:themeColor="text1"/>
-          <w:sz w:val="24"/>
-          <w:szCs w:val="24"/>
-        </w:rPr>
-        <w:t xml:space="preserve">WAP to find out </w:t>
-      </w:r>
-      <w:hyperlink r:id="rId29" w:history="1">
-        <w:r>
-          <w:rPr>
-            <w:rFonts w:ascii="Times New Roman" w:eastAsia="Times New Roman" w:hAnsi="Times New Roman" w:cs="Times New Roman"/>
-            <w:color w:val="000000" w:themeColor="text1"/>
-            <w:sz w:val="24"/>
-            <w:szCs w:val="24"/>
-          </w:rPr>
-          <w:t>Smallest and largest element in an array</w:t>
-        </w:r>
-      </w:hyperlink>
-    </w:p>
-    <w:p>
-      <w:pPr>
-        <w:numPr>
-          <w:ilvl w:val="0"/>
-          <w:numId w:val="1"/>
-        </w:numPr>
-        <w:shd w:val="clear" w:color="auto" w:fill="FFFFFF"/>
-        <w:spacing w:before="100" w:beforeAutospacing="1" w:after="100" w:afterAutospacing="1" w:line="240" w:lineRule="auto"/>
-        <w:rPr>
-          <w:rFonts w:ascii="Times New Roman" w:eastAsia="Times New Roman" w:hAnsi="Times New Roman" w:cs="Times New Roman"/>
-          <w:color w:val="000000" w:themeColor="text1"/>
-          <w:sz w:val="24"/>
-          <w:szCs w:val="24"/>
-        </w:rPr>
-      </w:pPr>
-      <w:r>
-        <w:rPr>
-          <w:rFonts w:ascii="Times New Roman" w:eastAsia="Times New Roman" w:hAnsi="Times New Roman" w:cs="Times New Roman"/>
-          <w:color w:val="000000" w:themeColor="text1"/>
-          <w:sz w:val="24"/>
-          <w:szCs w:val="24"/>
-        </w:rPr>
-        <w:t xml:space="preserve">WAP to find out </w:t>
-      </w:r>
-      <w:hyperlink r:id="rId30" w:history="1">
-        <w:r>
-          <w:rPr>
-            <w:rFonts w:ascii="Times New Roman" w:eastAsia="Times New Roman" w:hAnsi="Times New Roman" w:cs="Times New Roman"/>
-            <w:color w:val="000000" w:themeColor="text1"/>
-            <w:sz w:val="24"/>
-            <w:szCs w:val="24"/>
-          </w:rPr>
-          <w:t>Sum of elements in an array</w:t>
-        </w:r>
-      </w:hyperlink>
-    </w:p>
-    <w:p>
-      <w:pPr>
-        <w:numPr>
-          <w:ilvl w:val="0"/>
-          <w:numId w:val="1"/>
-        </w:numPr>
-        <w:shd w:val="clear" w:color="auto" w:fill="FFFFFF"/>
-        <w:spacing w:before="100" w:beforeAutospacing="1" w:after="100" w:afterAutospacing="1" w:line="240" w:lineRule="auto"/>
-        <w:rPr>
-          <w:rFonts w:ascii="Times New Roman" w:eastAsia="Times New Roman" w:hAnsi="Times New Roman" w:cs="Times New Roman"/>
-          <w:color w:val="000000" w:themeColor="text1"/>
-          <w:sz w:val="24"/>
-          <w:szCs w:val="24"/>
-        </w:rPr>
-      </w:pPr>
-      <w:r>
-        <w:rPr>
-          <w:rFonts w:ascii="Times New Roman" w:eastAsia="Times New Roman" w:hAnsi="Times New Roman" w:cs="Times New Roman"/>
-          <w:color w:val="000000" w:themeColor="text1"/>
-          <w:sz w:val="24"/>
-          <w:szCs w:val="24"/>
-        </w:rPr>
-        <w:t xml:space="preserve">WAP to </w:t>
-      </w:r>
-      <w:hyperlink r:id="rId31" w:history="1">
-        <w:r>
-          <w:rPr>
-            <w:rFonts w:ascii="Times New Roman" w:eastAsia="Times New Roman" w:hAnsi="Times New Roman" w:cs="Times New Roman"/>
-            <w:color w:val="000000" w:themeColor="text1"/>
-            <w:sz w:val="24"/>
-            <w:szCs w:val="24"/>
-          </w:rPr>
-          <w:t>Check if two arrays are the same or not</w:t>
-        </w:r>
-      </w:hyperlink>
-    </w:p>
-    <w:p>
-      <w:pPr>
-        <w:numPr>
-          <w:ilvl w:val="0"/>
-          <w:numId w:val="1"/>
-        </w:numPr>
-        <w:shd w:val="clear" w:color="auto" w:fill="FFFFFF"/>
-        <w:spacing w:before="100" w:beforeAutospacing="1" w:after="100" w:afterAutospacing="1" w:line="240" w:lineRule="auto"/>
-        <w:rPr>
-          <w:rFonts w:ascii="Times New Roman" w:eastAsia="Times New Roman" w:hAnsi="Times New Roman" w:cs="Times New Roman"/>
-          <w:color w:val="000000" w:themeColor="text1"/>
-          <w:sz w:val="24"/>
-          <w:szCs w:val="24"/>
-        </w:rPr>
-      </w:pPr>
-      <w:r>
-        <w:rPr>
-          <w:rFonts w:ascii="Times New Roman" w:eastAsia="Times New Roman" w:hAnsi="Times New Roman" w:cs="Times New Roman"/>
-          <w:color w:val="000000" w:themeColor="text1"/>
-          <w:sz w:val="24"/>
-          <w:szCs w:val="24"/>
-        </w:rPr>
-        <w:t xml:space="preserve">WAP to find out </w:t>
-      </w:r>
-      <w:hyperlink r:id="rId32" w:history="1">
-        <w:r>
-          <w:rPr>
-            <w:rFonts w:ascii="Times New Roman" w:eastAsia="Times New Roman" w:hAnsi="Times New Roman" w:cs="Times New Roman"/>
-            <w:color w:val="000000" w:themeColor="text1"/>
-            <w:sz w:val="24"/>
-            <w:szCs w:val="24"/>
-          </w:rPr>
-          <w:t>Sum of positive square elements in an array</w:t>
-        </w:r>
-      </w:hyperlink>
-    </w:p>
-    <w:p>
-      <w:pPr>
-        <w:numPr>
-          <w:ilvl w:val="0"/>
-          <w:numId w:val="1"/>
-        </w:numPr>
-        <w:shd w:val="clear" w:color="auto" w:fill="FFFF00"/>
-        <w:spacing w:before="100" w:beforeAutospacing="1" w:after="100" w:afterAutospacing="1" w:line="240" w:lineRule="auto"/>
-        <w:rPr>
-          <w:rFonts w:ascii="Times New Roman" w:eastAsia="Times New Roman" w:hAnsi="Times New Roman" w:cs="Times New Roman"/>
-          <w:color w:val="000000" w:themeColor="text1"/>
-          <w:sz w:val="24"/>
-          <w:szCs w:val="24"/>
-        </w:rPr>
-      </w:pPr>
-      <w:r>
-        <w:rPr>
-          <w:rFonts w:ascii="Times New Roman" w:eastAsia="Times New Roman" w:hAnsi="Times New Roman" w:cs="Times New Roman"/>
-          <w:color w:val="000000" w:themeColor="text1"/>
-          <w:sz w:val="24"/>
-          <w:szCs w:val="24"/>
-          <w:shd w:val="clear" w:color="auto" w:fill="FFFF00"/>
-        </w:rPr>
-        <w:t xml:space="preserve">WAP to identify </w:t>
-      </w:r>
-      <w:hyperlink r:id="rId33" w:history="1">
-        <w:r>
-          <w:rPr>
-            <w:rFonts w:ascii="Times New Roman" w:eastAsia="Times New Roman" w:hAnsi="Times New Roman" w:cs="Times New Roman"/>
-            <w:color w:val="000000" w:themeColor="text1"/>
-            <w:sz w:val="24"/>
-            <w:szCs w:val="24"/>
-            <w:shd w:val="clear" w:color="auto" w:fill="FFFF00"/>
-          </w:rPr>
-          <w:t>Second smallest element in an array</w:t>
-        </w:r>
-      </w:hyperlink>
-    </w:p>
-    <w:p>
-      <w:pPr>
-        <w:numPr>
-          <w:ilvl w:val="0"/>
-          <w:numId w:val="1"/>
-        </w:numPr>
-        <w:shd w:val="clear" w:color="auto" w:fill="FFFF00"/>
-        <w:spacing w:before="100" w:beforeAutospacing="1" w:after="100" w:afterAutospacing="1" w:line="240" w:lineRule="auto"/>
-        <w:rPr>
-          <w:rFonts w:ascii="Times New Roman" w:eastAsia="Times New Roman" w:hAnsi="Times New Roman" w:cs="Times New Roman"/>
-          <w:color w:val="000000" w:themeColor="text1"/>
-          <w:sz w:val="24"/>
-          <w:szCs w:val="24"/>
-        </w:rPr>
-      </w:pPr>
-      <w:r>
-        <w:rPr>
-          <w:rFonts w:ascii="Times New Roman" w:eastAsia="Times New Roman" w:hAnsi="Times New Roman" w:cs="Times New Roman"/>
-          <w:color w:val="000000" w:themeColor="text1"/>
-          <w:sz w:val="24"/>
-          <w:szCs w:val="24"/>
-        </w:rPr>
-        <w:t xml:space="preserve">WAP to </w:t>
-      </w:r>
-      <w:hyperlink r:id="rId34" w:history="1">
-        <w:r>
-          <w:rPr>
-            <w:rFonts w:ascii="Times New Roman" w:eastAsia="Times New Roman" w:hAnsi="Times New Roman" w:cs="Times New Roman"/>
-            <w:color w:val="000000" w:themeColor="text1"/>
-            <w:sz w:val="24"/>
-            <w:szCs w:val="24"/>
-          </w:rPr>
-          <w:t>Sorting the elements of an array</w:t>
-        </w:r>
-      </w:hyperlink>
-    </w:p>
-    <w:p>
-      <w:pPr>
-        <w:numPr>
-          <w:ilvl w:val="0"/>
-          <w:numId w:val="1"/>
-        </w:numPr>
-        <w:shd w:val="clear" w:color="auto" w:fill="FFFF00"/>
-        <w:spacing w:before="100" w:beforeAutospacing="1" w:after="100" w:afterAutospacing="1" w:line="240" w:lineRule="auto"/>
-        <w:rPr>
-          <w:rFonts w:ascii="Times New Roman" w:eastAsia="Times New Roman" w:hAnsi="Times New Roman" w:cs="Times New Roman"/>
-          <w:color w:val="000000" w:themeColor="text1"/>
-          <w:sz w:val="24"/>
-          <w:szCs w:val="24"/>
-        </w:rPr>
-      </w:pPr>
-      <w:r>
-        <w:rPr>
-          <w:rFonts w:ascii="Times New Roman" w:eastAsia="Times New Roman" w:hAnsi="Times New Roman" w:cs="Times New Roman"/>
-          <w:color w:val="000000" w:themeColor="text1"/>
-          <w:sz w:val="24"/>
-          <w:szCs w:val="24"/>
-        </w:rPr>
-        <w:t xml:space="preserve">WAP to </w:t>
-      </w:r>
-      <w:hyperlink r:id="rId35" w:history="1">
-        <w:r>
-          <w:rPr>
-            <w:rFonts w:ascii="Times New Roman" w:eastAsia="Times New Roman" w:hAnsi="Times New Roman" w:cs="Times New Roman"/>
-            <w:color w:val="000000" w:themeColor="text1"/>
-            <w:sz w:val="24"/>
-            <w:szCs w:val="24"/>
-          </w:rPr>
-          <w:t>Reversing an array</w:t>
-        </w:r>
-      </w:hyperlink>
-    </w:p>
-    <w:p>
-      <w:pPr>
-        <w:numPr>
-          <w:ilvl w:val="0"/>
-          <w:numId w:val="1"/>
-        </w:numPr>
-        <w:shd w:val="clear" w:color="auto" w:fill="FFFF00"/>
+        <w:numPr>
+          <w:ilvl w:val="0"/>
+          <w:numId w:val="1"/>
+        </w:numPr>
+        <w:shd w:val="clear" w:color="auto" w:fill="D99594" w:themeFill="accent2" w:themeFillTint="99"/>
         <w:spacing w:before="100" w:beforeAutospacing="1" w:after="100" w:afterAutospacing="1" w:line="240" w:lineRule="auto"/>
         <w:rPr>
           <w:rFonts w:ascii="Times New Roman" w:eastAsia="Times New Roman" w:hAnsi="Times New Roman" w:cs="Times New Roman"/>
@@ -5137,7 +5137,6 @@
   <w:style w:type="character" w:default="1" w:styleId="DefaultParagraphFont">
     <w:name w:val="Default Paragraph Font"/>
     <w:uiPriority w:val="1"/>
-    <w:semiHidden/>
     <w:unhideWhenUsed/>
   </w:style>
   <w:style w:type="table" w:default="1" w:styleId="TableNormal">

</xml_diff>

<commit_message>
Solved 2 questions from leetcode
</commit_message>
<xml_diff>
--- a/Basic Programming Questions.docx
+++ b/Basic Programming Questions.docx
@@ -714,6 +714,8 @@
         </w:rPr>
         <w:t>Prime number or not</w:t>
       </w:r>
+      <w:bookmarkStart w:id="0" w:name="_GoBack"/>
+      <w:bookmarkEnd w:id="0"/>
     </w:p>
     <w:p>
       <w:pPr>
@@ -2186,16 +2188,14 @@
           <w:t>Reversing an array</w:t>
         </w:r>
       </w:hyperlink>
-      <w:bookmarkStart w:id="0" w:name="_GoBack"/>
-      <w:bookmarkEnd w:id="0"/>
-    </w:p>
-    <w:p>
-      <w:pPr>
-        <w:numPr>
-          <w:ilvl w:val="0"/>
-          <w:numId w:val="1"/>
-        </w:numPr>
-        <w:shd w:val="clear" w:color="auto" w:fill="D99594" w:themeFill="accent2" w:themeFillTint="99"/>
+    </w:p>
+    <w:p>
+      <w:pPr>
+        <w:numPr>
+          <w:ilvl w:val="0"/>
+          <w:numId w:val="1"/>
+        </w:numPr>
+        <w:shd w:val="clear" w:color="auto" w:fill="FFFF00"/>
         <w:spacing w:before="100" w:beforeAutospacing="1" w:after="100" w:afterAutospacing="1" w:line="240" w:lineRule="auto"/>
         <w:rPr>
           <w:rFonts w:ascii="Times New Roman" w:eastAsia="Times New Roman" w:hAnsi="Times New Roman" w:cs="Times New Roman"/>
@@ -5137,6 +5137,7 @@
   <w:style w:type="character" w:default="1" w:styleId="DefaultParagraphFont">
     <w:name w:val="Default Paragraph Font"/>
     <w:uiPriority w:val="1"/>
+    <w:semiHidden/>
     <w:unhideWhenUsed/>
   </w:style>
   <w:style w:type="table" w:default="1" w:styleId="TableNormal">

</xml_diff>